<commit_message>
Added Level Design and Audio to GDD for Goldmaster.
</commit_message>
<xml_diff>
--- a/Documentation/GDD Hammerjaeger.docx
+++ b/Documentation/GDD Hammerjaeger.docx
@@ -16,7 +16,25 @@
           <w:sz w:val="24"/>
           <w:szCs w:val="24"/>
         </w:rPr>
-        <w:t>Game Design Document Titelblatt</w:t>
+        <w:t xml:space="preserve">Game Design </w:t>
+      </w:r>
+      <w:proofErr w:type="spellStart"/>
+      <w:r>
+        <w:rPr>
+          <w:rFonts w:ascii="Arial" w:eastAsia="Arial" w:hAnsi="Arial" w:cs="Arial"/>
+          <w:sz w:val="24"/>
+          <w:szCs w:val="24"/>
+        </w:rPr>
+        <w:t>Document</w:t>
+      </w:r>
+      <w:proofErr w:type="spellEnd"/>
+      <w:r>
+        <w:rPr>
+          <w:rFonts w:ascii="Arial" w:eastAsia="Arial" w:hAnsi="Arial" w:cs="Arial"/>
+          <w:sz w:val="24"/>
+          <w:szCs w:val="24"/>
+        </w:rPr>
+        <w:t xml:space="preserve"> Titelblatt</w:t>
       </w:r>
     </w:p>
     <w:p>
@@ -111,7 +129,73 @@
           <w:szCs w:val="24"/>
           <w:lang w:val="en-GB"/>
         </w:rPr>
-        <w:t>Key Facts (target audience, platform, USP, Wo liegt der Spaß?</w:t>
+        <w:t xml:space="preserve">Key Facts (target audience, platform, USP, </w:t>
+      </w:r>
+      <w:proofErr w:type="gramStart"/>
+      <w:r>
+        <w:rPr>
+          <w:rFonts w:ascii="Arial" w:eastAsia="Arial" w:hAnsi="Arial" w:cs="Arial"/>
+          <w:color w:val="000000"/>
+          <w:sz w:val="24"/>
+          <w:szCs w:val="24"/>
+          <w:lang w:val="en-GB"/>
+        </w:rPr>
+        <w:t>Wo</w:t>
+      </w:r>
+      <w:proofErr w:type="gramEnd"/>
+      <w:r>
+        <w:rPr>
+          <w:rFonts w:ascii="Arial" w:eastAsia="Arial" w:hAnsi="Arial" w:cs="Arial"/>
+          <w:color w:val="000000"/>
+          <w:sz w:val="24"/>
+          <w:szCs w:val="24"/>
+          <w:lang w:val="en-GB"/>
+        </w:rPr>
+        <w:t xml:space="preserve"> </w:t>
+      </w:r>
+      <w:proofErr w:type="spellStart"/>
+      <w:r>
+        <w:rPr>
+          <w:rFonts w:ascii="Arial" w:eastAsia="Arial" w:hAnsi="Arial" w:cs="Arial"/>
+          <w:color w:val="000000"/>
+          <w:sz w:val="24"/>
+          <w:szCs w:val="24"/>
+          <w:lang w:val="en-GB"/>
+        </w:rPr>
+        <w:t>liegt</w:t>
+      </w:r>
+      <w:proofErr w:type="spellEnd"/>
+      <w:r>
+        <w:rPr>
+          <w:rFonts w:ascii="Arial" w:eastAsia="Arial" w:hAnsi="Arial" w:cs="Arial"/>
+          <w:color w:val="000000"/>
+          <w:sz w:val="24"/>
+          <w:szCs w:val="24"/>
+          <w:lang w:val="en-GB"/>
+        </w:rPr>
+        <w:t xml:space="preserve"> der </w:t>
+      </w:r>
+      <w:proofErr w:type="spellStart"/>
+      <w:r>
+        <w:rPr>
+          <w:rFonts w:ascii="Arial" w:eastAsia="Arial" w:hAnsi="Arial" w:cs="Arial"/>
+          <w:color w:val="000000"/>
+          <w:sz w:val="24"/>
+          <w:szCs w:val="24"/>
+          <w:lang w:val="en-GB"/>
+        </w:rPr>
+        <w:t>Spaß</w:t>
+      </w:r>
+      <w:proofErr w:type="spellEnd"/>
+      <w:r>
+        <w:rPr>
+          <w:rFonts w:ascii="Arial" w:eastAsia="Arial" w:hAnsi="Arial" w:cs="Arial"/>
+          <w:color w:val="000000"/>
+          <w:sz w:val="24"/>
+          <w:szCs w:val="24"/>
+          <w:lang w:val="en-GB"/>
+        </w:rPr>
+        <w:t>?</w:t>
       </w:r>
     </w:p>
     <w:p>
@@ -168,6 +252,7 @@
           <w:szCs w:val="24"/>
         </w:rPr>
       </w:pPr>
+      <w:proofErr w:type="spellStart"/>
       <w:r>
         <w:rPr>
           <w:rFonts w:ascii="Arial" w:eastAsia="Arial" w:hAnsi="Arial" w:cs="Arial"/>
@@ -177,6 +262,7 @@
         </w:rPr>
         <w:t>Gameplay</w:t>
       </w:r>
+      <w:proofErr w:type="spellEnd"/>
     </w:p>
     <w:p>
       <w:pPr>
@@ -271,7 +357,27 @@
           <w:sz w:val="24"/>
           <w:szCs w:val="24"/>
         </w:rPr>
-        <w:t>UI and Game Controls</w:t>
+        <w:t xml:space="preserve">UI </w:t>
+      </w:r>
+      <w:proofErr w:type="spellStart"/>
+      <w:r>
+        <w:rPr>
+          <w:rFonts w:ascii="Arial" w:eastAsia="Arial" w:hAnsi="Arial" w:cs="Arial"/>
+          <w:color w:val="000000"/>
+          <w:sz w:val="24"/>
+          <w:szCs w:val="24"/>
+        </w:rPr>
+        <w:t>and</w:t>
+      </w:r>
+      <w:proofErr w:type="spellEnd"/>
+      <w:r>
+        <w:rPr>
+          <w:rFonts w:ascii="Arial" w:eastAsia="Arial" w:hAnsi="Arial" w:cs="Arial"/>
+          <w:color w:val="000000"/>
+          <w:sz w:val="24"/>
+          <w:szCs w:val="24"/>
+        </w:rPr>
+        <w:t xml:space="preserve"> Game Controls</w:t>
       </w:r>
     </w:p>
     <w:p>
@@ -303,7 +409,27 @@
           <w:sz w:val="24"/>
           <w:szCs w:val="24"/>
         </w:rPr>
-        <w:t>Sound and Music</w:t>
+        <w:t xml:space="preserve">Sound </w:t>
+      </w:r>
+      <w:proofErr w:type="spellStart"/>
+      <w:r>
+        <w:rPr>
+          <w:rFonts w:ascii="Arial" w:eastAsia="Arial" w:hAnsi="Arial" w:cs="Arial"/>
+          <w:color w:val="000000"/>
+          <w:sz w:val="24"/>
+          <w:szCs w:val="24"/>
+        </w:rPr>
+        <w:t>and</w:t>
+      </w:r>
+      <w:proofErr w:type="spellEnd"/>
+      <w:r>
+        <w:rPr>
+          <w:rFonts w:ascii="Arial" w:eastAsia="Arial" w:hAnsi="Arial" w:cs="Arial"/>
+          <w:color w:val="000000"/>
+          <w:sz w:val="24"/>
+          <w:szCs w:val="24"/>
+        </w:rPr>
+        <w:t xml:space="preserve"> Music</w:t>
       </w:r>
     </w:p>
     <w:p>
@@ -400,15 +526,43 @@
           <w:sz w:val="24"/>
           <w:szCs w:val="24"/>
         </w:rPr>
-        <w:t>“Hammerjaeger” ist ein im Arcade Stil gehaltener Action Platformer für den PC. Der Spieler übernimmt die Rolle von Hammerjaeger, einem außergewöhnlichen Kammerjäger, der eine amerikanische Vorstadt der 80er mit seinem riesigen Hammer und wuchtigen Schlägen</w:t>
-      </w:r>
-      <w:r>
-        <w:rPr>
-          <w:rFonts w:ascii="Arial" w:eastAsia="Arial" w:hAnsi="Arial" w:cs="Arial"/>
-          <w:sz w:val="24"/>
-          <w:szCs w:val="24"/>
-        </w:rPr>
-        <w:t xml:space="preserve"> gegen eine Invasion kleiner Roboter verteidigt.</w:t>
+        <w:t xml:space="preserve">“Hammerjaeger” ist ein im </w:t>
+      </w:r>
+      <w:proofErr w:type="spellStart"/>
+      <w:r>
+        <w:rPr>
+          <w:rFonts w:ascii="Arial" w:eastAsia="Arial" w:hAnsi="Arial" w:cs="Arial"/>
+          <w:sz w:val="24"/>
+          <w:szCs w:val="24"/>
+        </w:rPr>
+        <w:t>Arcade</w:t>
+      </w:r>
+      <w:proofErr w:type="spellEnd"/>
+      <w:r>
+        <w:rPr>
+          <w:rFonts w:ascii="Arial" w:eastAsia="Arial" w:hAnsi="Arial" w:cs="Arial"/>
+          <w:sz w:val="24"/>
+          <w:szCs w:val="24"/>
+        </w:rPr>
+        <w:t xml:space="preserve"> Stil gehaltener Action </w:t>
+      </w:r>
+      <w:proofErr w:type="spellStart"/>
+      <w:r>
+        <w:rPr>
+          <w:rFonts w:ascii="Arial" w:eastAsia="Arial" w:hAnsi="Arial" w:cs="Arial"/>
+          <w:sz w:val="24"/>
+          <w:szCs w:val="24"/>
+        </w:rPr>
+        <w:t>Platformer</w:t>
+      </w:r>
+      <w:proofErr w:type="spellEnd"/>
+      <w:r>
+        <w:rPr>
+          <w:rFonts w:ascii="Arial" w:eastAsia="Arial" w:hAnsi="Arial" w:cs="Arial"/>
+          <w:sz w:val="24"/>
+          <w:szCs w:val="24"/>
+        </w:rPr>
+        <w:t xml:space="preserve"> für den PC. Der Spieler übernimmt die Rolle von Hammerjaeger, einem außergewöhnlichen Kammerjäger, der eine amerikanische Vorstadt der 80er mit seinem riesigen Hammer und wuchtigen Schlägen gegen eine Invasion kleiner Roboter verteidigt.</w:t>
       </w:r>
     </w:p>
     <w:p>
@@ -469,7 +623,24 @@
           <w:szCs w:val="24"/>
         </w:rPr>
         <w:tab/>
-        <w:t>Arcade-Liebhaber, Action-Liebhaber</w:t>
+      </w:r>
+      <w:proofErr w:type="spellStart"/>
+      <w:r>
+        <w:rPr>
+          <w:rFonts w:ascii="Arial" w:eastAsia="Arial" w:hAnsi="Arial" w:cs="Arial"/>
+          <w:sz w:val="24"/>
+          <w:szCs w:val="24"/>
+        </w:rPr>
+        <w:t>Arcade</w:t>
+      </w:r>
+      <w:proofErr w:type="spellEnd"/>
+      <w:r>
+        <w:rPr>
+          <w:rFonts w:ascii="Arial" w:eastAsia="Arial" w:hAnsi="Arial" w:cs="Arial"/>
+          <w:sz w:val="24"/>
+          <w:szCs w:val="24"/>
+        </w:rPr>
+        <w:t>-Liebhaber, Action-Liebhaber</w:t>
       </w:r>
       <w:r>
         <w:rPr>
@@ -511,8 +682,18 @@
           <w:szCs w:val="24"/>
         </w:rPr>
         <w:tab/>
-        <w:t>2D, Pixelart</w:t>
-      </w:r>
+        <w:t xml:space="preserve">2D, </w:t>
+      </w:r>
+      <w:proofErr w:type="spellStart"/>
+      <w:r>
+        <w:rPr>
+          <w:rFonts w:ascii="Arial" w:eastAsia="Arial" w:hAnsi="Arial" w:cs="Arial"/>
+          <w:sz w:val="24"/>
+          <w:szCs w:val="24"/>
+        </w:rPr>
+        <w:t>Pixelart</w:t>
+      </w:r>
+      <w:proofErr w:type="spellEnd"/>
       <w:r>
         <w:rPr>
           <w:rFonts w:ascii="Arial" w:eastAsia="Arial" w:hAnsi="Arial" w:cs="Arial"/>
@@ -571,14 +752,25 @@
           <w:szCs w:val="24"/>
         </w:rPr>
         <w:tab/>
-      </w:r>
-      <w:r>
-        <w:rPr>
-          <w:rFonts w:ascii="Arial" w:eastAsia="Arial" w:hAnsi="Arial" w:cs="Arial"/>
-          <w:sz w:val="24"/>
-          <w:szCs w:val="24"/>
-        </w:rPr>
-        <w:t>Schnell und einfach zu spielen, Arcade Action Nostalgie, Extrem fetziges Gegner verkloppen zum Takt der Musik</w:t>
+        <w:t xml:space="preserve">Schnell und einfach zu spielen, </w:t>
+      </w:r>
+      <w:proofErr w:type="spellStart"/>
+      <w:r>
+        <w:rPr>
+          <w:rFonts w:ascii="Arial" w:eastAsia="Arial" w:hAnsi="Arial" w:cs="Arial"/>
+          <w:sz w:val="24"/>
+          <w:szCs w:val="24"/>
+        </w:rPr>
+        <w:t>Arcade</w:t>
+      </w:r>
+      <w:proofErr w:type="spellEnd"/>
+      <w:r>
+        <w:rPr>
+          <w:rFonts w:ascii="Arial" w:eastAsia="Arial" w:hAnsi="Arial" w:cs="Arial"/>
+          <w:sz w:val="24"/>
+          <w:szCs w:val="24"/>
+        </w:rPr>
+        <w:t xml:space="preserve"> Action Nostalgie, Extrem fetziges Gegner verkloppen zum Takt der Musik</w:t>
       </w:r>
       <w:r>
         <w:rPr>
@@ -604,15 +796,7 @@
           <w:szCs w:val="24"/>
         </w:rPr>
         <w:tab/>
-        <w:t>Das ermächtigende und befriedigende Gefühl, in einem rasenden Tempo Horden von Robotern zu jagen und sie auf spektakuläre Weis</w:t>
-      </w:r>
-      <w:r>
-        <w:rPr>
-          <w:rFonts w:ascii="Arial" w:eastAsia="Arial" w:hAnsi="Arial" w:cs="Arial"/>
-          <w:sz w:val="24"/>
-          <w:szCs w:val="24"/>
-        </w:rPr>
-        <w:t>e mit einem riesigen Hammer zu zerschmettern.</w:t>
+        <w:t>Das ermächtigende und befriedigende Gefühl, in einem rasenden Tempo Horden von Robotern zu jagen und sie auf spektakuläre Weise mit einem riesigen Hammer zu zerschmettern.</w:t>
       </w:r>
     </w:p>
     <w:p>
@@ -767,17 +951,7 @@
           <w:sz w:val="24"/>
           <w:szCs w:val="24"/>
         </w:rPr>
-        <w:t>Immer in Bewegung</w:t>
-      </w:r>
-      <w:r>
-        <w:rPr>
-          <w:rFonts w:ascii="Arial" w:eastAsia="Arial" w:hAnsi="Arial" w:cs="Arial"/>
-          <w:b/>
-          <w:color w:val="000000"/>
-          <w:sz w:val="24"/>
-          <w:szCs w:val="24"/>
-        </w:rPr>
-        <w:t>.</w:t>
+        <w:t>Immer in Bewegung.</w:t>
       </w:r>
       <w:r>
         <w:rPr>
@@ -834,7 +1008,25 @@
           <w:sz w:val="24"/>
           <w:szCs w:val="24"/>
         </w:rPr>
-        <w:t>. Es gibt keinen Highscore. Die Belohnung ist der geschaffte Level.</w:t>
+        <w:t xml:space="preserve">. Es gibt keinen </w:t>
+      </w:r>
+      <w:proofErr w:type="spellStart"/>
+      <w:r>
+        <w:rPr>
+          <w:rFonts w:ascii="Arial" w:eastAsia="Arial" w:hAnsi="Arial" w:cs="Arial"/>
+          <w:sz w:val="24"/>
+          <w:szCs w:val="24"/>
+        </w:rPr>
+        <w:t>Highscore</w:t>
+      </w:r>
+      <w:proofErr w:type="spellEnd"/>
+      <w:r>
+        <w:rPr>
+          <w:rFonts w:ascii="Arial" w:eastAsia="Arial" w:hAnsi="Arial" w:cs="Arial"/>
+          <w:sz w:val="24"/>
+          <w:szCs w:val="24"/>
+        </w:rPr>
+        <w:t>. Die Belohnung ist der geschaffte Level.</w:t>
       </w:r>
     </w:p>
     <w:p>
@@ -865,25 +1057,15 @@
           <w:sz w:val="24"/>
           <w:szCs w:val="24"/>
         </w:rPr>
-        <w:t>Roboter sind etwas unbeh</w:t>
-      </w:r>
-      <w:r>
-        <w:rPr>
-          <w:rFonts w:ascii="Arial" w:eastAsia="Arial" w:hAnsi="Arial" w:cs="Arial"/>
-          <w:b/>
+        <w:t>Roboter sind etwas unbeholfen.</w:t>
+      </w:r>
+      <w:r>
+        <w:rPr>
+          <w:rFonts w:ascii="Arial" w:eastAsia="Arial" w:hAnsi="Arial" w:cs="Arial"/>
           <w:color w:val="000000"/>
           <w:sz w:val="24"/>
           <w:szCs w:val="24"/>
         </w:rPr>
-        <w:t>olfen.</w:t>
-      </w:r>
-      <w:r>
-        <w:rPr>
-          <w:rFonts w:ascii="Arial" w:eastAsia="Arial" w:hAnsi="Arial" w:cs="Arial"/>
-          <w:color w:val="000000"/>
-          <w:sz w:val="24"/>
-          <w:szCs w:val="24"/>
-        </w:rPr>
         <w:t xml:space="preserve"> Sie versuchen ihr bestes an Ziel zu gelangen, haben dabei aber etwas Schwierigkeiten. Sie laufen nicht au</w:t>
       </w:r>
       <w:r>
@@ -892,15 +1074,7 @@
           <w:sz w:val="24"/>
           <w:szCs w:val="24"/>
         </w:rPr>
-        <w:t>f dem kürzesten Weg zum Ausgang sondern ändern ihre Richtung mehrmals. Wenn sie gegen etwas laufen, sind sie verwirrt und ändern ihre Laufrichtu</w:t>
-      </w:r>
-      <w:r>
-        <w:rPr>
-          <w:rFonts w:ascii="Arial" w:eastAsia="Arial" w:hAnsi="Arial" w:cs="Arial"/>
-          <w:sz w:val="24"/>
-          <w:szCs w:val="24"/>
-        </w:rPr>
-        <w:t>ng.</w:t>
+        <w:t>f dem kürzesten Weg zum Ausgang sondern ändern ihre Richtung mehrmals. Wenn sie gegen etwas laufen, sind sie verwirrt und ändern ihre Laufrichtung.</w:t>
       </w:r>
     </w:p>
     <w:p>
@@ -1038,16 +1212,7 @@
           <w:sz w:val="24"/>
           <w:szCs w:val="24"/>
         </w:rPr>
-        <w:t xml:space="preserve"> Der Spieler darf s</w:t>
-      </w:r>
-      <w:r>
-        <w:rPr>
-          <w:rFonts w:ascii="Arial" w:eastAsia="Arial" w:hAnsi="Arial" w:cs="Arial"/>
-          <w:color w:val="000000"/>
-          <w:sz w:val="24"/>
-          <w:szCs w:val="24"/>
-        </w:rPr>
-        <w:t>ich über die Steuerung keine Gedanken machen müssen – sie fühlt sich einfach gut an.</w:t>
+        <w:t xml:space="preserve"> Der Spieler darf sich über die Steuerung keine Gedanken machen müssen – sie fühlt sich einfach gut an.</w:t>
       </w:r>
     </w:p>
     <w:p>
@@ -1066,8 +1231,19 @@
           <w:sz w:val="24"/>
           <w:szCs w:val="24"/>
         </w:rPr>
-        <w:t>4 Gameplay</w:t>
-      </w:r>
+        <w:t xml:space="preserve">4 </w:t>
+      </w:r>
+      <w:proofErr w:type="spellStart"/>
+      <w:r>
+        <w:rPr>
+          <w:rFonts w:ascii="Arial" w:eastAsia="Arial" w:hAnsi="Arial" w:cs="Arial"/>
+          <w:b/>
+          <w:sz w:val="24"/>
+          <w:szCs w:val="24"/>
+        </w:rPr>
+        <w:t>Gameplay</w:t>
+      </w:r>
+      <w:proofErr w:type="spellEnd"/>
     </w:p>
     <w:p>
       <w:pPr>
@@ -1101,31 +1277,7 @@
           <w:sz w:val="24"/>
           <w:szCs w:val="24"/>
         </w:rPr>
-        <w:t xml:space="preserve">Der Level besteht aus der Seitenansicht eines Hauses, dessen verschiedene Ebenen mit Leitern verbunden sind. Hammerjaeger startet auf der </w:t>
-      </w:r>
-      <w:r>
-        <w:rPr>
-          <w:rFonts w:ascii="Arial" w:eastAsia="Arial" w:hAnsi="Arial" w:cs="Arial"/>
-          <w:sz w:val="24"/>
-          <w:szCs w:val="24"/>
-        </w:rPr>
-        <w:t xml:space="preserve">untersten Ebene. Die Roboter fallen von oben in den Level auf die oberste Ebene. Sie laufen von dort von Ebene zu Ebene fallend zu den Ausgängen des Hauses. Im Level befinden sich ebenfalls Generatoren, die den Herstellungsprozess der Roboter ermöglichen. </w:t>
-      </w:r>
-      <w:r>
-        <w:rPr>
-          <w:rFonts w:ascii="Arial" w:eastAsia="Arial" w:hAnsi="Arial" w:cs="Arial"/>
-          <w:sz w:val="24"/>
-          <w:szCs w:val="24"/>
-        </w:rPr>
-        <w:t>Der Spieler ist beauftragt, sowohl die Ausgänge zu verteidigen, als auch die Generatoren zu zerstören, um so den Fluss von Robotern einzustellen. Das Spiel ist gewonnen, wenn alle Generatoren und alle Roboter im Level zerstört sind und keiner der Roboter d</w:t>
-      </w:r>
-      <w:r>
-        <w:rPr>
-          <w:rFonts w:ascii="Arial" w:eastAsia="Arial" w:hAnsi="Arial" w:cs="Arial"/>
-          <w:sz w:val="24"/>
-          <w:szCs w:val="24"/>
-        </w:rPr>
-        <w:t>urch eine geöffnete Tür entkommen konnte. Passiert letzteres, ist das Spiel verloren.</w:t>
+        <w:t>Der Level besteht aus der Seitenansicht eines Hauses, dessen verschiedene Ebenen mit Leitern verbunden sind. Hammerjaeger startet auf der untersten Ebene. Die Roboter fallen von oben in den Level auf die oberste Ebene. Sie laufen von dort von Ebene zu Ebene fallend zu den Ausgängen des Hauses. Im Level befinden sich ebenfalls Generatoren, die den Herstellungsprozess der Roboter ermöglichen. Der Spieler ist beauftragt, sowohl die Ausgänge zu verteidigen, als auch die Generatoren zu zerstören, um so den Fluss von Robotern einzustellen. Das Spiel ist gewonnen, wenn alle Generatoren und alle Roboter im Level zerstört sind und keiner der Roboter durch eine geöffnete Tür entkommen konnte. Passiert letzteres, ist das Spiel verloren.</w:t>
       </w:r>
     </w:p>
     <w:p>
@@ -1169,31 +1321,79 @@
           <w:szCs w:val="24"/>
         </w:rPr>
         <w:tab/>
-        <w:t>Generatoren haben ein Schutzschild, das eine gewisse Anzahl Lebenspunkte hat. Denen entsprechend baut es sich ab, wenn Hammerjaegers H</w:t>
-      </w:r>
-      <w:r>
-        <w:rPr>
-          <w:rFonts w:ascii="Arial" w:eastAsia="Arial" w:hAnsi="Arial" w:cs="Arial"/>
-          <w:sz w:val="24"/>
-          <w:szCs w:val="24"/>
-        </w:rPr>
-        <w:t>ammer es trifft. Erst wenn das Schutzschild vollkommen zerstört ist, kann der Generator angegriffen werden. Nach einer gewissen Zeit baut sich das Schutzschild wieder auf und muss erneut zerstört werden, bevor der Spieler den Generator wieder angreifen kan</w:t>
-      </w:r>
-      <w:r>
-        <w:rPr>
-          <w:rFonts w:ascii="Arial" w:eastAsia="Arial" w:hAnsi="Arial" w:cs="Arial"/>
-          <w:sz w:val="24"/>
-          <w:szCs w:val="24"/>
-        </w:rPr>
-        <w:t>n. Der Generator hat ebenfalls eine gewisse Anzahl an Lebenspunkten, die über einen roten Lebensbalken angezeigt werden. Ist der Lebensbalken aufgebraucht, ist der Generator zerstört und verschwindet. Gibt es keine Generatoren mehr im Level, werden keine R</w:t>
-      </w:r>
-      <w:r>
-        <w:rPr>
-          <w:rFonts w:ascii="Arial" w:eastAsia="Arial" w:hAnsi="Arial" w:cs="Arial"/>
-          <w:sz w:val="24"/>
-          <w:szCs w:val="24"/>
-        </w:rPr>
-        <w:t>oboter mehr erzeugt.</w:t>
+        <w:t xml:space="preserve">Generatoren </w:t>
+      </w:r>
+      <w:proofErr w:type="gramStart"/>
+      <w:r>
+        <w:rPr>
+          <w:rFonts w:ascii="Arial" w:eastAsia="Arial" w:hAnsi="Arial" w:cs="Arial"/>
+          <w:sz w:val="24"/>
+          <w:szCs w:val="24"/>
+        </w:rPr>
+        <w:t>haben</w:t>
+      </w:r>
+      <w:proofErr w:type="gramEnd"/>
+      <w:r>
+        <w:rPr>
+          <w:rFonts w:ascii="Arial" w:eastAsia="Arial" w:hAnsi="Arial" w:cs="Arial"/>
+          <w:sz w:val="24"/>
+          <w:szCs w:val="24"/>
+        </w:rPr>
+        <w:t xml:space="preserve"> ein Schutzschild, das eine gewisse Anzahl Lebenspunkte hat. Denen entsprechend baut es sich ab, wenn </w:t>
+      </w:r>
+      <w:proofErr w:type="spellStart"/>
+      <w:r>
+        <w:rPr>
+          <w:rFonts w:ascii="Arial" w:eastAsia="Arial" w:hAnsi="Arial" w:cs="Arial"/>
+          <w:sz w:val="24"/>
+          <w:szCs w:val="24"/>
+        </w:rPr>
+        <w:t>Hammerjaegers</w:t>
+      </w:r>
+      <w:proofErr w:type="spellEnd"/>
+      <w:r>
+        <w:rPr>
+          <w:rFonts w:ascii="Arial" w:eastAsia="Arial" w:hAnsi="Arial" w:cs="Arial"/>
+          <w:sz w:val="24"/>
+          <w:szCs w:val="24"/>
+        </w:rPr>
+        <w:t xml:space="preserve"> Hammer es trifft. Erst wenn </w:t>
+      </w:r>
+      <w:proofErr w:type="gramStart"/>
+      <w:r>
+        <w:rPr>
+          <w:rFonts w:ascii="Arial" w:eastAsia="Arial" w:hAnsi="Arial" w:cs="Arial"/>
+          <w:sz w:val="24"/>
+          <w:szCs w:val="24"/>
+        </w:rPr>
+        <w:t>das</w:t>
+      </w:r>
+      <w:proofErr w:type="gramEnd"/>
+      <w:r>
+        <w:rPr>
+          <w:rFonts w:ascii="Arial" w:eastAsia="Arial" w:hAnsi="Arial" w:cs="Arial"/>
+          <w:sz w:val="24"/>
+          <w:szCs w:val="24"/>
+        </w:rPr>
+        <w:t xml:space="preserve"> Schutzschild vollkommen zerstört ist, kann der Generator angegriffen werden. Nach einer gewissen Zeit baut sich </w:t>
+      </w:r>
+      <w:proofErr w:type="gramStart"/>
+      <w:r>
+        <w:rPr>
+          <w:rFonts w:ascii="Arial" w:eastAsia="Arial" w:hAnsi="Arial" w:cs="Arial"/>
+          <w:sz w:val="24"/>
+          <w:szCs w:val="24"/>
+        </w:rPr>
+        <w:t>das</w:t>
+      </w:r>
+      <w:proofErr w:type="gramEnd"/>
+      <w:r>
+        <w:rPr>
+          <w:rFonts w:ascii="Arial" w:eastAsia="Arial" w:hAnsi="Arial" w:cs="Arial"/>
+          <w:sz w:val="24"/>
+          <w:szCs w:val="24"/>
+        </w:rPr>
+        <w:t xml:space="preserve"> Schutzschild wieder auf und muss erneut zerstört werden, bevor der Spieler den Generator wieder angreifen kann. Der Generator hat ebenfalls eine gewisse Anzahl an Lebenspunkten, die über einen roten Lebensbalken angezeigt werden. Ist der Lebensbalken aufgebraucht, ist der Generator zerstört und verschwindet. Gibt es keine Generatoren mehr im Level, werden keine Roboter mehr erzeugt.</w:t>
       </w:r>
     </w:p>
     <w:p>
@@ -1220,22 +1420,25 @@
           <w:szCs w:val="24"/>
         </w:rPr>
         <w:tab/>
-      </w:r>
-      <w:r>
-        <w:rPr>
-          <w:rFonts w:ascii="Arial" w:eastAsia="Arial" w:hAnsi="Arial" w:cs="Arial"/>
-          <w:sz w:val="24"/>
-          <w:szCs w:val="24"/>
-        </w:rPr>
-        <w:t>Als Barrikade eines Ausgangs fungieren die Tür und die Kisten. Jede Tür und jede Kiste hat jeweils einen Lebenspunkt. Läuft ein Roboter (mit Ausnahme des Heilroboters) gegen ein solches Element, wird dieses und der Roboter zerstört. Läuft ein Heilroboter g</w:t>
-      </w:r>
-      <w:r>
-        <w:rPr>
-          <w:rFonts w:ascii="Arial" w:eastAsia="Arial" w:hAnsi="Arial" w:cs="Arial"/>
-          <w:sz w:val="24"/>
-          <w:szCs w:val="24"/>
-        </w:rPr>
-        <w:t>egen eine Barrikade, zerstört er sich selbst und stellt eine weitere Kiste mit einem Lebenspunkt vor den Ausgang. Zerstörte Türen können nicht wiederhergestellt werden.</w:t>
+        <w:t xml:space="preserve">Als Barrikade eines Ausgangs fungieren die Tür und die Kisten. Jede Tür und jede Kiste hat jeweils einen Lebenspunkt. Läuft ein Roboter (mit Ausnahme des Heilroboters) gegen ein solches Element, </w:t>
+      </w:r>
+      <w:proofErr w:type="gramStart"/>
+      <w:r>
+        <w:rPr>
+          <w:rFonts w:ascii="Arial" w:eastAsia="Arial" w:hAnsi="Arial" w:cs="Arial"/>
+          <w:sz w:val="24"/>
+          <w:szCs w:val="24"/>
+        </w:rPr>
+        <w:t>wird</w:t>
+      </w:r>
+      <w:proofErr w:type="gramEnd"/>
+      <w:r>
+        <w:rPr>
+          <w:rFonts w:ascii="Arial" w:eastAsia="Arial" w:hAnsi="Arial" w:cs="Arial"/>
+          <w:sz w:val="24"/>
+          <w:szCs w:val="24"/>
+        </w:rPr>
+        <w:t xml:space="preserve"> dieses und der Roboter zerstört. Läuft ein Heilroboter gegen eine Barrikade, zerstört er sich selbst und stellt eine weitere Kiste mit einem Lebenspunkt vor den Ausgang. Zerstörte Türen können nicht wiederhergestellt werden.</w:t>
       </w:r>
     </w:p>
     <w:p>
@@ -1269,15 +1472,7 @@
           <w:sz w:val="24"/>
           <w:szCs w:val="24"/>
         </w:rPr>
-        <w:t>Jeder Gegnertyp hat einen Lebenspunkt und kann so mit einem Hammerschlag zerstört werden. Die Roboter ändern bei jedem Fall von einer Ebene zufällig ihre Richtung. Wenn sie gegen eine Wand oder gegen einen anderen Roboter laufen, drehen sie danach um. Alle</w:t>
-      </w:r>
-      <w:r>
-        <w:rPr>
-          <w:rFonts w:ascii="Arial" w:eastAsia="Arial" w:hAnsi="Arial" w:cs="Arial"/>
-          <w:sz w:val="24"/>
-          <w:szCs w:val="24"/>
-        </w:rPr>
-        <w:t xml:space="preserve"> Roboter fliehen vor Hammerjaeger, wodurch der Spieler sie taktisch in eine bestimmte Richtung lenken kann.</w:t>
+        <w:t>Jeder Gegnertyp hat einen Lebenspunkt und kann so mit einem Hammerschlag zerstört werden. Die Roboter ändern bei jedem Fall von einer Ebene zufällig ihre Richtung. Wenn sie gegen eine Wand oder gegen einen anderen Roboter laufen, drehen sie danach um. Alle Roboter fliehen vor Hammerjaeger, wodurch der Spieler sie taktisch in eine bestimmte Richtung lenken kann.</w:t>
       </w:r>
     </w:p>
     <w:p>
@@ -1332,15 +1527,25 @@
           <w:szCs w:val="24"/>
         </w:rPr>
         <w:tab/>
-        <w:t xml:space="preserve">Laufen Heilroboter in </w:t>
-      </w:r>
-      <w:r>
-        <w:rPr>
-          <w:rFonts w:ascii="Arial" w:eastAsia="Arial" w:hAnsi="Arial" w:cs="Arial"/>
-          <w:sz w:val="24"/>
-          <w:szCs w:val="24"/>
-        </w:rPr>
-        <w:t>die Barrikade eines Ausgangs, zerstören sie sich selber und fügen eine Kiste zur Barrikade hinzu. Werden sie durch Hammerjaegers Hammer zerstört, bevor sie den Ausgang erreichen, wird zum Ausgang keine Kiste hinzugefügt.</w:t>
+        <w:t xml:space="preserve">Laufen Heilroboter in die Barrikade eines Ausgangs, zerstören sie sich selber und fügen eine Kiste zur Barrikade hinzu. Werden sie durch </w:t>
+      </w:r>
+      <w:proofErr w:type="spellStart"/>
+      <w:r>
+        <w:rPr>
+          <w:rFonts w:ascii="Arial" w:eastAsia="Arial" w:hAnsi="Arial" w:cs="Arial"/>
+          <w:sz w:val="24"/>
+          <w:szCs w:val="24"/>
+        </w:rPr>
+        <w:t>Hammerjaegers</w:t>
+      </w:r>
+      <w:proofErr w:type="spellEnd"/>
+      <w:r>
+        <w:rPr>
+          <w:rFonts w:ascii="Arial" w:eastAsia="Arial" w:hAnsi="Arial" w:cs="Arial"/>
+          <w:sz w:val="24"/>
+          <w:szCs w:val="24"/>
+        </w:rPr>
+        <w:t xml:space="preserve"> Hammer zerstört, bevor sie den Ausgang erreichen, wird zum Ausgang keine Kiste hinzugefügt.</w:t>
       </w:r>
     </w:p>
     <w:p>
@@ -1352,13 +1557,23 @@
           <w:szCs w:val="24"/>
         </w:rPr>
       </w:pPr>
-      <w:r>
-        <w:rPr>
-          <w:rFonts w:ascii="Arial" w:eastAsia="Arial" w:hAnsi="Arial" w:cs="Arial"/>
-          <w:sz w:val="24"/>
-          <w:szCs w:val="24"/>
-        </w:rPr>
-        <w:t>Shockwave Roboter</w:t>
+      <w:proofErr w:type="spellStart"/>
+      <w:r>
+        <w:rPr>
+          <w:rFonts w:ascii="Arial" w:eastAsia="Arial" w:hAnsi="Arial" w:cs="Arial"/>
+          <w:sz w:val="24"/>
+          <w:szCs w:val="24"/>
+        </w:rPr>
+        <w:t>Shockwave</w:t>
+      </w:r>
+      <w:proofErr w:type="spellEnd"/>
+      <w:r>
+        <w:rPr>
+          <w:rFonts w:ascii="Arial" w:eastAsia="Arial" w:hAnsi="Arial" w:cs="Arial"/>
+          <w:sz w:val="24"/>
+          <w:szCs w:val="24"/>
+        </w:rPr>
+        <w:t xml:space="preserve"> Roboter</w:t>
       </w:r>
       <w:r>
         <w:rPr>
@@ -1367,23 +1582,115 @@
           <w:szCs w:val="24"/>
         </w:rPr>
         <w:tab/>
-        <w:t>Bei der Destrukti</w:t>
-      </w:r>
-      <w:r>
-        <w:rPr>
-          <w:rFonts w:ascii="Arial" w:eastAsia="Arial" w:hAnsi="Arial" w:cs="Arial"/>
-          <w:sz w:val="24"/>
-          <w:szCs w:val="24"/>
-        </w:rPr>
-        <w:t xml:space="preserve">on eines Shockwave Roboters löst dieser seine namengebende Shockwave aus, die sich über die gesamte Ebene erstreckt, auf der der Roboter mit dem Hammer getroffen wurde. Diese Shockwave zerstört unmittelbar alle Gegner, auf die sie trifft. Davon getroffene </w:t>
-      </w:r>
-      <w:r>
-        <w:rPr>
-          <w:rFonts w:ascii="Arial" w:eastAsia="Arial" w:hAnsi="Arial" w:cs="Arial"/>
-          <w:sz w:val="24"/>
-          <w:szCs w:val="24"/>
-        </w:rPr>
-        <w:t>Shockwave Roboter lösen wiederum eine Shockwave aus. Bei Selbstzerstörung am Ausgang wird keine Shockwave ausgelöst.</w:t>
+        <w:t xml:space="preserve">Bei der Destruktion eines </w:t>
+      </w:r>
+      <w:proofErr w:type="spellStart"/>
+      <w:r>
+        <w:rPr>
+          <w:rFonts w:ascii="Arial" w:eastAsia="Arial" w:hAnsi="Arial" w:cs="Arial"/>
+          <w:sz w:val="24"/>
+          <w:szCs w:val="24"/>
+        </w:rPr>
+        <w:t>Shockwave</w:t>
+      </w:r>
+      <w:proofErr w:type="spellEnd"/>
+      <w:r>
+        <w:rPr>
+          <w:rFonts w:ascii="Arial" w:eastAsia="Arial" w:hAnsi="Arial" w:cs="Arial"/>
+          <w:sz w:val="24"/>
+          <w:szCs w:val="24"/>
+        </w:rPr>
+        <w:t xml:space="preserve"> Roboters löst dieser seine namengebende </w:t>
+      </w:r>
+      <w:proofErr w:type="spellStart"/>
+      <w:r>
+        <w:rPr>
+          <w:rFonts w:ascii="Arial" w:eastAsia="Arial" w:hAnsi="Arial" w:cs="Arial"/>
+          <w:sz w:val="24"/>
+          <w:szCs w:val="24"/>
+        </w:rPr>
+        <w:t>Shockwave</w:t>
+      </w:r>
+      <w:proofErr w:type="spellEnd"/>
+      <w:r>
+        <w:rPr>
+          <w:rFonts w:ascii="Arial" w:eastAsia="Arial" w:hAnsi="Arial" w:cs="Arial"/>
+          <w:sz w:val="24"/>
+          <w:szCs w:val="24"/>
+        </w:rPr>
+        <w:t xml:space="preserve"> aus, die sich über die gesamte Ebene erstreckt, auf der der Roboter mit dem Hammer getroffen wurde. Diese </w:t>
+      </w:r>
+      <w:proofErr w:type="spellStart"/>
+      <w:r>
+        <w:rPr>
+          <w:rFonts w:ascii="Arial" w:eastAsia="Arial" w:hAnsi="Arial" w:cs="Arial"/>
+          <w:sz w:val="24"/>
+          <w:szCs w:val="24"/>
+        </w:rPr>
+        <w:t>Shockwave</w:t>
+      </w:r>
+      <w:proofErr w:type="spellEnd"/>
+      <w:r>
+        <w:rPr>
+          <w:rFonts w:ascii="Arial" w:eastAsia="Arial" w:hAnsi="Arial" w:cs="Arial"/>
+          <w:sz w:val="24"/>
+          <w:szCs w:val="24"/>
+        </w:rPr>
+        <w:t xml:space="preserve"> zerstört unmittelbar alle Gegner, auf die sie trifft. Davon getroffene </w:t>
+      </w:r>
+      <w:proofErr w:type="spellStart"/>
+      <w:r>
+        <w:rPr>
+          <w:rFonts w:ascii="Arial" w:eastAsia="Arial" w:hAnsi="Arial" w:cs="Arial"/>
+          <w:sz w:val="24"/>
+          <w:szCs w:val="24"/>
+        </w:rPr>
+        <w:t>Shockwave</w:t>
+      </w:r>
+      <w:proofErr w:type="spellEnd"/>
+      <w:r>
+        <w:rPr>
+          <w:rFonts w:ascii="Arial" w:eastAsia="Arial" w:hAnsi="Arial" w:cs="Arial"/>
+          <w:sz w:val="24"/>
+          <w:szCs w:val="24"/>
+        </w:rPr>
+        <w:t xml:space="preserve"> Roboter lösen wiederum eine </w:t>
+      </w:r>
+      <w:proofErr w:type="spellStart"/>
+      <w:r>
+        <w:rPr>
+          <w:rFonts w:ascii="Arial" w:eastAsia="Arial" w:hAnsi="Arial" w:cs="Arial"/>
+          <w:sz w:val="24"/>
+          <w:szCs w:val="24"/>
+        </w:rPr>
+        <w:t>Shockwave</w:t>
+      </w:r>
+      <w:proofErr w:type="spellEnd"/>
+      <w:r>
+        <w:rPr>
+          <w:rFonts w:ascii="Arial" w:eastAsia="Arial" w:hAnsi="Arial" w:cs="Arial"/>
+          <w:sz w:val="24"/>
+          <w:szCs w:val="24"/>
+        </w:rPr>
+        <w:t xml:space="preserve"> aus. Bei Selbstzerstörung am Ausgang wird keine </w:t>
+      </w:r>
+      <w:proofErr w:type="spellStart"/>
+      <w:r>
+        <w:rPr>
+          <w:rFonts w:ascii="Arial" w:eastAsia="Arial" w:hAnsi="Arial" w:cs="Arial"/>
+          <w:sz w:val="24"/>
+          <w:szCs w:val="24"/>
+        </w:rPr>
+        <w:t>Shockwave</w:t>
+      </w:r>
+      <w:proofErr w:type="spellEnd"/>
+      <w:r>
+        <w:rPr>
+          <w:rFonts w:ascii="Arial" w:eastAsia="Arial" w:hAnsi="Arial" w:cs="Arial"/>
+          <w:sz w:val="24"/>
+          <w:szCs w:val="24"/>
+        </w:rPr>
+        <w:t xml:space="preserve"> ausgelöst.</w:t>
       </w:r>
     </w:p>
     <w:p>
@@ -1395,13 +1702,41 @@
           <w:szCs w:val="24"/>
         </w:rPr>
       </w:pPr>
-      <w:r>
-        <w:rPr>
-          <w:rFonts w:ascii="Arial" w:eastAsia="Arial" w:hAnsi="Arial" w:cs="Arial"/>
-          <w:sz w:val="24"/>
-          <w:szCs w:val="24"/>
-        </w:rPr>
-        <w:t>Spawn Two Roboter</w:t>
+      <w:proofErr w:type="spellStart"/>
+      <w:r>
+        <w:rPr>
+          <w:rFonts w:ascii="Arial" w:eastAsia="Arial" w:hAnsi="Arial" w:cs="Arial"/>
+          <w:sz w:val="24"/>
+          <w:szCs w:val="24"/>
+        </w:rPr>
+        <w:t>Spawn</w:t>
+      </w:r>
+      <w:proofErr w:type="spellEnd"/>
+      <w:r>
+        <w:rPr>
+          <w:rFonts w:ascii="Arial" w:eastAsia="Arial" w:hAnsi="Arial" w:cs="Arial"/>
+          <w:sz w:val="24"/>
+          <w:szCs w:val="24"/>
+        </w:rPr>
+        <w:t xml:space="preserve"> </w:t>
+      </w:r>
+      <w:proofErr w:type="spellStart"/>
+      <w:r>
+        <w:rPr>
+          <w:rFonts w:ascii="Arial" w:eastAsia="Arial" w:hAnsi="Arial" w:cs="Arial"/>
+          <w:sz w:val="24"/>
+          <w:szCs w:val="24"/>
+        </w:rPr>
+        <w:t>Two</w:t>
+      </w:r>
+      <w:proofErr w:type="spellEnd"/>
+      <w:r>
+        <w:rPr>
+          <w:rFonts w:ascii="Arial" w:eastAsia="Arial" w:hAnsi="Arial" w:cs="Arial"/>
+          <w:sz w:val="24"/>
+          <w:szCs w:val="24"/>
+        </w:rPr>
+        <w:t xml:space="preserve"> Roboter</w:t>
       </w:r>
       <w:r>
         <w:rPr>
@@ -1410,15 +1745,43 @@
           <w:szCs w:val="24"/>
         </w:rPr>
         <w:tab/>
-        <w:t>Wird dieser Gegnertyp zerstört, springen zwei normale Roboter von seiner Ladefläche, die es nun zu zertrümmern gilt. Trif</w:t>
-      </w:r>
-      <w:r>
-        <w:rPr>
-          <w:rFonts w:ascii="Arial" w:eastAsia="Arial" w:hAnsi="Arial" w:cs="Arial"/>
-          <w:sz w:val="24"/>
-          <w:szCs w:val="24"/>
-        </w:rPr>
-        <w:t>ft der Spawn Two Roboter auf die Barrikade zählt er nur für einen.</w:t>
+        <w:t xml:space="preserve">Wird dieser Gegnertyp zerstört, springen zwei normale Roboter von seiner Ladefläche, die es nun zu zertrümmern gilt. Trifft der </w:t>
+      </w:r>
+      <w:proofErr w:type="spellStart"/>
+      <w:r>
+        <w:rPr>
+          <w:rFonts w:ascii="Arial" w:eastAsia="Arial" w:hAnsi="Arial" w:cs="Arial"/>
+          <w:sz w:val="24"/>
+          <w:szCs w:val="24"/>
+        </w:rPr>
+        <w:t>Spawn</w:t>
+      </w:r>
+      <w:proofErr w:type="spellEnd"/>
+      <w:r>
+        <w:rPr>
+          <w:rFonts w:ascii="Arial" w:eastAsia="Arial" w:hAnsi="Arial" w:cs="Arial"/>
+          <w:sz w:val="24"/>
+          <w:szCs w:val="24"/>
+        </w:rPr>
+        <w:t xml:space="preserve"> </w:t>
+      </w:r>
+      <w:proofErr w:type="spellStart"/>
+      <w:r>
+        <w:rPr>
+          <w:rFonts w:ascii="Arial" w:eastAsia="Arial" w:hAnsi="Arial" w:cs="Arial"/>
+          <w:sz w:val="24"/>
+          <w:szCs w:val="24"/>
+        </w:rPr>
+        <w:t>Two</w:t>
+      </w:r>
+      <w:proofErr w:type="spellEnd"/>
+      <w:r>
+        <w:rPr>
+          <w:rFonts w:ascii="Arial" w:eastAsia="Arial" w:hAnsi="Arial" w:cs="Arial"/>
+          <w:sz w:val="24"/>
+          <w:szCs w:val="24"/>
+        </w:rPr>
+        <w:t xml:space="preserve"> Roboter auf die Barrikade zählt er nur für einen.</w:t>
       </w:r>
     </w:p>
     <w:p>
@@ -1462,7 +1825,43 @@
           <w:szCs w:val="24"/>
         </w:rPr>
         <w:tab/>
-        <w:t>Das Haus ist mit unterschiedlichen Möbelstücken ausgestattet, die, wenn getroffen von Hammerjaegers Hammer, durch das Level katapultiert werden.</w:t>
+        <w:t xml:space="preserve">Das Haus ist mit unterschiedlichen Möbelstücken ausgestattet, die, wenn getroffen von </w:t>
+      </w:r>
+      <w:proofErr w:type="spellStart"/>
+      <w:r>
+        <w:rPr>
+          <w:rFonts w:ascii="Arial" w:eastAsia="Arial" w:hAnsi="Arial" w:cs="Arial"/>
+          <w:sz w:val="24"/>
+          <w:szCs w:val="24"/>
+        </w:rPr>
+        <w:t>Hammerjaegers</w:t>
+      </w:r>
+      <w:proofErr w:type="spellEnd"/>
+      <w:r>
+        <w:rPr>
+          <w:rFonts w:ascii="Arial" w:eastAsia="Arial" w:hAnsi="Arial" w:cs="Arial"/>
+          <w:sz w:val="24"/>
+          <w:szCs w:val="24"/>
+        </w:rPr>
+        <w:t xml:space="preserve"> Hammer, durch </w:t>
+      </w:r>
+      <w:proofErr w:type="gramStart"/>
+      <w:r>
+        <w:rPr>
+          <w:rFonts w:ascii="Arial" w:eastAsia="Arial" w:hAnsi="Arial" w:cs="Arial"/>
+          <w:sz w:val="24"/>
+          <w:szCs w:val="24"/>
+        </w:rPr>
+        <w:t>das</w:t>
+      </w:r>
+      <w:proofErr w:type="gramEnd"/>
+      <w:r>
+        <w:rPr>
+          <w:rFonts w:ascii="Arial" w:eastAsia="Arial" w:hAnsi="Arial" w:cs="Arial"/>
+          <w:sz w:val="24"/>
+          <w:szCs w:val="24"/>
+        </w:rPr>
+        <w:t xml:space="preserve"> Level katapultiert werden.</w:t>
       </w:r>
     </w:p>
     <w:p>
@@ -1474,47 +1873,85 @@
           <w:szCs w:val="24"/>
         </w:rPr>
       </w:pPr>
-      <w:r>
-        <w:rPr>
-          <w:rFonts w:ascii="Arial" w:eastAsia="Arial" w:hAnsi="Arial" w:cs="Arial"/>
-          <w:sz w:val="24"/>
-          <w:szCs w:val="24"/>
-        </w:rPr>
-        <w:t>Gameplay Loops</w:t>
-      </w:r>
-    </w:p>
-    <w:p>
-      <w:pPr>
-        <w:rPr>
-          <w:rFonts w:ascii="Arial" w:eastAsia="Arial" w:hAnsi="Arial" w:cs="Arial"/>
-          <w:sz w:val="24"/>
-          <w:szCs w:val="24"/>
-        </w:rPr>
-      </w:pPr>
-      <w:r>
-        <w:rPr>
-          <w:rFonts w:ascii="Arial" w:eastAsia="Arial" w:hAnsi="Arial" w:cs="Arial"/>
-          <w:sz w:val="24"/>
-          <w:szCs w:val="24"/>
-        </w:rPr>
-        <w:t xml:space="preserve">Das Spiel hat während jeder Spielsession zwei ineinandergreifende zentrale Gameplay Loops. </w:t>
-      </w:r>
-    </w:p>
-    <w:p>
-      <w:pPr>
-        <w:rPr>
-          <w:rFonts w:ascii="Arial" w:eastAsia="Arial" w:hAnsi="Arial" w:cs="Arial"/>
-          <w:sz w:val="24"/>
-          <w:szCs w:val="24"/>
-        </w:rPr>
-      </w:pPr>
-      <w:r>
-        <w:rPr>
-          <w:rFonts w:ascii="Arial" w:eastAsia="Arial" w:hAnsi="Arial" w:cs="Arial"/>
-          <w:sz w:val="24"/>
-          <w:szCs w:val="24"/>
-        </w:rPr>
-        <w:t>Gameplay Loop Welle:</w:t>
+      <w:proofErr w:type="spellStart"/>
+      <w:r>
+        <w:rPr>
+          <w:rFonts w:ascii="Arial" w:eastAsia="Arial" w:hAnsi="Arial" w:cs="Arial"/>
+          <w:sz w:val="24"/>
+          <w:szCs w:val="24"/>
+        </w:rPr>
+        <w:t>Gameplay</w:t>
+      </w:r>
+      <w:proofErr w:type="spellEnd"/>
+      <w:r>
+        <w:rPr>
+          <w:rFonts w:ascii="Arial" w:eastAsia="Arial" w:hAnsi="Arial" w:cs="Arial"/>
+          <w:sz w:val="24"/>
+          <w:szCs w:val="24"/>
+        </w:rPr>
+        <w:t xml:space="preserve"> Loops</w:t>
+      </w:r>
+    </w:p>
+    <w:p>
+      <w:pPr>
+        <w:rPr>
+          <w:rFonts w:ascii="Arial" w:eastAsia="Arial" w:hAnsi="Arial" w:cs="Arial"/>
+          <w:sz w:val="24"/>
+          <w:szCs w:val="24"/>
+        </w:rPr>
+      </w:pPr>
+      <w:r>
+        <w:rPr>
+          <w:rFonts w:ascii="Arial" w:eastAsia="Arial" w:hAnsi="Arial" w:cs="Arial"/>
+          <w:sz w:val="24"/>
+          <w:szCs w:val="24"/>
+        </w:rPr>
+        <w:t xml:space="preserve">Das Spiel hat während jeder Spielsession zwei ineinandergreifende zentrale </w:t>
+      </w:r>
+      <w:proofErr w:type="spellStart"/>
+      <w:r>
+        <w:rPr>
+          <w:rFonts w:ascii="Arial" w:eastAsia="Arial" w:hAnsi="Arial" w:cs="Arial"/>
+          <w:sz w:val="24"/>
+          <w:szCs w:val="24"/>
+        </w:rPr>
+        <w:t>Gameplay</w:t>
+      </w:r>
+      <w:proofErr w:type="spellEnd"/>
+      <w:r>
+        <w:rPr>
+          <w:rFonts w:ascii="Arial" w:eastAsia="Arial" w:hAnsi="Arial" w:cs="Arial"/>
+          <w:sz w:val="24"/>
+          <w:szCs w:val="24"/>
+        </w:rPr>
+        <w:t xml:space="preserve"> Loops. </w:t>
+      </w:r>
+    </w:p>
+    <w:p>
+      <w:pPr>
+        <w:rPr>
+          <w:rFonts w:ascii="Arial" w:eastAsia="Arial" w:hAnsi="Arial" w:cs="Arial"/>
+          <w:sz w:val="24"/>
+          <w:szCs w:val="24"/>
+        </w:rPr>
+      </w:pPr>
+      <w:proofErr w:type="spellStart"/>
+      <w:r>
+        <w:rPr>
+          <w:rFonts w:ascii="Arial" w:eastAsia="Arial" w:hAnsi="Arial" w:cs="Arial"/>
+          <w:sz w:val="24"/>
+          <w:szCs w:val="24"/>
+        </w:rPr>
+        <w:t>Gameplay</w:t>
+      </w:r>
+      <w:proofErr w:type="spellEnd"/>
+      <w:r>
+        <w:rPr>
+          <w:rFonts w:ascii="Arial" w:eastAsia="Arial" w:hAnsi="Arial" w:cs="Arial"/>
+          <w:sz w:val="24"/>
+          <w:szCs w:val="24"/>
+        </w:rPr>
+        <w:t xml:space="preserve"> Loop Welle:</w:t>
       </w:r>
       <w:r>
         <w:rPr>
@@ -1531,15 +1968,7 @@
           <w:szCs w:val="24"/>
         </w:rPr>
         <w:tab/>
-        <w:t>Die Roboter fallen in Wellen in das Level.  Während jeder Welle wird der Spieler zunächst den Robotern entgegenlaufen und versuchen, so viele</w:t>
-      </w:r>
-      <w:r>
-        <w:rPr>
-          <w:rFonts w:ascii="Arial" w:eastAsia="Arial" w:hAnsi="Arial" w:cs="Arial"/>
-          <w:sz w:val="24"/>
-          <w:szCs w:val="24"/>
-        </w:rPr>
-        <w:t xml:space="preserve"> wie möglich zu zerstören. Die hohe Anzahl an Robotern und deren Geschwindigkeit werden den Spieler dazu zwingen, die Roboter zu den Ausgängen hin zu verfolgen, bevor er wiederum in Richtung der Generatoren vorrücken kann.</w:t>
+        <w:t>Die Roboter fallen in Wellen in das Level.  Während jeder Welle wird der Spieler zunächst den Robotern entgegenlaufen und versuchen, so viele wie möglich zu zerstören. Die hohe Anzahl an Robotern und deren Geschwindigkeit werden den Spieler dazu zwingen, die Roboter zu den Ausgängen hin zu verfolgen, bevor er wiederum in Richtung der Generatoren vorrücken kann.</w:t>
       </w:r>
     </w:p>
     <w:p>
@@ -1573,27 +2002,12 @@
           <w:szCs w:val="24"/>
         </w:rPr>
         <w:tab/>
-        <w:t>Da die Pausen z</w:t>
-      </w:r>
-      <w:r>
-        <w:rPr>
-          <w:rFonts w:ascii="Arial" w:eastAsia="Arial" w:hAnsi="Arial" w:cs="Arial"/>
-          <w:sz w:val="24"/>
-          <w:szCs w:val="24"/>
-        </w:rPr>
-        <w:t>wischen den Wellen, in denen die Roboter im Level erscheinen, mit fortschreitender Spielzeit größer werden, erhält der Spieler die Möglichkeit immer wieder zu den Generatoren vorzurücken und deren Lebenspunkte zu verringern, bevor er wieder die nächste Wel</w:t>
-      </w:r>
-      <w:r>
-        <w:rPr>
-          <w:rFonts w:ascii="Arial" w:eastAsia="Arial" w:hAnsi="Arial" w:cs="Arial"/>
-          <w:sz w:val="24"/>
-          <w:szCs w:val="24"/>
-        </w:rPr>
-        <w:t>le an Robotern zerstören muss.</w:t>
+        <w:t>Da die Pausen zwischen den Wellen, in denen die Roboter im Level erscheinen, mit fortschreitender Spielzeit größer werden, erhält der Spieler die Möglichkeit immer wieder zu den Generatoren vorzurücken und deren Lebenspunkte zu verringern, bevor er wieder die nächste Welle an Robotern zerstören muss.</w:t>
       </w:r>
       <w:r>
         <w:rPr>
           <w:noProof/>
+          <w:lang w:val="en-US" w:eastAsia="en-US"/>
         </w:rPr>
         <mc:AlternateContent>
           <mc:Choice Requires="wpg">
@@ -2225,53 +2639,238 @@
               </wp:anchor>
             </w:drawing>
           </mc:Choice>
-          <mc:Fallback xmlns:w15="http://schemas.microsoft.com/office/word/2012/wordml" xmlns:dgm="http://schemas.openxmlformats.org/drawingml/2006/diagram" xmlns:lc="http://schemas.openxmlformats.org/drawingml/2006/lockedCanvas" xmlns:c="http://schemas.openxmlformats.org/drawingml/2006/chart" xmlns:pic="http://schemas.openxmlformats.org/drawingml/2006/picture" xmlns:a="http://schemas.openxmlformats.org/drawingml/2006/main" xmlns:sl="http://schemas.openxmlformats.org/schemaLibrary/2006/main">
-            <w:drawing>
-              <wp:anchor allowOverlap="1" behindDoc="0" distB="0" distT="0" distL="0" distR="0" hidden="0" layoutInCell="1" locked="0" relativeHeight="0" simplePos="0">
-                <wp:simplePos x="0" y="0"/>
-                <wp:positionH relativeFrom="margin">
-                  <wp:posOffset>19050</wp:posOffset>
-                </wp:positionH>
-                <wp:positionV relativeFrom="paragraph">
-                  <wp:posOffset>19050</wp:posOffset>
-                </wp:positionV>
-                <wp:extent cx="1688345" cy="1123632"/>
-                <wp:effectExtent b="0" l="0" r="0" t="0"/>
-                <wp:wrapTopAndBottom distB="0" distT="0"/>
-                <wp:docPr id="1" name="image2.png"/>
-                <a:graphic>
-                  <a:graphicData uri="http://schemas.openxmlformats.org/drawingml/2006/picture">
-                    <pic:pic>
-                      <pic:nvPicPr>
-                        <pic:cNvPr id="0" name="image2.png"/>
-                        <pic:cNvPicPr preferRelativeResize="0"/>
-                      </pic:nvPicPr>
-                      <pic:blipFill>
-                        <a:blip r:embed="rId8"/>
-                        <a:srcRect/>
-                        <a:stretch>
-                          <a:fillRect/>
-                        </a:stretch>
-                      </pic:blipFill>
-                      <pic:spPr>
-                        <a:xfrm>
-                          <a:off x="0" y="0"/>
-                          <a:ext cx="1688345" cy="1123632"/>
-                        </a:xfrm>
-                        <a:prstGeom prst="rect"/>
-                        <a:ln/>
-                      </pic:spPr>
-                    </pic:pic>
-                  </a:graphicData>
-                </a:graphic>
-              </wp:anchor>
-            </w:drawing>
+          <mc:Fallback>
+            <w:pict>
+              <v:group id="Gruppieren 1" o:spid="_x0000_s1026" style="position:absolute;margin-left:1.5pt;margin-top:1.5pt;width:132.95pt;height:88.45pt;z-index:-251658240;mso-wrap-distance-left:0;mso-wrap-distance-right:0;mso-position-horizontal-relative:margin" coordsize="57607,38406" o:gfxdata="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">
+                <v:group id="Gruppieren 2" o:spid="_x0000_s1027" style="position:absolute;width:57607;height:38406" coordsize="57607,38406" o:gfxdata="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">
+                  <v:rect id="Rechteck 3" o:spid="_x0000_s1028" style="position:absolute;width:57607;height:38406;visibility:visible;mso-wrap-style:square;v-text-anchor:middle" o:gfxdata="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" filled="f" stroked="f">
+                    <v:textbox inset="2.53958mm,2.53958mm,2.53958mm,2.53958mm">
+                      <w:txbxContent>
+                        <w:p>
+                          <w:pPr>
+                            <w:spacing w:after="0" w:line="240" w:lineRule="auto"/>
+                            <w:textDirection w:val="btLr"/>
+                          </w:pPr>
+                        </w:p>
+                      </w:txbxContent>
+                    </v:textbox>
+                  </v:rect>
+                  <v:roundrect id="Abgerundetes Rechteck 4" o:spid="_x0000_s1029" style="position:absolute;left:21940;top:1;width:13726;height:8923;visibility:visible;mso-wrap-style:square;v-text-anchor:middle" arcsize="10923f" o:gfxdata="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" fillcolor="#982d2b" stroked="f">
+                    <v:fill color2="#cc3a36" angle="180" colors="0 #982d2b;52429f #c83d39;1 #cc3a36" focus="100%" type="gradient">
+                      <o:fill v:ext="view" type="gradientUnscaled"/>
+                    </v:fill>
+                    <v:shadow on="t" color="black" opacity="22872f" origin=",.5" offset="0,.63889mm"/>
+                    <v:textbox inset="2.53958mm,2.53958mm,2.53958mm,2.53958mm">
+                      <w:txbxContent>
+                        <w:p>
+                          <w:pPr>
+                            <w:spacing w:after="0" w:line="240" w:lineRule="auto"/>
+                            <w:textDirection w:val="btLr"/>
+                          </w:pPr>
+                        </w:p>
+                      </w:txbxContent>
+                    </v:textbox>
+                  </v:roundrect>
+                  <v:shapetype id="_x0000_t202" coordsize="21600,21600" o:spt="202" path="m,l,21600r21600,l21600,xe">
+                    <v:stroke joinstyle="miter"/>
+                    <v:path gradientshapeok="t" o:connecttype="rect"/>
+                  </v:shapetype>
+                  <v:shape id="Textfeld 5" o:spid="_x0000_s1030" type="#_x0000_t202" style="position:absolute;left:22375;top:437;width:12856;height:8051;visibility:visible;mso-wrap-style:square;v-text-anchor:middle" o:gfxdata="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" filled="f" stroked="f">
+                    <v:textbox inset="2.22222mm,2.22222mm,2.22222mm,2.22222mm">
+                      <w:txbxContent>
+                        <w:p>
+                          <w:pPr>
+                            <w:spacing w:after="0" w:line="215" w:lineRule="auto"/>
+                            <w:jc w:val="center"/>
+                            <w:textDirection w:val="btLr"/>
+                          </w:pPr>
+                          <w:r>
+                            <w:rPr>
+                              <w:color w:val="000000"/>
+                              <w:sz w:val="42"/>
+                            </w:rPr>
+                            <w:t>Zum Gegner</w:t>
+                          </w:r>
+                        </w:p>
+                      </w:txbxContent>
+                    </v:textbox>
+                  </v:shape>
+                  <v:shape id="Freihandform 6" o:spid="_x0000_s1031" style="position:absolute;left:14063;top:4463;width:29480;height:29480;visibility:visible;mso-wrap-style:square;v-text-anchor:middle" coordsize="120000,120000" o:spt="100" o:gfxdata="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" adj="-11796480,,5400" path="m95650,11739r,c103331,17413,109547,24838,113781,33397e" filled="f" strokecolor="#bf504d">
+                    <v:stroke startarrowwidth="narrow" startarrowlength="short" endarrowwidth="narrow" endarrowlength="short" joinstyle="round"/>
+                    <v:formulas/>
+                    <v:path arrowok="t" o:extrusionok="f" o:connecttype="custom" textboxrect="0,0,120000,120000"/>
+                    <v:textbox inset="2.53958mm,2.53958mm,2.53958mm,2.53958mm">
+                      <w:txbxContent>
+                        <w:p>
+                          <w:pPr>
+                            <w:spacing w:after="0" w:line="240" w:lineRule="auto"/>
+                            <w:textDirection w:val="btLr"/>
+                          </w:pPr>
+                        </w:p>
+                      </w:txbxContent>
+                    </v:textbox>
+                  </v:shape>
+                  <v:roundrect id="Abgerundetes Rechteck 7" o:spid="_x0000_s1032" style="position:absolute;left:36680;top:14742;width:13727;height:8922;visibility:visible;mso-wrap-style:square;v-text-anchor:middle" arcsize="10923f" o:gfxdata="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" fillcolor="#982d2b" stroked="f">
+                    <v:fill color2="#cc3a36" angle="180" colors="0 #982d2b;52429f #c83d39;1 #cc3a36" focus="100%" type="gradient">
+                      <o:fill v:ext="view" type="gradientUnscaled"/>
+                    </v:fill>
+                    <v:shadow on="t" color="black" opacity="22872f" origin=",.5" offset="0,.63889mm"/>
+                    <v:textbox inset="2.53958mm,2.53958mm,2.53958mm,2.53958mm">
+                      <w:txbxContent>
+                        <w:p>
+                          <w:pPr>
+                            <w:spacing w:after="0" w:line="240" w:lineRule="auto"/>
+                            <w:textDirection w:val="btLr"/>
+                          </w:pPr>
+                        </w:p>
+                      </w:txbxContent>
+                    </v:textbox>
+                  </v:roundrect>
+                  <v:shape id="Textfeld 8" o:spid="_x0000_s1033" type="#_x0000_t202" style="position:absolute;left:37116;top:15177;width:12855;height:8052;visibility:visible;mso-wrap-style:square;v-text-anchor:middle" o:gfxdata="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" filled="f" stroked="f">
+                    <v:textbox inset="2.22222mm,2.22222mm,2.22222mm,2.22222mm">
+                      <w:txbxContent>
+                        <w:p>
+                          <w:pPr>
+                            <w:spacing w:after="0" w:line="215" w:lineRule="auto"/>
+                            <w:jc w:val="center"/>
+                            <w:textDirection w:val="btLr"/>
+                          </w:pPr>
+                          <w:r>
+                            <w:rPr>
+                              <w:color w:val="000000"/>
+                              <w:sz w:val="42"/>
+                            </w:rPr>
+                            <w:t>Gegner zerstören</w:t>
+                          </w:r>
+                        </w:p>
+                      </w:txbxContent>
+                    </v:textbox>
+                  </v:shape>
+                  <v:shape id="Freihandform 9" o:spid="_x0000_s1034" style="position:absolute;left:14063;top:4463;width:29480;height:29480;visibility:visible;mso-wrap-style:square;v-text-anchor:middle" coordsize="120000,120000" o:spt="100" o:gfxdata="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" adj="-11796480,,5400" path="m113780,86603r,c109546,95162,103330,102587,95649,108261e" filled="f" strokecolor="#bf504d">
+                    <v:stroke startarrowwidth="narrow" startarrowlength="short" endarrowwidth="narrow" endarrowlength="short" joinstyle="round"/>
+                    <v:formulas/>
+                    <v:path arrowok="t" o:extrusionok="f" o:connecttype="custom" textboxrect="0,0,120000,120000"/>
+                    <v:textbox inset="2.53958mm,2.53958mm,2.53958mm,2.53958mm">
+                      <w:txbxContent>
+                        <w:p>
+                          <w:pPr>
+                            <w:spacing w:after="0" w:line="240" w:lineRule="auto"/>
+                            <w:textDirection w:val="btLr"/>
+                          </w:pPr>
+                        </w:p>
+                      </w:txbxContent>
+                    </v:textbox>
+                  </v:shape>
+                  <v:roundrect id="Abgerundetes Rechteck 10" o:spid="_x0000_s1035" style="position:absolute;left:21940;top:29482;width:13726;height:8922;visibility:visible;mso-wrap-style:square;v-text-anchor:middle" arcsize="10923f" o:gfxdata="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" fillcolor="#982d2b" stroked="f">
+                    <v:fill color2="#cc3a36" angle="180" colors="0 #982d2b;52429f #c83d39;1 #cc3a36" focus="100%" type="gradient">
+                      <o:fill v:ext="view" type="gradientUnscaled"/>
+                    </v:fill>
+                    <v:shadow on="t" color="black" opacity="22872f" origin=",.5" offset="0,.63889mm"/>
+                    <v:textbox inset="2.53958mm,2.53958mm,2.53958mm,2.53958mm">
+                      <w:txbxContent>
+                        <w:p>
+                          <w:pPr>
+                            <w:spacing w:after="0" w:line="240" w:lineRule="auto"/>
+                            <w:textDirection w:val="btLr"/>
+                          </w:pPr>
+                        </w:p>
+                      </w:txbxContent>
+                    </v:textbox>
+                  </v:roundrect>
+                  <v:shape id="Textfeld 11" o:spid="_x0000_s1036" type="#_x0000_t202" style="position:absolute;left:22375;top:29918;width:12856;height:8051;visibility:visible;mso-wrap-style:square;v-text-anchor:middle" o:gfxdata="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" filled="f" stroked="f">
+                    <v:textbox inset="2.22222mm,2.22222mm,2.22222mm,2.22222mm">
+                      <w:txbxContent>
+                        <w:p>
+                          <w:pPr>
+                            <w:spacing w:after="0" w:line="215" w:lineRule="auto"/>
+                            <w:jc w:val="center"/>
+                            <w:textDirection w:val="btLr"/>
+                          </w:pPr>
+                          <w:r>
+                            <w:rPr>
+                              <w:color w:val="000000"/>
+                              <w:sz w:val="42"/>
+                            </w:rPr>
+                            <w:t>Verfolgen</w:t>
+                          </w:r>
+                        </w:p>
+                      </w:txbxContent>
+                    </v:textbox>
+                  </v:shape>
+                  <v:shape id="Freihandform 12" o:spid="_x0000_s1037" style="position:absolute;left:14063;top:4463;width:29480;height:29480;visibility:visible;mso-wrap-style:square;v-text-anchor:middle" coordsize="120000,120000" o:spt="100" o:gfxdata="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" adj="-11796480,,5400" path="m24350,108261r,c16669,102587,10453,95162,6219,86603e" filled="f" strokecolor="#bf504d">
+                    <v:stroke startarrowwidth="narrow" startarrowlength="short" endarrowwidth="narrow" endarrowlength="short" joinstyle="round"/>
+                    <v:formulas/>
+                    <v:path arrowok="t" o:extrusionok="f" o:connecttype="custom" textboxrect="0,0,120000,120000"/>
+                    <v:textbox inset="2.53958mm,2.53958mm,2.53958mm,2.53958mm">
+                      <w:txbxContent>
+                        <w:p>
+                          <w:pPr>
+                            <w:spacing w:after="0" w:line="240" w:lineRule="auto"/>
+                            <w:textDirection w:val="btLr"/>
+                          </w:pPr>
+                        </w:p>
+                      </w:txbxContent>
+                    </v:textbox>
+                  </v:shape>
+                  <v:roundrect id="Abgerundetes Rechteck 13" o:spid="_x0000_s1038" style="position:absolute;left:7199;top:14742;width:13727;height:8922;visibility:visible;mso-wrap-style:square;v-text-anchor:middle" arcsize="10923f" o:gfxdata="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" fillcolor="#982d2b" stroked="f">
+                    <v:fill color2="#cc3a36" angle="180" colors="0 #982d2b;52429f #c83d39;1 #cc3a36" focus="100%" type="gradient">
+                      <o:fill v:ext="view" type="gradientUnscaled"/>
+                    </v:fill>
+                    <v:shadow on="t" color="black" opacity="22872f" origin=",.5" offset="0,.63889mm"/>
+                    <v:textbox inset="2.53958mm,2.53958mm,2.53958mm,2.53958mm">
+                      <w:txbxContent>
+                        <w:p>
+                          <w:pPr>
+                            <w:spacing w:after="0" w:line="240" w:lineRule="auto"/>
+                            <w:textDirection w:val="btLr"/>
+                          </w:pPr>
+                        </w:p>
+                      </w:txbxContent>
+                    </v:textbox>
+                  </v:roundrect>
+                  <v:shape id="Textfeld 14" o:spid="_x0000_s1039" type="#_x0000_t202" style="position:absolute;left:7635;top:15177;width:12856;height:8052;visibility:visible;mso-wrap-style:square;v-text-anchor:middle" o:gfxdata="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" filled="f" stroked="f">
+                    <v:textbox inset="2.22222mm,2.22222mm,2.22222mm,2.22222mm">
+                      <w:txbxContent>
+                        <w:p>
+                          <w:pPr>
+                            <w:spacing w:after="0" w:line="215" w:lineRule="auto"/>
+                            <w:jc w:val="center"/>
+                            <w:textDirection w:val="btLr"/>
+                          </w:pPr>
+                          <w:r>
+                            <w:rPr>
+                              <w:color w:val="000000"/>
+                              <w:sz w:val="42"/>
+                            </w:rPr>
+                            <w:t>Vorrücken</w:t>
+                          </w:r>
+                        </w:p>
+                      </w:txbxContent>
+                    </v:textbox>
+                  </v:shape>
+                  <v:shape id="Freihandform 15" o:spid="_x0000_s1040" style="position:absolute;left:14063;top:4463;width:29480;height:29480;visibility:visible;mso-wrap-style:square;v-text-anchor:middle" coordsize="120000,120000" o:spt="100" o:gfxdata="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" adj="-11796480,,5400" path="m6220,33397r,c10454,24838,16670,17413,24351,11739e" filled="f" strokecolor="#bf504d">
+                    <v:stroke startarrowwidth="narrow" startarrowlength="short" endarrowwidth="narrow" endarrowlength="short" joinstyle="round"/>
+                    <v:formulas/>
+                    <v:path arrowok="t" o:extrusionok="f" o:connecttype="custom" textboxrect="0,0,120000,120000"/>
+                    <v:textbox inset="2.53958mm,2.53958mm,2.53958mm,2.53958mm">
+                      <w:txbxContent>
+                        <w:p>
+                          <w:pPr>
+                            <w:spacing w:after="0" w:line="240" w:lineRule="auto"/>
+                            <w:textDirection w:val="btLr"/>
+                          </w:pPr>
+                        </w:p>
+                      </w:txbxContent>
+                    </v:textbox>
+                  </v:shape>
+                </v:group>
+                <w10:wrap type="topAndBottom" anchorx="margin"/>
+              </v:group>
+            </w:pict>
           </mc:Fallback>
         </mc:AlternateContent>
       </w:r>
     </w:p>
-    <w:bookmarkStart w:id="0" w:name="_gjdgxs" w:colFirst="0" w:colLast="0"/>
-    <w:bookmarkEnd w:id="0"/>
     <w:p>
       <w:pPr>
         <w:ind w:left="2124" w:hanging="2124"/>
@@ -2281,9 +2880,12 @@
           <w:szCs w:val="24"/>
         </w:rPr>
       </w:pPr>
+      <w:bookmarkStart w:id="0" w:name="_gjdgxs" w:colFirst="0" w:colLast="0"/>
+      <w:bookmarkEnd w:id="0"/>
       <w:r>
         <w:rPr>
           <w:noProof/>
+          <w:lang w:val="en-US" w:eastAsia="en-US"/>
         </w:rPr>
         <w:lastRenderedPageBreak/>
         <mc:AlternateContent>
@@ -2702,12 +3304,21 @@
                                   <w:jc w:val="center"/>
                                   <w:textDirection w:val="btLr"/>
                                 </w:pPr>
+                                <w:proofErr w:type="spellStart"/>
                                 <w:r>
                                   <w:rPr>
                                     <w:color w:val="000000"/>
                                     <w:sz w:val="50"/>
                                   </w:rPr>
-                                  <w:t>Spawner angreifen</w:t>
+                                  <w:t>Spawner</w:t>
+                                </w:r>
+                                <w:proofErr w:type="spellEnd"/>
+                                <w:r>
+                                  <w:rPr>
+                                    <w:color w:val="000000"/>
+                                    <w:sz w:val="50"/>
+                                  </w:rPr>
+                                  <w:t xml:space="preserve"> angreifen</w:t>
                                 </w:r>
                               </w:p>
                             </w:txbxContent>
@@ -2774,47 +3385,188 @@
               </wp:anchor>
             </w:drawing>
           </mc:Choice>
-          <mc:Fallback xmlns:w15="http://schemas.microsoft.com/office/word/2012/wordml" xmlns:dgm="http://schemas.openxmlformats.org/drawingml/2006/diagram" xmlns:lc="http://schemas.openxmlformats.org/drawingml/2006/lockedCanvas" xmlns:c="http://schemas.openxmlformats.org/drawingml/2006/chart" xmlns:pic="http://schemas.openxmlformats.org/drawingml/2006/picture" xmlns:a="http://schemas.openxmlformats.org/drawingml/2006/main" xmlns:sl="http://schemas.openxmlformats.org/schemaLibrary/2006/main">
-            <w:drawing>
-              <wp:anchor allowOverlap="1" behindDoc="0" distB="0" distT="0" distL="0" distR="0" hidden="0" layoutInCell="1" locked="0" relativeHeight="0" simplePos="0">
-                <wp:simplePos x="0" y="0"/>
-                <wp:positionH relativeFrom="margin">
-                  <wp:posOffset>66675</wp:posOffset>
-                </wp:positionH>
-                <wp:positionV relativeFrom="paragraph">
-                  <wp:posOffset>57150</wp:posOffset>
-                </wp:positionV>
-                <wp:extent cx="1636757" cy="971232"/>
-                <wp:effectExtent b="0" l="0" r="0" t="0"/>
-                <wp:wrapTopAndBottom distB="0" distT="0"/>
-                <wp:docPr id="2" name="image4.png"/>
-                <a:graphic>
-                  <a:graphicData uri="http://schemas.openxmlformats.org/drawingml/2006/picture">
-                    <pic:pic>
-                      <pic:nvPicPr>
-                        <pic:cNvPr id="0" name="image4.png"/>
-                        <pic:cNvPicPr preferRelativeResize="0"/>
-                      </pic:nvPicPr>
-                      <pic:blipFill>
-                        <a:blip r:embed="rId9"/>
-                        <a:srcRect/>
-                        <a:stretch>
-                          <a:fillRect/>
-                        </a:stretch>
-                      </pic:blipFill>
-                      <pic:spPr>
-                        <a:xfrm>
-                          <a:off x="0" y="0"/>
-                          <a:ext cx="1636757" cy="971232"/>
-                        </a:xfrm>
-                        <a:prstGeom prst="rect"/>
-                        <a:ln/>
-                      </pic:spPr>
-                    </pic:pic>
-                  </a:graphicData>
-                </a:graphic>
-              </wp:anchor>
-            </w:drawing>
+          <mc:Fallback>
+            <w:pict>
+              <v:group id="Gruppieren 16" o:spid="_x0000_s1041" style="position:absolute;left:0;text-align:left;margin-left:5.25pt;margin-top:4.5pt;width:128.9pt;height:76.45pt;z-index:-251657216;mso-wrap-distance-left:0;mso-wrap-distance-right:0;mso-position-horizontal-relative:margin" coordsize="57607,37433" o:gfxdata="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">
+                <v:group id="Gruppieren 17" o:spid="_x0000_s1042" style="position:absolute;width:57607;height:37433" coordsize="57607,37433" o:gfxdata="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">
+                  <v:rect id="Rechteck 18" o:spid="_x0000_s1043" style="position:absolute;width:57607;height:34217;visibility:visible;mso-wrap-style:square;v-text-anchor:middle" o:gfxdata="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" filled="f" stroked="f">
+                    <v:textbox inset="2.53958mm,2.53958mm,2.53958mm,2.53958mm">
+                      <w:txbxContent>
+                        <w:p>
+                          <w:pPr>
+                            <w:spacing w:after="0" w:line="240" w:lineRule="auto"/>
+                            <w:textDirection w:val="btLr"/>
+                          </w:pPr>
+                        </w:p>
+                      </w:txbxContent>
+                    </v:textbox>
+                  </v:rect>
+                  <v:roundrect id="Abgerundetes Rechteck 19" o:spid="_x0000_s1044" style="position:absolute;left:19851;top:2414;width:15695;height:10202;visibility:visible;mso-wrap-style:square;v-text-anchor:middle" arcsize="10923f" o:gfxdata="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" fillcolor="#2d5c97" stroked="f">
+                    <v:fill color2="#397bc9" angle="180" colors="0 #2d5c97;52429f #3c7ac5;1 #397bc9" focus="100%" type="gradient">
+                      <o:fill v:ext="view" type="gradientUnscaled"/>
+                    </v:fill>
+                    <v:shadow on="t" color="black" opacity="22872f" origin=",.5" offset="0,.63889mm"/>
+                    <v:textbox inset="2.53958mm,2.53958mm,2.53958mm,2.53958mm">
+                      <w:txbxContent>
+                        <w:p>
+                          <w:pPr>
+                            <w:spacing w:after="0" w:line="240" w:lineRule="auto"/>
+                            <w:textDirection w:val="btLr"/>
+                          </w:pPr>
+                        </w:p>
+                      </w:txbxContent>
+                    </v:textbox>
+                  </v:roundrect>
+                  <v:shape id="Textfeld 20" o:spid="_x0000_s1045" type="#_x0000_t202" style="position:absolute;left:20349;top:2912;width:14699;height:9206;visibility:visible;mso-wrap-style:square;v-text-anchor:middle" o:gfxdata="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" filled="f" stroked="f">
+                    <v:textbox inset="7.5pt,7.5pt,7.5pt,7.5pt">
+                      <w:txbxContent>
+                        <w:p>
+                          <w:pPr>
+                            <w:spacing w:after="0" w:line="215" w:lineRule="auto"/>
+                            <w:jc w:val="center"/>
+                            <w:textDirection w:val="btLr"/>
+                          </w:pPr>
+                          <w:r>
+                            <w:rPr>
+                              <w:color w:val="000000"/>
+                              <w:sz w:val="50"/>
+                            </w:rPr>
+                            <w:t>Welle</w:t>
+                          </w:r>
+                        </w:p>
+                      </w:txbxContent>
+                    </v:textbox>
+                  </v:shape>
+                  <v:shape id="Freihandform 21" o:spid="_x0000_s1046" style="position:absolute;left:15134;top:7878;width:27208;height:27208;visibility:visible;mso-wrap-style:square;v-text-anchor:middle" coordsize="120000,120000" o:spt="100" o:gfxdata="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" adj="-11796480,,5400" path="m99125,14511r,c108229,22342,114774,32724,117913,44315e" filled="f" strokecolor="#4f81bd [3204]">
+                    <v:stroke startarrowwidth="narrow" startarrowlength="short" endarrowwidth="narrow" endarrowlength="short" joinstyle="round"/>
+                    <v:formulas/>
+                    <v:path arrowok="t" o:extrusionok="f" o:connecttype="custom" textboxrect="0,0,120000,120000"/>
+                    <v:textbox inset="2.53958mm,2.53958mm,2.53958mm,2.53958mm">
+                      <w:txbxContent>
+                        <w:p>
+                          <w:pPr>
+                            <w:spacing w:after="0" w:line="240" w:lineRule="auto"/>
+                            <w:textDirection w:val="btLr"/>
+                          </w:pPr>
+                        </w:p>
+                      </w:txbxContent>
+                    </v:textbox>
+                  </v:shape>
+                  <v:roundrect id="Abgerundetes Rechteck 22" o:spid="_x0000_s1047" style="position:absolute;left:32737;top:20418;width:15695;height:10202;visibility:visible;mso-wrap-style:square;v-text-anchor:middle" arcsize="10923f" o:gfxdata="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" fillcolor="#2d5c97" stroked="f">
+                    <v:fill color2="#397bc9" angle="180" colors="0 #2d5c97;52429f #3c7ac5;1 #397bc9" focus="100%" type="gradient">
+                      <o:fill v:ext="view" type="gradientUnscaled"/>
+                    </v:fill>
+                    <v:shadow on="t" color="black" opacity="22872f" origin=",.5" offset="0,.63889mm"/>
+                    <v:textbox inset="2.53958mm,2.53958mm,2.53958mm,2.53958mm">
+                      <w:txbxContent>
+                        <w:p>
+                          <w:pPr>
+                            <w:spacing w:after="0" w:line="240" w:lineRule="auto"/>
+                            <w:textDirection w:val="btLr"/>
+                          </w:pPr>
+                        </w:p>
+                      </w:txbxContent>
+                    </v:textbox>
+                  </v:roundrect>
+                  <v:shape id="Textfeld 23" o:spid="_x0000_s1048" type="#_x0000_t202" style="position:absolute;left:33235;top:20916;width:14699;height:9206;visibility:visible;mso-wrap-style:square;v-text-anchor:middle" o:gfxdata="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" filled="f" stroked="f">
+                    <v:textbox inset="7.5pt,7.5pt,7.5pt,7.5pt">
+                      <w:txbxContent>
+                        <w:p>
+                          <w:pPr>
+                            <w:spacing w:after="0" w:line="215" w:lineRule="auto"/>
+                            <w:jc w:val="center"/>
+                            <w:textDirection w:val="btLr"/>
+                          </w:pPr>
+                          <w:r>
+                            <w:rPr>
+                              <w:color w:val="000000"/>
+                              <w:sz w:val="50"/>
+                            </w:rPr>
+                            <w:t>Welle</w:t>
+                          </w:r>
+                        </w:p>
+                      </w:txbxContent>
+                    </v:textbox>
+                  </v:shape>
+                  <v:shape id="Freihandform 24" o:spid="_x0000_s1049" style="position:absolute;left:13430;top:6281;width:27207;height:27208;visibility:visible;mso-wrap-style:square;v-text-anchor:middle" coordsize="120000,120000" o:spt="100" o:gfxdata="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" adj="-11796480,,5400" path="m84093,114950v-15663,6867,-33512,6724,-49063,-393e" filled="f" strokecolor="#4f81bd [3204]">
+                    <v:stroke startarrowwidth="narrow" startarrowlength="short" endarrowwidth="narrow" endarrowlength="short" joinstyle="round"/>
+                    <v:formulas/>
+                    <v:path arrowok="t" o:extrusionok="f" o:connecttype="custom" textboxrect="0,0,120000,120000"/>
+                    <v:textbox inset="2.53958mm,2.53958mm,2.53958mm,2.53958mm">
+                      <w:txbxContent>
+                        <w:p>
+                          <w:pPr>
+                            <w:spacing w:after="0" w:line="240" w:lineRule="auto"/>
+                            <w:textDirection w:val="btLr"/>
+                          </w:pPr>
+                        </w:p>
+                      </w:txbxContent>
+                    </v:textbox>
+                  </v:shape>
+                  <v:roundrect id="Abgerundetes Rechteck 25" o:spid="_x0000_s1050" style="position:absolute;left:6811;top:20283;width:15696;height:10202;visibility:visible;mso-wrap-style:square;v-text-anchor:middle" arcsize="10923f" o:gfxdata="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" fillcolor="#2d5c97" stroked="f">
+                    <v:fill color2="#397bc9" angle="180" colors="0 #2d5c97;52429f #3c7ac5;1 #397bc9" focus="100%" type="gradient">
+                      <o:fill v:ext="view" type="gradientUnscaled"/>
+                    </v:fill>
+                    <v:shadow on="t" color="black" opacity="22872f" origin=",.5" offset="0,.63889mm"/>
+                    <v:textbox inset="2.53958mm,2.53958mm,2.53958mm,2.53958mm">
+                      <w:txbxContent>
+                        <w:p>
+                          <w:pPr>
+                            <w:spacing w:after="0" w:line="240" w:lineRule="auto"/>
+                            <w:textDirection w:val="btLr"/>
+                          </w:pPr>
+                        </w:p>
+                      </w:txbxContent>
+                    </v:textbox>
+                  </v:roundrect>
+                  <v:shape id="Textfeld 26" o:spid="_x0000_s1051" type="#_x0000_t202" style="position:absolute;left:7309;top:20781;width:14700;height:9206;visibility:visible;mso-wrap-style:square;v-text-anchor:middle" o:gfxdata="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" filled="f" stroked="f">
+                    <v:textbox inset="7.5pt,7.5pt,7.5pt,7.5pt">
+                      <w:txbxContent>
+                        <w:p>
+                          <w:pPr>
+                            <w:spacing w:after="0" w:line="215" w:lineRule="auto"/>
+                            <w:jc w:val="center"/>
+                            <w:textDirection w:val="btLr"/>
+                          </w:pPr>
+                          <w:proofErr w:type="spellStart"/>
+                          <w:r>
+                            <w:rPr>
+                              <w:color w:val="000000"/>
+                              <w:sz w:val="50"/>
+                            </w:rPr>
+                            <w:t>Spawner</w:t>
+                          </w:r>
+                          <w:proofErr w:type="spellEnd"/>
+                          <w:r>
+                            <w:rPr>
+                              <w:color w:val="000000"/>
+                              <w:sz w:val="50"/>
+                            </w:rPr>
+                            <w:t xml:space="preserve"> angreifen</w:t>
+                          </w:r>
+                        </w:p>
+                      </w:txbxContent>
+                    </v:textbox>
+                  </v:shape>
+                  <v:shape id="Freihandform 27" o:spid="_x0000_s1052" style="position:absolute;left:12775;top:10226;width:27208;height:27207;visibility:visible;mso-wrap-style:square;v-text-anchor:middle" coordsize="120000,120000" o:spt="100" o:gfxdata="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" adj="-11796480,,5400" path="m5232,35495r,c9276,26457,15494,18560,23332,12508e" filled="f" strokecolor="#4f81bd [3204]">
+                    <v:stroke startarrowwidth="narrow" startarrowlength="short" endarrowwidth="narrow" endarrowlength="short" joinstyle="round"/>
+                    <v:formulas/>
+                    <v:path arrowok="t" o:extrusionok="f" o:connecttype="custom" textboxrect="0,0,120000,120000"/>
+                    <v:textbox inset="2.53958mm,2.53958mm,2.53958mm,2.53958mm">
+                      <w:txbxContent>
+                        <w:p>
+                          <w:pPr>
+                            <w:spacing w:after="0" w:line="240" w:lineRule="auto"/>
+                            <w:textDirection w:val="btLr"/>
+                          </w:pPr>
+                        </w:p>
+                      </w:txbxContent>
+                    </v:textbox>
+                  </v:shape>
+                </v:group>
+                <w10:wrap type="topAndBottom" anchorx="margin"/>
+              </v:group>
+            </w:pict>
           </mc:Fallback>
         </mc:AlternateContent>
       </w:r>
@@ -2837,6 +3589,414 @@
           <w:szCs w:val="24"/>
         </w:rPr>
         <w:t>5 Level Design</w:t>
+      </w:r>
+    </w:p>
+    <w:p>
+      <w:pPr>
+        <w:ind w:left="2124" w:hanging="2124"/>
+        <w:rPr>
+          <w:rFonts w:ascii="Arial" w:eastAsia="Arial" w:hAnsi="Arial" w:cs="Arial"/>
+          <w:sz w:val="24"/>
+          <w:szCs w:val="24"/>
+        </w:rPr>
+      </w:pPr>
+      <w:proofErr w:type="gramStart"/>
+      <w:r>
+        <w:rPr>
+          <w:rFonts w:ascii="Arial" w:eastAsia="Arial" w:hAnsi="Arial" w:cs="Arial"/>
+          <w:sz w:val="24"/>
+          <w:szCs w:val="24"/>
+        </w:rPr>
+        <w:t>Das</w:t>
+      </w:r>
+      <w:proofErr w:type="gramEnd"/>
+      <w:r>
+        <w:rPr>
+          <w:rFonts w:ascii="Arial" w:eastAsia="Arial" w:hAnsi="Arial" w:cs="Arial"/>
+          <w:sz w:val="24"/>
+          <w:szCs w:val="24"/>
+        </w:rPr>
+        <w:t xml:space="preserve"> Level</w:t>
+      </w:r>
+      <w:r>
+        <w:rPr>
+          <w:rFonts w:ascii="Arial" w:eastAsia="Arial" w:hAnsi="Arial" w:cs="Arial"/>
+          <w:sz w:val="24"/>
+          <w:szCs w:val="24"/>
+        </w:rPr>
+        <w:t xml:space="preserve"> ist eine 2D Seitenansicht auf ein Haus und</w:t>
+      </w:r>
+      <w:r>
+        <w:rPr>
+          <w:rFonts w:ascii="Arial" w:eastAsia="Arial" w:hAnsi="Arial" w:cs="Arial"/>
+          <w:sz w:val="24"/>
+          <w:szCs w:val="24"/>
+        </w:rPr>
+        <w:t xml:space="preserve"> besteht aus </w:t>
+      </w:r>
+      <w:r>
+        <w:rPr>
+          <w:rFonts w:ascii="Arial" w:eastAsia="Arial" w:hAnsi="Arial" w:cs="Arial"/>
+          <w:sz w:val="24"/>
+          <w:szCs w:val="24"/>
+        </w:rPr>
+        <w:t>fünf</w:t>
+      </w:r>
+      <w:r>
+        <w:rPr>
+          <w:rFonts w:ascii="Arial" w:eastAsia="Arial" w:hAnsi="Arial" w:cs="Arial"/>
+          <w:sz w:val="24"/>
+          <w:szCs w:val="24"/>
+        </w:rPr>
+        <w:t xml:space="preserve"> Etagen</w:t>
+      </w:r>
+      <w:r>
+        <w:rPr>
+          <w:rFonts w:ascii="Arial" w:eastAsia="Arial" w:hAnsi="Arial" w:cs="Arial"/>
+          <w:sz w:val="24"/>
+          <w:szCs w:val="24"/>
+        </w:rPr>
+        <w:t xml:space="preserve">: </w:t>
+      </w:r>
+    </w:p>
+    <w:p>
+      <w:pPr>
+        <w:ind w:left="2124" w:hanging="2124"/>
+        <w:rPr>
+          <w:rFonts w:ascii="Arial" w:eastAsia="Arial" w:hAnsi="Arial" w:cs="Arial"/>
+          <w:sz w:val="24"/>
+          <w:szCs w:val="24"/>
+        </w:rPr>
+      </w:pPr>
+      <w:r>
+        <w:rPr>
+          <w:rFonts w:ascii="Arial" w:eastAsia="Arial" w:hAnsi="Arial" w:cs="Arial"/>
+          <w:sz w:val="24"/>
+          <w:szCs w:val="24"/>
+        </w:rPr>
+        <w:t>Dem Erdgeschoss, den drei Obergeschossen und dem Dachboden.</w:t>
+      </w:r>
+      <w:r>
+        <w:rPr>
+          <w:rFonts w:ascii="Arial" w:eastAsia="Arial" w:hAnsi="Arial" w:cs="Arial"/>
+          <w:sz w:val="24"/>
+          <w:szCs w:val="24"/>
+        </w:rPr>
+        <w:br/>
+      </w:r>
+    </w:p>
+    <w:p>
+      <w:pPr>
+        <w:ind w:left="2124" w:hanging="2124"/>
+        <w:rPr>
+          <w:rFonts w:ascii="Arial" w:eastAsia="Arial" w:hAnsi="Arial" w:cs="Arial"/>
+          <w:sz w:val="24"/>
+          <w:szCs w:val="24"/>
+        </w:rPr>
+      </w:pPr>
+      <w:r>
+        <w:rPr>
+          <w:rFonts w:ascii="Arial" w:eastAsia="Arial" w:hAnsi="Arial" w:cs="Arial"/>
+          <w:sz w:val="24"/>
+          <w:szCs w:val="24"/>
+        </w:rPr>
+        <w:t>Beim Erdgeschoss befinden sich die beiden Türen, die Ausgänge die der Spieler beschützen muss. Hier liegen</w:t>
+      </w:r>
+      <w:r>
+        <w:rPr>
+          <w:rFonts w:ascii="Arial" w:eastAsia="Arial" w:hAnsi="Arial" w:cs="Arial"/>
+          <w:sz w:val="24"/>
+          <w:szCs w:val="24"/>
+        </w:rPr>
+        <w:t xml:space="preserve"> auch</w:t>
+      </w:r>
+      <w:r>
+        <w:rPr>
+          <w:rFonts w:ascii="Arial" w:eastAsia="Arial" w:hAnsi="Arial" w:cs="Arial"/>
+          <w:sz w:val="24"/>
+          <w:szCs w:val="24"/>
+        </w:rPr>
+        <w:t xml:space="preserve"> zwei Kisten, Hürden, die wie die Türen selbst </w:t>
+      </w:r>
+      <w:r>
+        <w:rPr>
+          <w:rFonts w:ascii="Arial" w:eastAsia="Arial" w:hAnsi="Arial" w:cs="Arial"/>
+          <w:sz w:val="24"/>
+          <w:szCs w:val="24"/>
+        </w:rPr>
+        <w:t xml:space="preserve">auch, </w:t>
+      </w:r>
+      <w:r>
+        <w:rPr>
+          <w:rFonts w:ascii="Arial" w:eastAsia="Arial" w:hAnsi="Arial" w:cs="Arial"/>
+          <w:sz w:val="24"/>
+          <w:szCs w:val="24"/>
+        </w:rPr>
+        <w:t>die Robot</w:t>
+      </w:r>
+      <w:r>
+        <w:rPr>
+          <w:rFonts w:ascii="Arial" w:eastAsia="Arial" w:hAnsi="Arial" w:cs="Arial"/>
+          <w:sz w:val="24"/>
+          <w:szCs w:val="24"/>
+        </w:rPr>
+        <w:t>e</w:t>
+      </w:r>
+      <w:r>
+        <w:rPr>
+          <w:rFonts w:ascii="Arial" w:eastAsia="Arial" w:hAnsi="Arial" w:cs="Arial"/>
+          <w:sz w:val="24"/>
+          <w:szCs w:val="24"/>
+        </w:rPr>
+        <w:t>r davon abhalten einfach zu entkommen und so dem Spieler etwas Spielraum für Fehler lassen.</w:t>
+      </w:r>
+    </w:p>
+    <w:p>
+      <w:pPr>
+        <w:ind w:left="2124" w:hanging="2124"/>
+        <w:rPr>
+          <w:rFonts w:ascii="Arial" w:eastAsia="Arial" w:hAnsi="Arial" w:cs="Arial"/>
+          <w:sz w:val="24"/>
+          <w:szCs w:val="24"/>
+        </w:rPr>
+      </w:pPr>
+      <w:r>
+        <w:rPr>
+          <w:rFonts w:ascii="Arial" w:eastAsia="Arial" w:hAnsi="Arial" w:cs="Arial"/>
+          <w:sz w:val="24"/>
+          <w:szCs w:val="24"/>
+        </w:rPr>
+        <w:t xml:space="preserve">Die drei Obergeschosse sind </w:t>
+      </w:r>
+      <w:r>
+        <w:rPr>
+          <w:rFonts w:ascii="Arial" w:eastAsia="Arial" w:hAnsi="Arial" w:cs="Arial"/>
+          <w:sz w:val="24"/>
+          <w:szCs w:val="24"/>
+        </w:rPr>
+        <w:t>Seitensymmetrisch</w:t>
+      </w:r>
+      <w:r>
+        <w:rPr>
+          <w:rFonts w:ascii="Arial" w:eastAsia="Arial" w:hAnsi="Arial" w:cs="Arial"/>
+          <w:sz w:val="24"/>
+          <w:szCs w:val="24"/>
+        </w:rPr>
+        <w:t>, mit zerstörbaren</w:t>
+      </w:r>
+      <w:r>
+        <w:rPr>
+          <w:rFonts w:ascii="Arial" w:eastAsia="Arial" w:hAnsi="Arial" w:cs="Arial"/>
+          <w:sz w:val="24"/>
+          <w:szCs w:val="24"/>
+        </w:rPr>
+        <w:t xml:space="preserve"> Möbeln ausgestattet</w:t>
+      </w:r>
+      <w:r>
+        <w:rPr>
+          <w:rFonts w:ascii="Arial" w:eastAsia="Arial" w:hAnsi="Arial" w:cs="Arial"/>
+          <w:sz w:val="24"/>
+          <w:szCs w:val="24"/>
+        </w:rPr>
+        <w:t xml:space="preserve"> und nehmen die Großteil des Levelbereiches ein. </w:t>
+      </w:r>
+      <w:r>
+        <w:rPr>
+          <w:rFonts w:ascii="Arial" w:eastAsia="Arial" w:hAnsi="Arial" w:cs="Arial"/>
+          <w:sz w:val="24"/>
+          <w:szCs w:val="24"/>
+        </w:rPr>
+        <w:t>Sie sind mit Leitern verbu</w:t>
+      </w:r>
+      <w:r>
+        <w:rPr>
+          <w:rFonts w:ascii="Arial" w:eastAsia="Arial" w:hAnsi="Arial" w:cs="Arial"/>
+          <w:sz w:val="24"/>
+          <w:szCs w:val="24"/>
+        </w:rPr>
+        <w:t>nden</w:t>
+      </w:r>
+      <w:r>
+        <w:rPr>
+          <w:rFonts w:ascii="Arial" w:eastAsia="Arial" w:hAnsi="Arial" w:cs="Arial"/>
+          <w:sz w:val="24"/>
+          <w:szCs w:val="24"/>
+        </w:rPr>
+        <w:t xml:space="preserve"> die es dem Spieler erlauben hoch zu klettern. In jeder Etage außer dem Erdgeschoss sind zwei bis drei Lücken im Boden durch die die Roboter fallen können </w:t>
+      </w:r>
+      <w:r>
+        <w:rPr>
+          <w:rFonts w:ascii="Arial" w:eastAsia="Arial" w:hAnsi="Arial" w:cs="Arial"/>
+          <w:sz w:val="24"/>
+          <w:szCs w:val="24"/>
+        </w:rPr>
+        <w:t>um</w:t>
+      </w:r>
+      <w:r>
+        <w:rPr>
+          <w:rFonts w:ascii="Arial" w:eastAsia="Arial" w:hAnsi="Arial" w:cs="Arial"/>
+          <w:sz w:val="24"/>
+          <w:szCs w:val="24"/>
+        </w:rPr>
+        <w:t xml:space="preserve"> sich so ihren Weg nach unten bahnen.</w:t>
+      </w:r>
+    </w:p>
+    <w:p>
+      <w:pPr>
+        <w:ind w:left="2124" w:hanging="2124"/>
+        <w:rPr>
+          <w:rFonts w:ascii="Arial" w:eastAsia="Arial" w:hAnsi="Arial" w:cs="Arial"/>
+          <w:sz w:val="24"/>
+          <w:szCs w:val="24"/>
+        </w:rPr>
+      </w:pPr>
+      <w:r>
+        <w:rPr>
+          <w:rFonts w:ascii="Arial" w:eastAsia="Arial" w:hAnsi="Arial" w:cs="Arial"/>
+          <w:sz w:val="24"/>
+          <w:szCs w:val="24"/>
+        </w:rPr>
+        <w:t xml:space="preserve">Die Oberste und fünfte Etage, der Dachboden, beherbergt die Generatoren und die Spawner die für den ständigen Nachschub an Gegnern sorgen. </w:t>
+      </w:r>
+    </w:p>
+    <w:p>
+      <w:pPr>
+        <w:ind w:left="2124" w:hanging="2124"/>
+        <w:rPr>
+          <w:rFonts w:ascii="Arial" w:eastAsia="Arial" w:hAnsi="Arial" w:cs="Arial"/>
+          <w:sz w:val="24"/>
+          <w:szCs w:val="24"/>
+        </w:rPr>
+      </w:pPr>
+      <w:r>
+        <w:rPr>
+          <w:rFonts w:ascii="Arial" w:eastAsia="Arial" w:hAnsi="Arial" w:cs="Arial"/>
+          <w:sz w:val="24"/>
+          <w:szCs w:val="24"/>
+        </w:rPr>
+        <w:t xml:space="preserve">Generator und </w:t>
+      </w:r>
+      <w:proofErr w:type="spellStart"/>
+      <w:r>
+        <w:rPr>
+          <w:rFonts w:ascii="Arial" w:eastAsia="Arial" w:hAnsi="Arial" w:cs="Arial"/>
+          <w:sz w:val="24"/>
+          <w:szCs w:val="24"/>
+        </w:rPr>
+        <w:t>Spawner</w:t>
+      </w:r>
+      <w:proofErr w:type="spellEnd"/>
+      <w:r>
+        <w:rPr>
+          <w:rFonts w:ascii="Arial" w:eastAsia="Arial" w:hAnsi="Arial" w:cs="Arial"/>
+          <w:sz w:val="24"/>
+          <w:szCs w:val="24"/>
+        </w:rPr>
+        <w:t xml:space="preserve"> sind mit gut sichtbaren, grünen Kabeln verbunden um ihren Mechanischen Zusammenhang für den Spieler </w:t>
+      </w:r>
+      <w:r>
+        <w:rPr>
+          <w:rFonts w:ascii="Arial" w:eastAsia="Arial" w:hAnsi="Arial" w:cs="Arial"/>
+          <w:sz w:val="24"/>
+          <w:szCs w:val="24"/>
+        </w:rPr>
+        <w:t>ersichtlich</w:t>
+      </w:r>
+      <w:r>
+        <w:rPr>
+          <w:rFonts w:ascii="Arial" w:eastAsia="Arial" w:hAnsi="Arial" w:cs="Arial"/>
+          <w:sz w:val="24"/>
+          <w:szCs w:val="24"/>
+        </w:rPr>
+        <w:t xml:space="preserve"> </w:t>
+      </w:r>
+      <w:r>
+        <w:rPr>
+          <w:rFonts w:ascii="Arial" w:eastAsia="Arial" w:hAnsi="Arial" w:cs="Arial"/>
+          <w:sz w:val="24"/>
+          <w:szCs w:val="24"/>
+        </w:rPr>
+        <w:t>zu machen.</w:t>
+      </w:r>
+    </w:p>
+    <w:p>
+      <w:pPr>
+        <w:ind w:left="2124" w:hanging="2124"/>
+        <w:rPr>
+          <w:rFonts w:ascii="Arial" w:eastAsia="Arial" w:hAnsi="Arial" w:cs="Arial"/>
+          <w:sz w:val="24"/>
+          <w:szCs w:val="24"/>
+        </w:rPr>
+      </w:pPr>
+      <w:r>
+        <w:rPr>
+          <w:rFonts w:ascii="Arial" w:eastAsia="Arial" w:hAnsi="Arial" w:cs="Arial"/>
+          <w:sz w:val="24"/>
+          <w:szCs w:val="24"/>
+        </w:rPr>
+        <w:t xml:space="preserve">Als Hintergrund und Hauswand sind Tapetentextur </w:t>
+      </w:r>
+      <w:proofErr w:type="spellStart"/>
+      <w:r>
+        <w:rPr>
+          <w:rFonts w:ascii="Arial" w:eastAsia="Arial" w:hAnsi="Arial" w:cs="Arial"/>
+          <w:sz w:val="24"/>
+          <w:szCs w:val="24"/>
+        </w:rPr>
+        <w:t>tiles</w:t>
+      </w:r>
+      <w:proofErr w:type="spellEnd"/>
+      <w:r>
+        <w:rPr>
+          <w:rFonts w:ascii="Arial" w:eastAsia="Arial" w:hAnsi="Arial" w:cs="Arial"/>
+          <w:sz w:val="24"/>
+          <w:szCs w:val="24"/>
+        </w:rPr>
+        <w:t xml:space="preserve"> platziert und unter dem Haus Erde-</w:t>
+      </w:r>
+      <w:proofErr w:type="spellStart"/>
+      <w:r>
+        <w:rPr>
+          <w:rFonts w:ascii="Arial" w:eastAsia="Arial" w:hAnsi="Arial" w:cs="Arial"/>
+          <w:sz w:val="24"/>
+          <w:szCs w:val="24"/>
+        </w:rPr>
+        <w:t>Tiles</w:t>
+      </w:r>
+      <w:proofErr w:type="spellEnd"/>
+      <w:r>
+        <w:rPr>
+          <w:rFonts w:ascii="Arial" w:eastAsia="Arial" w:hAnsi="Arial" w:cs="Arial"/>
+          <w:sz w:val="24"/>
+          <w:szCs w:val="24"/>
+        </w:rPr>
+        <w:t>.</w:t>
+      </w:r>
+    </w:p>
+    <w:p>
+      <w:pPr>
+        <w:ind w:left="2124" w:hanging="2124"/>
+        <w:rPr>
+          <w:rFonts w:ascii="Arial" w:eastAsia="Arial" w:hAnsi="Arial" w:cs="Arial"/>
+          <w:sz w:val="24"/>
+          <w:szCs w:val="24"/>
+        </w:rPr>
+      </w:pPr>
+      <w:r>
+        <w:rPr>
+          <w:rFonts w:ascii="Arial" w:eastAsia="Arial" w:hAnsi="Arial" w:cs="Arial"/>
+          <w:sz w:val="24"/>
+          <w:szCs w:val="24"/>
+        </w:rPr>
+        <w:t xml:space="preserve">Außerhalb </w:t>
+      </w:r>
+      <w:r>
+        <w:rPr>
+          <w:rFonts w:ascii="Arial" w:eastAsia="Arial" w:hAnsi="Arial" w:cs="Arial"/>
+          <w:sz w:val="24"/>
+          <w:szCs w:val="24"/>
+        </w:rPr>
+        <w:t>sieht man noch ein Stück Straße die einen rein Visuellen Zweck erfüllt, indem sie dem Spieler bei der anfänglichen Kamerafahrt  zeigt wohin die Roboter entkommen wollen.</w:t>
       </w:r>
     </w:p>
     <w:p>
@@ -2896,7 +4056,25 @@
           <w:sz w:val="24"/>
           <w:szCs w:val="24"/>
         </w:rPr>
-        <w:t>Es wird eine 32-Bit Auflösung für alle Sprites gewählt.</w:t>
+        <w:t xml:space="preserve">Es wird eine 32-Bit Auflösung für alle </w:t>
+      </w:r>
+      <w:proofErr w:type="gramStart"/>
+      <w:r>
+        <w:rPr>
+          <w:rFonts w:ascii="Arial" w:eastAsia="Arial" w:hAnsi="Arial" w:cs="Arial"/>
+          <w:sz w:val="24"/>
+          <w:szCs w:val="24"/>
+        </w:rPr>
+        <w:t>Sprites</w:t>
+      </w:r>
+      <w:proofErr w:type="gramEnd"/>
+      <w:r>
+        <w:rPr>
+          <w:rFonts w:ascii="Arial" w:eastAsia="Arial" w:hAnsi="Arial" w:cs="Arial"/>
+          <w:sz w:val="24"/>
+          <w:szCs w:val="24"/>
+        </w:rPr>
+        <w:t xml:space="preserve"> gewählt.</w:t>
       </w:r>
     </w:p>
     <w:p>
@@ -2969,6 +4147,7 @@
                 <w:sz w:val="24"/>
                 <w:szCs w:val="24"/>
               </w:rPr>
+              <w:lastRenderedPageBreak/>
               <w:t>White (255,255,255) #FFFFFF</w:t>
             </w:r>
           </w:p>
@@ -2993,6 +4172,7 @@
                 <w:szCs w:val="24"/>
               </w:rPr>
             </w:pPr>
+            <w:proofErr w:type="spellStart"/>
             <w:r>
               <w:rPr>
                 <w:rFonts w:ascii="Arial" w:eastAsia="Arial" w:hAnsi="Arial" w:cs="Arial"/>
@@ -3000,7 +4180,17 @@
                 <w:sz w:val="24"/>
                 <w:szCs w:val="24"/>
               </w:rPr>
-              <w:t>Almost Black (20,20,20) #141414</w:t>
+              <w:t>Almost</w:t>
+            </w:r>
+            <w:proofErr w:type="spellEnd"/>
+            <w:r>
+              <w:rPr>
+                <w:rFonts w:ascii="Arial" w:eastAsia="Arial" w:hAnsi="Arial" w:cs="Arial"/>
+                <w:color w:val="808080"/>
+                <w:sz w:val="24"/>
+                <w:szCs w:val="24"/>
+              </w:rPr>
+              <w:t xml:space="preserve"> Black (20,20,20) #141414</w:t>
             </w:r>
           </w:p>
         </w:tc>
@@ -3033,7 +4223,27 @@
                 <w:sz w:val="24"/>
                 <w:szCs w:val="24"/>
               </w:rPr>
-              <w:t>Light grey light (116, 166, 116) #747474</w:t>
+              <w:t xml:space="preserve">Light </w:t>
+            </w:r>
+            <w:proofErr w:type="spellStart"/>
+            <w:r>
+              <w:rPr>
+                <w:rFonts w:ascii="Arial" w:eastAsia="Arial" w:hAnsi="Arial" w:cs="Arial"/>
+                <w:color w:val="808080"/>
+                <w:sz w:val="24"/>
+                <w:szCs w:val="24"/>
+              </w:rPr>
+              <w:t>grey</w:t>
+            </w:r>
+            <w:proofErr w:type="spellEnd"/>
+            <w:r>
+              <w:rPr>
+                <w:rFonts w:ascii="Arial" w:eastAsia="Arial" w:hAnsi="Arial" w:cs="Arial"/>
+                <w:color w:val="808080"/>
+                <w:sz w:val="24"/>
+                <w:szCs w:val="24"/>
+              </w:rPr>
+              <w:t xml:space="preserve"> light (116, 166, 116) #747474</w:t>
             </w:r>
           </w:p>
         </w:tc>
@@ -3064,7 +4274,27 @@
                 <w:sz w:val="24"/>
                 <w:szCs w:val="24"/>
               </w:rPr>
-              <w:t>Dark grey (58,58,58) #3A3A3A</w:t>
+              <w:t xml:space="preserve">Dark </w:t>
+            </w:r>
+            <w:proofErr w:type="spellStart"/>
+            <w:r>
+              <w:rPr>
+                <w:rFonts w:ascii="Arial" w:eastAsia="Arial" w:hAnsi="Arial" w:cs="Arial"/>
+                <w:color w:val="808080"/>
+                <w:sz w:val="24"/>
+                <w:szCs w:val="24"/>
+              </w:rPr>
+              <w:t>grey</w:t>
+            </w:r>
+            <w:proofErr w:type="spellEnd"/>
+            <w:r>
+              <w:rPr>
+                <w:rFonts w:ascii="Arial" w:eastAsia="Arial" w:hAnsi="Arial" w:cs="Arial"/>
+                <w:color w:val="808080"/>
+                <w:sz w:val="24"/>
+                <w:szCs w:val="24"/>
+              </w:rPr>
+              <w:t xml:space="preserve"> (58,58,58) #3A3A3A</w:t>
             </w:r>
           </w:p>
         </w:tc>
@@ -3097,7 +4327,27 @@
                 <w:sz w:val="24"/>
                 <w:szCs w:val="24"/>
               </w:rPr>
-              <w:t>Light grey (98,98,98) #626262</w:t>
+              <w:t xml:space="preserve">Light </w:t>
+            </w:r>
+            <w:proofErr w:type="spellStart"/>
+            <w:r>
+              <w:rPr>
+                <w:rFonts w:ascii="Arial" w:eastAsia="Arial" w:hAnsi="Arial" w:cs="Arial"/>
+                <w:color w:val="808080"/>
+                <w:sz w:val="24"/>
+                <w:szCs w:val="24"/>
+              </w:rPr>
+              <w:t>grey</w:t>
+            </w:r>
+            <w:proofErr w:type="spellEnd"/>
+            <w:r>
+              <w:rPr>
+                <w:rFonts w:ascii="Arial" w:eastAsia="Arial" w:hAnsi="Arial" w:cs="Arial"/>
+                <w:color w:val="808080"/>
+                <w:sz w:val="24"/>
+                <w:szCs w:val="24"/>
+              </w:rPr>
+              <w:t xml:space="preserve"> (98,98,98) #626262</w:t>
             </w:r>
           </w:p>
         </w:tc>
@@ -3127,7 +4377,43 @@
                 <w:sz w:val="24"/>
                 <w:szCs w:val="24"/>
               </w:rPr>
-              <w:t>Dark grey dark (40, 40, 40) #282828</w:t>
+              <w:t xml:space="preserve">Dark </w:t>
+            </w:r>
+            <w:proofErr w:type="spellStart"/>
+            <w:r>
+              <w:rPr>
+                <w:rFonts w:ascii="Arial" w:eastAsia="Arial" w:hAnsi="Arial" w:cs="Arial"/>
+                <w:sz w:val="24"/>
+                <w:szCs w:val="24"/>
+              </w:rPr>
+              <w:t>grey</w:t>
+            </w:r>
+            <w:proofErr w:type="spellEnd"/>
+            <w:r>
+              <w:rPr>
+                <w:rFonts w:ascii="Arial" w:eastAsia="Arial" w:hAnsi="Arial" w:cs="Arial"/>
+                <w:sz w:val="24"/>
+                <w:szCs w:val="24"/>
+              </w:rPr>
+              <w:t xml:space="preserve"> </w:t>
+            </w:r>
+            <w:proofErr w:type="spellStart"/>
+            <w:r>
+              <w:rPr>
+                <w:rFonts w:ascii="Arial" w:eastAsia="Arial" w:hAnsi="Arial" w:cs="Arial"/>
+                <w:sz w:val="24"/>
+                <w:szCs w:val="24"/>
+              </w:rPr>
+              <w:t>dark</w:t>
+            </w:r>
+            <w:proofErr w:type="spellEnd"/>
+            <w:r>
+              <w:rPr>
+                <w:rFonts w:ascii="Arial" w:eastAsia="Arial" w:hAnsi="Arial" w:cs="Arial"/>
+                <w:sz w:val="24"/>
+                <w:szCs w:val="24"/>
+              </w:rPr>
+              <w:t xml:space="preserve"> (40, 40, 40) #282828</w:t>
             </w:r>
           </w:p>
         </w:tc>
@@ -3160,7 +4446,47 @@
                 <w:sz w:val="24"/>
                 <w:szCs w:val="24"/>
               </w:rPr>
-              <w:t>Light crème color (226,218,188) #E2DABC</w:t>
+              <w:t xml:space="preserve">Light </w:t>
+            </w:r>
+            <w:proofErr w:type="spellStart"/>
+            <w:r>
+              <w:rPr>
+                <w:rFonts w:ascii="Arial" w:eastAsia="Arial" w:hAnsi="Arial" w:cs="Arial"/>
+                <w:color w:val="808080"/>
+                <w:sz w:val="24"/>
+                <w:szCs w:val="24"/>
+              </w:rPr>
+              <w:t>crème</w:t>
+            </w:r>
+            <w:proofErr w:type="spellEnd"/>
+            <w:r>
+              <w:rPr>
+                <w:rFonts w:ascii="Arial" w:eastAsia="Arial" w:hAnsi="Arial" w:cs="Arial"/>
+                <w:color w:val="808080"/>
+                <w:sz w:val="24"/>
+                <w:szCs w:val="24"/>
+              </w:rPr>
+              <w:t xml:space="preserve"> </w:t>
+            </w:r>
+            <w:proofErr w:type="spellStart"/>
+            <w:r>
+              <w:rPr>
+                <w:rFonts w:ascii="Arial" w:eastAsia="Arial" w:hAnsi="Arial" w:cs="Arial"/>
+                <w:color w:val="808080"/>
+                <w:sz w:val="24"/>
+                <w:szCs w:val="24"/>
+              </w:rPr>
+              <w:t>color</w:t>
+            </w:r>
+            <w:proofErr w:type="spellEnd"/>
+            <w:r>
+              <w:rPr>
+                <w:rFonts w:ascii="Arial" w:eastAsia="Arial" w:hAnsi="Arial" w:cs="Arial"/>
+                <w:color w:val="808080"/>
+                <w:sz w:val="24"/>
+                <w:szCs w:val="24"/>
+              </w:rPr>
+              <w:t xml:space="preserve"> (226,218,188) #E2DABC</w:t>
             </w:r>
           </w:p>
         </w:tc>
@@ -3191,7 +4517,47 @@
                 <w:sz w:val="24"/>
                 <w:szCs w:val="24"/>
               </w:rPr>
-              <w:t>Dark crème color (208,193,145) #D0C191</w:t>
+              <w:t xml:space="preserve">Dark </w:t>
+            </w:r>
+            <w:proofErr w:type="spellStart"/>
+            <w:r>
+              <w:rPr>
+                <w:rFonts w:ascii="Arial" w:eastAsia="Arial" w:hAnsi="Arial" w:cs="Arial"/>
+                <w:color w:val="808080"/>
+                <w:sz w:val="24"/>
+                <w:szCs w:val="24"/>
+              </w:rPr>
+              <w:t>crème</w:t>
+            </w:r>
+            <w:proofErr w:type="spellEnd"/>
+            <w:r>
+              <w:rPr>
+                <w:rFonts w:ascii="Arial" w:eastAsia="Arial" w:hAnsi="Arial" w:cs="Arial"/>
+                <w:color w:val="808080"/>
+                <w:sz w:val="24"/>
+                <w:szCs w:val="24"/>
+              </w:rPr>
+              <w:t xml:space="preserve"> </w:t>
+            </w:r>
+            <w:proofErr w:type="spellStart"/>
+            <w:r>
+              <w:rPr>
+                <w:rFonts w:ascii="Arial" w:eastAsia="Arial" w:hAnsi="Arial" w:cs="Arial"/>
+                <w:color w:val="808080"/>
+                <w:sz w:val="24"/>
+                <w:szCs w:val="24"/>
+              </w:rPr>
+              <w:t>color</w:t>
+            </w:r>
+            <w:proofErr w:type="spellEnd"/>
+            <w:r>
+              <w:rPr>
+                <w:rFonts w:ascii="Arial" w:eastAsia="Arial" w:hAnsi="Arial" w:cs="Arial"/>
+                <w:color w:val="808080"/>
+                <w:sz w:val="24"/>
+                <w:szCs w:val="24"/>
+              </w:rPr>
+              <w:t xml:space="preserve"> (208,193,145) #D0C191</w:t>
             </w:r>
           </w:p>
         </w:tc>
@@ -3223,7 +4589,25 @@
                 <w:sz w:val="24"/>
                 <w:szCs w:val="24"/>
               </w:rPr>
-              <w:t>Light green light (61, 238, 74) #3DEE4A</w:t>
+              <w:t xml:space="preserve">Light </w:t>
+            </w:r>
+            <w:proofErr w:type="spellStart"/>
+            <w:r>
+              <w:rPr>
+                <w:rFonts w:ascii="Arial" w:eastAsia="Arial" w:hAnsi="Arial" w:cs="Arial"/>
+                <w:sz w:val="24"/>
+                <w:szCs w:val="24"/>
+              </w:rPr>
+              <w:t>green</w:t>
+            </w:r>
+            <w:proofErr w:type="spellEnd"/>
+            <w:r>
+              <w:rPr>
+                <w:rFonts w:ascii="Arial" w:eastAsia="Arial" w:hAnsi="Arial" w:cs="Arial"/>
+                <w:sz w:val="24"/>
+                <w:szCs w:val="24"/>
+              </w:rPr>
+              <w:t xml:space="preserve"> light (61, 238, 74) #3DEE4A</w:t>
             </w:r>
           </w:p>
         </w:tc>
@@ -3253,7 +4637,25 @@
                 <w:sz w:val="24"/>
                 <w:szCs w:val="24"/>
               </w:rPr>
-              <w:t>Dark grey light (80, 80, 80) #505050</w:t>
+              <w:t xml:space="preserve">Dark </w:t>
+            </w:r>
+            <w:proofErr w:type="spellStart"/>
+            <w:r>
+              <w:rPr>
+                <w:rFonts w:ascii="Arial" w:eastAsia="Arial" w:hAnsi="Arial" w:cs="Arial"/>
+                <w:sz w:val="24"/>
+                <w:szCs w:val="24"/>
+              </w:rPr>
+              <w:t>grey</w:t>
+            </w:r>
+            <w:proofErr w:type="spellEnd"/>
+            <w:r>
+              <w:rPr>
+                <w:rFonts w:ascii="Arial" w:eastAsia="Arial" w:hAnsi="Arial" w:cs="Arial"/>
+                <w:sz w:val="24"/>
+                <w:szCs w:val="24"/>
+              </w:rPr>
+              <w:t xml:space="preserve"> light (80, 80, 80) #505050</w:t>
             </w:r>
           </w:p>
         </w:tc>
@@ -3285,7 +4687,25 @@
                 <w:sz w:val="24"/>
                 <w:szCs w:val="24"/>
               </w:rPr>
-              <w:t>Light green (8, 163, 20) #08A314</w:t>
+              <w:t xml:space="preserve">Light </w:t>
+            </w:r>
+            <w:proofErr w:type="spellStart"/>
+            <w:r>
+              <w:rPr>
+                <w:rFonts w:ascii="Arial" w:eastAsia="Arial" w:hAnsi="Arial" w:cs="Arial"/>
+                <w:sz w:val="24"/>
+                <w:szCs w:val="24"/>
+              </w:rPr>
+              <w:t>green</w:t>
+            </w:r>
+            <w:proofErr w:type="spellEnd"/>
+            <w:r>
+              <w:rPr>
+                <w:rFonts w:ascii="Arial" w:eastAsia="Arial" w:hAnsi="Arial" w:cs="Arial"/>
+                <w:sz w:val="24"/>
+                <w:szCs w:val="24"/>
+              </w:rPr>
+              <w:t xml:space="preserve"> (8, 163, 20) #08A314</w:t>
             </w:r>
           </w:p>
         </w:tc>
@@ -3315,7 +4735,25 @@
                 <w:sz w:val="24"/>
                 <w:szCs w:val="24"/>
               </w:rPr>
-              <w:t>Dark green (29,118,8) #1D7608</w:t>
+              <w:t xml:space="preserve">Dark </w:t>
+            </w:r>
+            <w:proofErr w:type="spellStart"/>
+            <w:r>
+              <w:rPr>
+                <w:rFonts w:ascii="Arial" w:eastAsia="Arial" w:hAnsi="Arial" w:cs="Arial"/>
+                <w:sz w:val="24"/>
+                <w:szCs w:val="24"/>
+              </w:rPr>
+              <w:t>green</w:t>
+            </w:r>
+            <w:proofErr w:type="spellEnd"/>
+            <w:r>
+              <w:rPr>
+                <w:rFonts w:ascii="Arial" w:eastAsia="Arial" w:hAnsi="Arial" w:cs="Arial"/>
+                <w:sz w:val="24"/>
+                <w:szCs w:val="24"/>
+              </w:rPr>
+              <w:t xml:space="preserve"> (29,118,8) #1D7608</w:t>
             </w:r>
           </w:p>
         </w:tc>
@@ -3347,7 +4785,25 @@
                 <w:sz w:val="24"/>
                 <w:szCs w:val="24"/>
               </w:rPr>
-              <w:t>Light blue (0,169,254) #00A9FE</w:t>
+              <w:t xml:space="preserve">Light </w:t>
+            </w:r>
+            <w:proofErr w:type="spellStart"/>
+            <w:r>
+              <w:rPr>
+                <w:rFonts w:ascii="Arial" w:eastAsia="Arial" w:hAnsi="Arial" w:cs="Arial"/>
+                <w:sz w:val="24"/>
+                <w:szCs w:val="24"/>
+              </w:rPr>
+              <w:t>blue</w:t>
+            </w:r>
+            <w:proofErr w:type="spellEnd"/>
+            <w:r>
+              <w:rPr>
+                <w:rFonts w:ascii="Arial" w:eastAsia="Arial" w:hAnsi="Arial" w:cs="Arial"/>
+                <w:sz w:val="24"/>
+                <w:szCs w:val="24"/>
+              </w:rPr>
+              <w:t xml:space="preserve"> (0,169,254) #00A9FE</w:t>
             </w:r>
           </w:p>
         </w:tc>
@@ -3377,7 +4833,25 @@
                 <w:sz w:val="24"/>
                 <w:szCs w:val="24"/>
               </w:rPr>
-              <w:t>Dark blue (0,128,192) #0080C0</w:t>
+              <w:t xml:space="preserve">Dark </w:t>
+            </w:r>
+            <w:proofErr w:type="spellStart"/>
+            <w:r>
+              <w:rPr>
+                <w:rFonts w:ascii="Arial" w:eastAsia="Arial" w:hAnsi="Arial" w:cs="Arial"/>
+                <w:sz w:val="24"/>
+                <w:szCs w:val="24"/>
+              </w:rPr>
+              <w:t>blue</w:t>
+            </w:r>
+            <w:proofErr w:type="spellEnd"/>
+            <w:r>
+              <w:rPr>
+                <w:rFonts w:ascii="Arial" w:eastAsia="Arial" w:hAnsi="Arial" w:cs="Arial"/>
+                <w:sz w:val="24"/>
+                <w:szCs w:val="24"/>
+              </w:rPr>
+              <w:t xml:space="preserve"> (0,128,192) #0080C0</w:t>
             </w:r>
           </w:p>
         </w:tc>
@@ -3533,7 +5007,25 @@
                 <w:sz w:val="24"/>
                 <w:szCs w:val="24"/>
               </w:rPr>
-              <w:t>Light red (255,13,13) #FF0D0D</w:t>
+              <w:t xml:space="preserve">Light </w:t>
+            </w:r>
+            <w:proofErr w:type="spellStart"/>
+            <w:r>
+              <w:rPr>
+                <w:rFonts w:ascii="Arial" w:eastAsia="Arial" w:hAnsi="Arial" w:cs="Arial"/>
+                <w:sz w:val="24"/>
+                <w:szCs w:val="24"/>
+              </w:rPr>
+              <w:t>red</w:t>
+            </w:r>
+            <w:proofErr w:type="spellEnd"/>
+            <w:r>
+              <w:rPr>
+                <w:rFonts w:ascii="Arial" w:eastAsia="Arial" w:hAnsi="Arial" w:cs="Arial"/>
+                <w:sz w:val="24"/>
+                <w:szCs w:val="24"/>
+              </w:rPr>
+              <w:t xml:space="preserve"> (255,13,13) #FF0D0D</w:t>
             </w:r>
           </w:p>
         </w:tc>
@@ -3563,7 +5055,25 @@
                 <w:sz w:val="24"/>
                 <w:szCs w:val="24"/>
               </w:rPr>
-              <w:t>Dark red (175,6,6) #AF0606</w:t>
+              <w:t xml:space="preserve">Dark </w:t>
+            </w:r>
+            <w:proofErr w:type="spellStart"/>
+            <w:r>
+              <w:rPr>
+                <w:rFonts w:ascii="Arial" w:eastAsia="Arial" w:hAnsi="Arial" w:cs="Arial"/>
+                <w:sz w:val="24"/>
+                <w:szCs w:val="24"/>
+              </w:rPr>
+              <w:t>red</w:t>
+            </w:r>
+            <w:proofErr w:type="spellEnd"/>
+            <w:r>
+              <w:rPr>
+                <w:rFonts w:ascii="Arial" w:eastAsia="Arial" w:hAnsi="Arial" w:cs="Arial"/>
+                <w:sz w:val="24"/>
+                <w:szCs w:val="24"/>
+              </w:rPr>
+              <w:t xml:space="preserve"> (175,6,6) #AF0606</w:t>
             </w:r>
           </w:p>
         </w:tc>
@@ -3595,7 +5105,43 @@
                 <w:sz w:val="24"/>
                 <w:szCs w:val="24"/>
               </w:rPr>
-              <w:t>Light skin color (255,169,141) #FFA98D</w:t>
+              <w:t xml:space="preserve">Light </w:t>
+            </w:r>
+            <w:proofErr w:type="spellStart"/>
+            <w:r>
+              <w:rPr>
+                <w:rFonts w:ascii="Arial" w:eastAsia="Arial" w:hAnsi="Arial" w:cs="Arial"/>
+                <w:sz w:val="24"/>
+                <w:szCs w:val="24"/>
+              </w:rPr>
+              <w:t>skin</w:t>
+            </w:r>
+            <w:proofErr w:type="spellEnd"/>
+            <w:r>
+              <w:rPr>
+                <w:rFonts w:ascii="Arial" w:eastAsia="Arial" w:hAnsi="Arial" w:cs="Arial"/>
+                <w:sz w:val="24"/>
+                <w:szCs w:val="24"/>
+              </w:rPr>
+              <w:t xml:space="preserve"> </w:t>
+            </w:r>
+            <w:proofErr w:type="spellStart"/>
+            <w:r>
+              <w:rPr>
+                <w:rFonts w:ascii="Arial" w:eastAsia="Arial" w:hAnsi="Arial" w:cs="Arial"/>
+                <w:sz w:val="24"/>
+                <w:szCs w:val="24"/>
+              </w:rPr>
+              <w:t>color</w:t>
+            </w:r>
+            <w:proofErr w:type="spellEnd"/>
+            <w:r>
+              <w:rPr>
+                <w:rFonts w:ascii="Arial" w:eastAsia="Arial" w:hAnsi="Arial" w:cs="Arial"/>
+                <w:sz w:val="24"/>
+                <w:szCs w:val="24"/>
+              </w:rPr>
+              <w:t xml:space="preserve"> (255,169,141) #FFA98D</w:t>
             </w:r>
           </w:p>
         </w:tc>
@@ -3625,7 +5171,43 @@
                 <w:sz w:val="24"/>
                 <w:szCs w:val="24"/>
               </w:rPr>
-              <w:t>Dark skin color (229,143,115) #E58F73</w:t>
+              <w:t xml:space="preserve">Dark </w:t>
+            </w:r>
+            <w:proofErr w:type="spellStart"/>
+            <w:r>
+              <w:rPr>
+                <w:rFonts w:ascii="Arial" w:eastAsia="Arial" w:hAnsi="Arial" w:cs="Arial"/>
+                <w:sz w:val="24"/>
+                <w:szCs w:val="24"/>
+              </w:rPr>
+              <w:t>skin</w:t>
+            </w:r>
+            <w:proofErr w:type="spellEnd"/>
+            <w:r>
+              <w:rPr>
+                <w:rFonts w:ascii="Arial" w:eastAsia="Arial" w:hAnsi="Arial" w:cs="Arial"/>
+                <w:sz w:val="24"/>
+                <w:szCs w:val="24"/>
+              </w:rPr>
+              <w:t xml:space="preserve"> </w:t>
+            </w:r>
+            <w:proofErr w:type="spellStart"/>
+            <w:r>
+              <w:rPr>
+                <w:rFonts w:ascii="Arial" w:eastAsia="Arial" w:hAnsi="Arial" w:cs="Arial"/>
+                <w:sz w:val="24"/>
+                <w:szCs w:val="24"/>
+              </w:rPr>
+              <w:t>color</w:t>
+            </w:r>
+            <w:proofErr w:type="spellEnd"/>
+            <w:r>
+              <w:rPr>
+                <w:rFonts w:ascii="Arial" w:eastAsia="Arial" w:hAnsi="Arial" w:cs="Arial"/>
+                <w:sz w:val="24"/>
+                <w:szCs w:val="24"/>
+              </w:rPr>
+              <w:t xml:space="preserve"> (229,143,115) #E58F73</w:t>
             </w:r>
           </w:p>
         </w:tc>
@@ -3659,8 +5241,9 @@
                 <w:szCs w:val="24"/>
                 <w:lang w:val="en-GB"/>
               </w:rPr>
-              <w:t>Light skin color reflect</w:t>
-            </w:r>
+              <w:t xml:space="preserve">Light skin </w:t>
+            </w:r>
+            <w:proofErr w:type="spellStart"/>
             <w:r>
               <w:rPr>
                 <w:rFonts w:ascii="Arial" w:eastAsia="Arial" w:hAnsi="Arial" w:cs="Arial"/>
@@ -3668,7 +5251,17 @@
                 <w:szCs w:val="24"/>
                 <w:lang w:val="en-GB"/>
               </w:rPr>
-              <w:t>ion (255,190,169) #FFBEA9</w:t>
+              <w:t>color</w:t>
+            </w:r>
+            <w:proofErr w:type="spellEnd"/>
+            <w:r>
+              <w:rPr>
+                <w:rFonts w:ascii="Arial" w:eastAsia="Arial" w:hAnsi="Arial" w:cs="Arial"/>
+                <w:sz w:val="24"/>
+                <w:szCs w:val="24"/>
+                <w:lang w:val="en-GB"/>
+              </w:rPr>
+              <w:t xml:space="preserve"> reflection (255,190,169) #FFBEA9</w:t>
             </w:r>
           </w:p>
         </w:tc>
@@ -3731,7 +5324,25 @@
                 <w:sz w:val="24"/>
                 <w:szCs w:val="24"/>
               </w:rPr>
-              <w:t>Light violet (169, 68, 233) #A944E9</w:t>
+              <w:t xml:space="preserve">Light </w:t>
+            </w:r>
+            <w:proofErr w:type="spellStart"/>
+            <w:r>
+              <w:rPr>
+                <w:rFonts w:ascii="Arial" w:eastAsia="Arial" w:hAnsi="Arial" w:cs="Arial"/>
+                <w:sz w:val="24"/>
+                <w:szCs w:val="24"/>
+              </w:rPr>
+              <w:t>violet</w:t>
+            </w:r>
+            <w:proofErr w:type="spellEnd"/>
+            <w:r>
+              <w:rPr>
+                <w:rFonts w:ascii="Arial" w:eastAsia="Arial" w:hAnsi="Arial" w:cs="Arial"/>
+                <w:sz w:val="24"/>
+                <w:szCs w:val="24"/>
+              </w:rPr>
+              <w:t xml:space="preserve"> (169, 68, 233) #A944E9</w:t>
             </w:r>
           </w:p>
         </w:tc>
@@ -3761,7 +5372,25 @@
                 <w:sz w:val="24"/>
                 <w:szCs w:val="24"/>
               </w:rPr>
-              <w:t>Dark violet (60, 10, 80) #3C0A50</w:t>
+              <w:t xml:space="preserve">Dark </w:t>
+            </w:r>
+            <w:proofErr w:type="spellStart"/>
+            <w:r>
+              <w:rPr>
+                <w:rFonts w:ascii="Arial" w:eastAsia="Arial" w:hAnsi="Arial" w:cs="Arial"/>
+                <w:sz w:val="24"/>
+                <w:szCs w:val="24"/>
+              </w:rPr>
+              <w:t>violet</w:t>
+            </w:r>
+            <w:proofErr w:type="spellEnd"/>
+            <w:r>
+              <w:rPr>
+                <w:rFonts w:ascii="Arial" w:eastAsia="Arial" w:hAnsi="Arial" w:cs="Arial"/>
+                <w:sz w:val="24"/>
+                <w:szCs w:val="24"/>
+              </w:rPr>
+              <w:t xml:space="preserve"> (60, 10, 80) #3C0A50</w:t>
             </w:r>
           </w:p>
         </w:tc>
@@ -3827,7 +5456,47 @@
                 <w:sz w:val="24"/>
                 <w:szCs w:val="24"/>
               </w:rPr>
-              <w:t>Dark wood brown (141,101,64) #8D6540</w:t>
+              <w:t xml:space="preserve">Dark </w:t>
+            </w:r>
+            <w:proofErr w:type="spellStart"/>
+            <w:r>
+              <w:rPr>
+                <w:rFonts w:ascii="Arial" w:eastAsia="Arial" w:hAnsi="Arial" w:cs="Arial"/>
+                <w:color w:val="808080"/>
+                <w:sz w:val="24"/>
+                <w:szCs w:val="24"/>
+              </w:rPr>
+              <w:t>wood</w:t>
+            </w:r>
+            <w:proofErr w:type="spellEnd"/>
+            <w:r>
+              <w:rPr>
+                <w:rFonts w:ascii="Arial" w:eastAsia="Arial" w:hAnsi="Arial" w:cs="Arial"/>
+                <w:color w:val="808080"/>
+                <w:sz w:val="24"/>
+                <w:szCs w:val="24"/>
+              </w:rPr>
+              <w:t xml:space="preserve"> </w:t>
+            </w:r>
+            <w:proofErr w:type="spellStart"/>
+            <w:r>
+              <w:rPr>
+                <w:rFonts w:ascii="Arial" w:eastAsia="Arial" w:hAnsi="Arial" w:cs="Arial"/>
+                <w:color w:val="808080"/>
+                <w:sz w:val="24"/>
+                <w:szCs w:val="24"/>
+              </w:rPr>
+              <w:t>brown</w:t>
+            </w:r>
+            <w:proofErr w:type="spellEnd"/>
+            <w:r>
+              <w:rPr>
+                <w:rFonts w:ascii="Arial" w:eastAsia="Arial" w:hAnsi="Arial" w:cs="Arial"/>
+                <w:color w:val="808080"/>
+                <w:sz w:val="24"/>
+                <w:szCs w:val="24"/>
+              </w:rPr>
+              <w:t xml:space="preserve"> (141,101,64) #8D6540</w:t>
             </w:r>
           </w:p>
         </w:tc>
@@ -3860,8 +5529,47 @@
                 <w:sz w:val="24"/>
                 <w:szCs w:val="24"/>
               </w:rPr>
-              <w:lastRenderedPageBreak/>
-              <w:t>Light wood brown (163,117,74) #A3754A</w:t>
+              <w:t xml:space="preserve">Light </w:t>
+            </w:r>
+            <w:proofErr w:type="spellStart"/>
+            <w:r>
+              <w:rPr>
+                <w:rFonts w:ascii="Arial" w:eastAsia="Arial" w:hAnsi="Arial" w:cs="Arial"/>
+                <w:color w:val="808080"/>
+                <w:sz w:val="24"/>
+                <w:szCs w:val="24"/>
+              </w:rPr>
+              <w:t>wood</w:t>
+            </w:r>
+            <w:proofErr w:type="spellEnd"/>
+            <w:r>
+              <w:rPr>
+                <w:rFonts w:ascii="Arial" w:eastAsia="Arial" w:hAnsi="Arial" w:cs="Arial"/>
+                <w:color w:val="808080"/>
+                <w:sz w:val="24"/>
+                <w:szCs w:val="24"/>
+              </w:rPr>
+              <w:t xml:space="preserve"> </w:t>
+            </w:r>
+            <w:proofErr w:type="spellStart"/>
+            <w:r>
+              <w:rPr>
+                <w:rFonts w:ascii="Arial" w:eastAsia="Arial" w:hAnsi="Arial" w:cs="Arial"/>
+                <w:color w:val="808080"/>
+                <w:sz w:val="24"/>
+                <w:szCs w:val="24"/>
+              </w:rPr>
+              <w:t>brown</w:t>
+            </w:r>
+            <w:proofErr w:type="spellEnd"/>
+            <w:r>
+              <w:rPr>
+                <w:rFonts w:ascii="Arial" w:eastAsia="Arial" w:hAnsi="Arial" w:cs="Arial"/>
+                <w:color w:val="808080"/>
+                <w:sz w:val="24"/>
+                <w:szCs w:val="24"/>
+              </w:rPr>
+              <w:t xml:space="preserve"> (163,117,74) #A3754A</w:t>
             </w:r>
           </w:p>
         </w:tc>
@@ -3926,7 +5634,25 @@
                 <w:sz w:val="24"/>
                 <w:szCs w:val="24"/>
               </w:rPr>
-              <w:t>Light yellow (247,234,71) #F7EA47</w:t>
+              <w:t xml:space="preserve">Light </w:t>
+            </w:r>
+            <w:proofErr w:type="spellStart"/>
+            <w:r>
+              <w:rPr>
+                <w:rFonts w:ascii="Arial" w:eastAsia="Arial" w:hAnsi="Arial" w:cs="Arial"/>
+                <w:sz w:val="24"/>
+                <w:szCs w:val="24"/>
+              </w:rPr>
+              <w:t>yellow</w:t>
+            </w:r>
+            <w:proofErr w:type="spellEnd"/>
+            <w:r>
+              <w:rPr>
+                <w:rFonts w:ascii="Arial" w:eastAsia="Arial" w:hAnsi="Arial" w:cs="Arial"/>
+                <w:sz w:val="24"/>
+                <w:szCs w:val="24"/>
+              </w:rPr>
+              <w:t xml:space="preserve"> (247,234,71) #F7EA47</w:t>
             </w:r>
           </w:p>
         </w:tc>
@@ -3956,7 +5682,25 @@
                 <w:sz w:val="24"/>
                 <w:szCs w:val="24"/>
               </w:rPr>
-              <w:t>Dark yellow (216,201,11) #D8C90B</w:t>
+              <w:t xml:space="preserve">Dark </w:t>
+            </w:r>
+            <w:proofErr w:type="spellStart"/>
+            <w:r>
+              <w:rPr>
+                <w:rFonts w:ascii="Arial" w:eastAsia="Arial" w:hAnsi="Arial" w:cs="Arial"/>
+                <w:sz w:val="24"/>
+                <w:szCs w:val="24"/>
+              </w:rPr>
+              <w:t>yellow</w:t>
+            </w:r>
+            <w:proofErr w:type="spellEnd"/>
+            <w:r>
+              <w:rPr>
+                <w:rFonts w:ascii="Arial" w:eastAsia="Arial" w:hAnsi="Arial" w:cs="Arial"/>
+                <w:sz w:val="24"/>
+                <w:szCs w:val="24"/>
+              </w:rPr>
+              <w:t xml:space="preserve"> (216,201,11) #D8C90B</w:t>
             </w:r>
           </w:p>
         </w:tc>
@@ -3981,7 +5725,25 @@
           <w:sz w:val="24"/>
           <w:szCs w:val="24"/>
         </w:rPr>
-        <w:t>Alle Objekte, mit denen der Spieler interagieren kann, haben eine dunkle Umrandung (in Farbe “Almost Black”), um sie hervorzuheben.</w:t>
+        <w:t>Alle Objekte, mit denen der Spieler interagieren kann, haben eine dunkle Umrandung (in Farbe “</w:t>
+      </w:r>
+      <w:proofErr w:type="spellStart"/>
+      <w:r>
+        <w:rPr>
+          <w:rFonts w:ascii="Arial" w:eastAsia="Arial" w:hAnsi="Arial" w:cs="Arial"/>
+          <w:sz w:val="24"/>
+          <w:szCs w:val="24"/>
+        </w:rPr>
+        <w:t>Almost</w:t>
+      </w:r>
+      <w:proofErr w:type="spellEnd"/>
+      <w:r>
+        <w:rPr>
+          <w:rFonts w:ascii="Arial" w:eastAsia="Arial" w:hAnsi="Arial" w:cs="Arial"/>
+          <w:sz w:val="24"/>
+          <w:szCs w:val="24"/>
+        </w:rPr>
+        <w:t xml:space="preserve"> Black”), um sie hervorzuheben.</w:t>
       </w:r>
     </w:p>
     <w:p>
@@ -4047,15 +5809,7 @@
           <w:sz w:val="24"/>
           <w:szCs w:val="24"/>
         </w:rPr>
-        <w:t>Die Gestaltung des Hauses soll sich an den in eher konservativen Farb</w:t>
-      </w:r>
-      <w:r>
-        <w:rPr>
-          <w:rFonts w:ascii="Arial" w:eastAsia="Arial" w:hAnsi="Arial" w:cs="Arial"/>
-          <w:sz w:val="24"/>
-          <w:szCs w:val="24"/>
-        </w:rPr>
-        <w:t>en gehaltenen Einrichtungen von Häusern aus amerikanischen Vorstädten der 80er orientieren. Dadurch soll zu den in eher knalligen Farben gehaltenen Figuren ein Kontrast entstehen.</w:t>
+        <w:t>Die Gestaltung des Hauses soll sich an den in eher konservativen Farben gehaltenen Einrichtungen von Häusern aus amerikanischen Vorstädten der 80er orientieren. Dadurch soll zu den in eher knalligen Farben gehaltenen Figuren ein Kontrast entstehen.</w:t>
       </w:r>
     </w:p>
     <w:p>
@@ -4083,6 +5837,7 @@
           <w:sz w:val="24"/>
           <w:szCs w:val="24"/>
         </w:rPr>
+        <w:lastRenderedPageBreak/>
         <w:t>Hammerjaeger</w:t>
       </w:r>
     </w:p>
@@ -4100,31 +5855,7 @@
           <w:sz w:val="24"/>
           <w:szCs w:val="24"/>
         </w:rPr>
-        <w:t>Hammerjaeger war vor der plötzlichen Roboterinvasion ein einfac</w:t>
-      </w:r>
-      <w:r>
-        <w:rPr>
-          <w:rFonts w:ascii="Arial" w:eastAsia="Arial" w:hAnsi="Arial" w:cs="Arial"/>
-          <w:sz w:val="24"/>
-          <w:szCs w:val="24"/>
-        </w:rPr>
-        <w:t>her Kammerjäger, der sich an die neue Art von “Ungeziefer” angepasst hat. Er trägt noch immer den Overall seiner Kammerjägeruniform, aber seine vom Hammerschwingen muskulös gewordenen Arme haben die Nähte der Ärmel aufreißen lassen. Daher hat Hammerjäger j</w:t>
-      </w:r>
-      <w:r>
-        <w:rPr>
-          <w:rFonts w:ascii="Arial" w:eastAsia="Arial" w:hAnsi="Arial" w:cs="Arial"/>
-          <w:sz w:val="24"/>
-          <w:szCs w:val="24"/>
-        </w:rPr>
-        <w:t>ene gänzlich entfernt und nur noch die ausgefransten Nähte sind sichtbar. Da Robotervernichten heldenhaft und cool ist, hat er sich dementsprechend seinen Kragen aufgerichtet. Er ist zielgerichtet und pragmatisch und hat aus diesem Grund immer einen determ</w:t>
-      </w:r>
-      <w:r>
-        <w:rPr>
-          <w:rFonts w:ascii="Arial" w:eastAsia="Arial" w:hAnsi="Arial" w:cs="Arial"/>
-          <w:sz w:val="24"/>
-          <w:szCs w:val="24"/>
-        </w:rPr>
-        <w:t>inierten Gesichtsausdruck. Zudem verschwendet er keine Bewegung sondern schlägt seinen Hammer mit schnellen und sicheren Schlägen. Daher sind die Bewegungsabfolgen in seinen Animationen kurz und zackig.</w:t>
+        <w:t>Hammerjaeger war vor der plötzlichen Roboterinvasion ein einfacher Kammerjäger, der sich an die neue Art von “Ungeziefer” angepasst hat. Er trägt noch immer den Overall seiner Kammerjägeruniform, aber seine vom Hammerschwingen muskulös gewordenen Arme haben die Nähte der Ärmel aufreißen lassen. Daher hat Hammerjäger jene gänzlich entfernt und nur noch die ausgefransten Nähte sind sichtbar. Da Robotervernichten heldenhaft und cool ist, hat er sich dementsprechend seinen Kragen aufgerichtet. Er ist zielgerichtet und pragmatisch und hat aus diesem Grund immer einen determinierten Gesichtsausdruck. Zudem verschwendet er keine Bewegung sondern schlägt seinen Hammer mit schnellen und sicheren Schlägen. Daher sind die Bewegungsabfolgen in seinen Animationen kurz und zackig.</w:t>
       </w:r>
       <w:r>
         <w:rPr>
@@ -4133,15 +5864,7 @@
           <w:szCs w:val="24"/>
         </w:rPr>
         <w:br/>
-        <w:t xml:space="preserve">Die zentralen Farben von Hammerjaeger sind die Blau- </w:t>
-      </w:r>
-      <w:r>
-        <w:rPr>
-          <w:rFonts w:ascii="Arial" w:eastAsia="Arial" w:hAnsi="Arial" w:cs="Arial"/>
-          <w:sz w:val="24"/>
-          <w:szCs w:val="24"/>
-        </w:rPr>
-        <w:t>und Rottöne. Alles was mit Hammerjaeger in Verbindung steht, ist in diesen Farben gehalten wie sein Outfit und sein Hammer.</w:t>
+        <w:t>Die zentralen Farben von Hammerjaeger sind die Blau- und Rottöne. Alles was mit Hammerjaeger in Verbindung steht, ist in diesen Farben gehalten wie sein Outfit und sein Hammer.</w:t>
       </w:r>
     </w:p>
     <w:p>
@@ -4175,23 +5898,79 @@
           <w:sz w:val="24"/>
           <w:szCs w:val="24"/>
         </w:rPr>
-        <w:t>Die Roboter tragen auf ihrem Rücken ein Symbol ihrer primären Fähigkeit. Der Heilroboter stellt eine Kiste ab und “heilt” di</w:t>
-      </w:r>
-      <w:r>
-        <w:rPr>
-          <w:rFonts w:ascii="Arial" w:eastAsia="Arial" w:hAnsi="Arial" w:cs="Arial"/>
-          <w:sz w:val="24"/>
-          <w:szCs w:val="24"/>
-        </w:rPr>
-        <w:t>e Barrikade. Aus diesem Grund hat er eine Kiste und ein grünes Kreuz auf dem Rücken. Der Shockwave Roboter löst nach rechts und links von ihm eine Shockwave aus, die durch das blinkende “Signal aussenden” Symbol gekennzeichnet ist. Der Spawn Two Roboter tr</w:t>
-      </w:r>
-      <w:r>
-        <w:rPr>
-          <w:rFonts w:ascii="Arial" w:eastAsia="Arial" w:hAnsi="Arial" w:cs="Arial"/>
-          <w:sz w:val="24"/>
-          <w:szCs w:val="24"/>
-        </w:rPr>
-        <w:t>ägt die beiden normalen Roboter, die er bei Zerstörung freisetzt auf dem Rücken. Der normale Roboter besitzt keine besondere Fähigkeit und hat aus diesem Grund kein Symbol.</w:t>
+        <w:t xml:space="preserve">Die Roboter tragen auf ihrem Rücken ein Symbol ihrer primären Fähigkeit. Der Heilroboter stellt eine Kiste ab und “heilt” die Barrikade. Aus diesem Grund hat er eine Kiste und ein grünes Kreuz auf dem Rücken. Der </w:t>
+      </w:r>
+      <w:proofErr w:type="spellStart"/>
+      <w:r>
+        <w:rPr>
+          <w:rFonts w:ascii="Arial" w:eastAsia="Arial" w:hAnsi="Arial" w:cs="Arial"/>
+          <w:sz w:val="24"/>
+          <w:szCs w:val="24"/>
+        </w:rPr>
+        <w:t>Shockwave</w:t>
+      </w:r>
+      <w:proofErr w:type="spellEnd"/>
+      <w:r>
+        <w:rPr>
+          <w:rFonts w:ascii="Arial" w:eastAsia="Arial" w:hAnsi="Arial" w:cs="Arial"/>
+          <w:sz w:val="24"/>
+          <w:szCs w:val="24"/>
+        </w:rPr>
+        <w:t xml:space="preserve"> Roboter löst nach rechts und links von ihm eine </w:t>
+      </w:r>
+      <w:proofErr w:type="spellStart"/>
+      <w:r>
+        <w:rPr>
+          <w:rFonts w:ascii="Arial" w:eastAsia="Arial" w:hAnsi="Arial" w:cs="Arial"/>
+          <w:sz w:val="24"/>
+          <w:szCs w:val="24"/>
+        </w:rPr>
+        <w:t>Shockwave</w:t>
+      </w:r>
+      <w:proofErr w:type="spellEnd"/>
+      <w:r>
+        <w:rPr>
+          <w:rFonts w:ascii="Arial" w:eastAsia="Arial" w:hAnsi="Arial" w:cs="Arial"/>
+          <w:sz w:val="24"/>
+          <w:szCs w:val="24"/>
+        </w:rPr>
+        <w:t xml:space="preserve"> aus, die durch das blinkende “Signal aussenden” Symbol gekennzeichnet ist. Der </w:t>
+      </w:r>
+      <w:proofErr w:type="spellStart"/>
+      <w:r>
+        <w:rPr>
+          <w:rFonts w:ascii="Arial" w:eastAsia="Arial" w:hAnsi="Arial" w:cs="Arial"/>
+          <w:sz w:val="24"/>
+          <w:szCs w:val="24"/>
+        </w:rPr>
+        <w:t>Spawn</w:t>
+      </w:r>
+      <w:proofErr w:type="spellEnd"/>
+      <w:r>
+        <w:rPr>
+          <w:rFonts w:ascii="Arial" w:eastAsia="Arial" w:hAnsi="Arial" w:cs="Arial"/>
+          <w:sz w:val="24"/>
+          <w:szCs w:val="24"/>
+        </w:rPr>
+        <w:t xml:space="preserve"> </w:t>
+      </w:r>
+      <w:proofErr w:type="spellStart"/>
+      <w:r>
+        <w:rPr>
+          <w:rFonts w:ascii="Arial" w:eastAsia="Arial" w:hAnsi="Arial" w:cs="Arial"/>
+          <w:sz w:val="24"/>
+          <w:szCs w:val="24"/>
+        </w:rPr>
+        <w:t>Two</w:t>
+      </w:r>
+      <w:proofErr w:type="spellEnd"/>
+      <w:r>
+        <w:rPr>
+          <w:rFonts w:ascii="Arial" w:eastAsia="Arial" w:hAnsi="Arial" w:cs="Arial"/>
+          <w:sz w:val="24"/>
+          <w:szCs w:val="24"/>
+        </w:rPr>
+        <w:t xml:space="preserve"> Roboter trägt die beiden normalen Roboter, die er bei Zerstörung freisetzt auf dem Rücken. Der normale Roboter besitzt keine besondere Fähigkeit und hat aus diesem Grund kein Symbol.</w:t>
       </w:r>
       <w:r>
         <w:rPr>
@@ -4200,15 +5979,7 @@
           <w:szCs w:val="24"/>
         </w:rPr>
         <w:br/>
-        <w:t>Die Roboter sind nur Mittel zum Zweck und haben keine eigene Agenda, dadurch sind B</w:t>
-      </w:r>
-      <w:r>
-        <w:rPr>
-          <w:rFonts w:ascii="Arial" w:eastAsia="Arial" w:hAnsi="Arial" w:cs="Arial"/>
-          <w:sz w:val="24"/>
-          <w:szCs w:val="24"/>
-        </w:rPr>
-        <w:t>ewegungen und “Gesichtsausdruck” sehr starr.</w:t>
+        <w:t>Die Roboter sind nur Mittel zum Zweck und haben keine eigene Agenda, dadurch sind Bewegungen und “Gesichtsausdruck” sehr starr.</w:t>
       </w:r>
       <w:r>
         <w:rPr>
@@ -4217,15 +5988,7 @@
           <w:szCs w:val="24"/>
         </w:rPr>
         <w:br/>
-        <w:t>Die zentralen Farben der Roboter sind Pink, Gelb, Grün und Blau. Diese Farben sind auf allen Robotern und Gegenständen, die zu ihnen gehören zu sehen, so auch den Generatoren, die ihren Herstellungsprozess mit S</w:t>
-      </w:r>
-      <w:r>
-        <w:rPr>
-          <w:rFonts w:ascii="Arial" w:eastAsia="Arial" w:hAnsi="Arial" w:cs="Arial"/>
-          <w:sz w:val="24"/>
-          <w:szCs w:val="24"/>
-        </w:rPr>
-        <w:t>trom versorgen.</w:t>
+        <w:t>Die zentralen Farben der Roboter sind Pink, Gelb, Grün und Blau. Diese Farben sind auf allen Robotern und Gegenständen, die zu ihnen gehören zu sehen, so auch den Generatoren, die ihren Herstellungsprozess mit Strom versorgen.</w:t>
       </w:r>
     </w:p>
     <w:p>
@@ -4244,7 +6007,6 @@
           <w:sz w:val="24"/>
           <w:szCs w:val="24"/>
         </w:rPr>
-        <w:lastRenderedPageBreak/>
         <w:t>7 UI und Steuerung</w:t>
       </w:r>
     </w:p>
@@ -4307,37 +6069,166 @@
         <w:tab/>
         <w:t xml:space="preserve">Eine Kamerafahrt durch </w:t>
       </w:r>
-      <w:r>
-        <w:rPr>
-          <w:rFonts w:ascii="Arial" w:eastAsia="Arial" w:hAnsi="Arial" w:cs="Arial"/>
-          <w:sz w:val="24"/>
-          <w:szCs w:val="24"/>
-        </w:rPr>
-        <w:t>das Level zu Beginn des Spiels sollen die Spielziele vorstellen. Es werden die zu zerstörenden Generatoren und die zu beschützenden Ausgänge sowie deren Positionen im Level gezeigt. Die entsprechenden Texteinblendungen “Destroy!” und “Defend!” geben dem Sp</w:t>
-      </w:r>
-      <w:r>
-        <w:rPr>
-          <w:rFonts w:ascii="Arial" w:eastAsia="Arial" w:hAnsi="Arial" w:cs="Arial"/>
-          <w:sz w:val="24"/>
-          <w:szCs w:val="24"/>
-        </w:rPr>
-        <w:t>ieler die Aufgaben zur Erreichung des Spielziels vor. Eine finale Texteinblendung bevor das Spiel beginnt “Smash the robots before they escape!!!” verbindet die beiden vorherigen Befehle zu einem eindeutigen Auftrag an den Spieler.</w:t>
-      </w:r>
-    </w:p>
-    <w:p>
-      <w:pPr>
-        <w:rPr>
-          <w:rFonts w:ascii="Arial" w:eastAsia="Arial" w:hAnsi="Arial" w:cs="Arial"/>
-          <w:sz w:val="24"/>
-          <w:szCs w:val="24"/>
-        </w:rPr>
-      </w:pPr>
-      <w:r>
-        <w:rPr>
-          <w:rFonts w:ascii="Arial" w:eastAsia="Arial" w:hAnsi="Arial" w:cs="Arial"/>
-          <w:sz w:val="24"/>
-          <w:szCs w:val="24"/>
-        </w:rPr>
+      <w:proofErr w:type="gramStart"/>
+      <w:r>
+        <w:rPr>
+          <w:rFonts w:ascii="Arial" w:eastAsia="Arial" w:hAnsi="Arial" w:cs="Arial"/>
+          <w:sz w:val="24"/>
+          <w:szCs w:val="24"/>
+        </w:rPr>
+        <w:t>das</w:t>
+      </w:r>
+      <w:proofErr w:type="gramEnd"/>
+      <w:r>
+        <w:rPr>
+          <w:rFonts w:ascii="Arial" w:eastAsia="Arial" w:hAnsi="Arial" w:cs="Arial"/>
+          <w:sz w:val="24"/>
+          <w:szCs w:val="24"/>
+        </w:rPr>
+        <w:t xml:space="preserve"> Level zu Beginn des Spiels sollen die Spielziele vorstellen. Es werden die zu zerstörenden Generatoren und die zu beschützenden Ausgänge sowie deren Positionen im Level gezeigt. Die entsprechenden Texteinblendungen “</w:t>
+      </w:r>
+      <w:proofErr w:type="spellStart"/>
+      <w:r>
+        <w:rPr>
+          <w:rFonts w:ascii="Arial" w:eastAsia="Arial" w:hAnsi="Arial" w:cs="Arial"/>
+          <w:sz w:val="24"/>
+          <w:szCs w:val="24"/>
+        </w:rPr>
+        <w:t>Destroy</w:t>
+      </w:r>
+      <w:proofErr w:type="spellEnd"/>
+      <w:r>
+        <w:rPr>
+          <w:rFonts w:ascii="Arial" w:eastAsia="Arial" w:hAnsi="Arial" w:cs="Arial"/>
+          <w:sz w:val="24"/>
+          <w:szCs w:val="24"/>
+        </w:rPr>
+        <w:t>!” und “</w:t>
+      </w:r>
+      <w:proofErr w:type="spellStart"/>
+      <w:r>
+        <w:rPr>
+          <w:rFonts w:ascii="Arial" w:eastAsia="Arial" w:hAnsi="Arial" w:cs="Arial"/>
+          <w:sz w:val="24"/>
+          <w:szCs w:val="24"/>
+        </w:rPr>
+        <w:t>Defend</w:t>
+      </w:r>
+      <w:proofErr w:type="spellEnd"/>
+      <w:r>
+        <w:rPr>
+          <w:rFonts w:ascii="Arial" w:eastAsia="Arial" w:hAnsi="Arial" w:cs="Arial"/>
+          <w:sz w:val="24"/>
+          <w:szCs w:val="24"/>
+        </w:rPr>
+        <w:t xml:space="preserve">!” geben dem Spieler die Aufgaben zur Erreichung des Spielziels vor. Eine finale Texteinblendung bevor das Spiel beginnt “Smash </w:t>
+      </w:r>
+      <w:proofErr w:type="spellStart"/>
+      <w:r>
+        <w:rPr>
+          <w:rFonts w:ascii="Arial" w:eastAsia="Arial" w:hAnsi="Arial" w:cs="Arial"/>
+          <w:sz w:val="24"/>
+          <w:szCs w:val="24"/>
+        </w:rPr>
+        <w:t>the</w:t>
+      </w:r>
+      <w:proofErr w:type="spellEnd"/>
+      <w:r>
+        <w:rPr>
+          <w:rFonts w:ascii="Arial" w:eastAsia="Arial" w:hAnsi="Arial" w:cs="Arial"/>
+          <w:sz w:val="24"/>
+          <w:szCs w:val="24"/>
+        </w:rPr>
+        <w:t xml:space="preserve"> </w:t>
+      </w:r>
+      <w:proofErr w:type="spellStart"/>
+      <w:r>
+        <w:rPr>
+          <w:rFonts w:ascii="Arial" w:eastAsia="Arial" w:hAnsi="Arial" w:cs="Arial"/>
+          <w:sz w:val="24"/>
+          <w:szCs w:val="24"/>
+        </w:rPr>
+        <w:t>robots</w:t>
+      </w:r>
+      <w:proofErr w:type="spellEnd"/>
+      <w:r>
+        <w:rPr>
+          <w:rFonts w:ascii="Arial" w:eastAsia="Arial" w:hAnsi="Arial" w:cs="Arial"/>
+          <w:sz w:val="24"/>
+          <w:szCs w:val="24"/>
+        </w:rPr>
+        <w:t xml:space="preserve"> </w:t>
+      </w:r>
+      <w:proofErr w:type="spellStart"/>
+      <w:r>
+        <w:rPr>
+          <w:rFonts w:ascii="Arial" w:eastAsia="Arial" w:hAnsi="Arial" w:cs="Arial"/>
+          <w:sz w:val="24"/>
+          <w:szCs w:val="24"/>
+        </w:rPr>
+        <w:t>before</w:t>
+      </w:r>
+      <w:proofErr w:type="spellEnd"/>
+      <w:r>
+        <w:rPr>
+          <w:rFonts w:ascii="Arial" w:eastAsia="Arial" w:hAnsi="Arial" w:cs="Arial"/>
+          <w:sz w:val="24"/>
+          <w:szCs w:val="24"/>
+        </w:rPr>
+        <w:t xml:space="preserve"> </w:t>
+      </w:r>
+      <w:proofErr w:type="spellStart"/>
+      <w:r>
+        <w:rPr>
+          <w:rFonts w:ascii="Arial" w:eastAsia="Arial" w:hAnsi="Arial" w:cs="Arial"/>
+          <w:sz w:val="24"/>
+          <w:szCs w:val="24"/>
+        </w:rPr>
+        <w:t>they</w:t>
+      </w:r>
+      <w:proofErr w:type="spellEnd"/>
+      <w:r>
+        <w:rPr>
+          <w:rFonts w:ascii="Arial" w:eastAsia="Arial" w:hAnsi="Arial" w:cs="Arial"/>
+          <w:sz w:val="24"/>
+          <w:szCs w:val="24"/>
+        </w:rPr>
+        <w:t xml:space="preserve"> </w:t>
+      </w:r>
+      <w:proofErr w:type="spellStart"/>
+      <w:r>
+        <w:rPr>
+          <w:rFonts w:ascii="Arial" w:eastAsia="Arial" w:hAnsi="Arial" w:cs="Arial"/>
+          <w:sz w:val="24"/>
+          <w:szCs w:val="24"/>
+        </w:rPr>
+        <w:t>escape</w:t>
+      </w:r>
+      <w:proofErr w:type="spellEnd"/>
+      <w:r>
+        <w:rPr>
+          <w:rFonts w:ascii="Arial" w:eastAsia="Arial" w:hAnsi="Arial" w:cs="Arial"/>
+          <w:sz w:val="24"/>
+          <w:szCs w:val="24"/>
+        </w:rPr>
+        <w:t>!!!” verbindet die beiden vorherigen Befehle zu einem eindeutigen Auftrag an den Spieler.</w:t>
+      </w:r>
+    </w:p>
+    <w:p>
+      <w:pPr>
+        <w:rPr>
+          <w:rFonts w:ascii="Arial" w:eastAsia="Arial" w:hAnsi="Arial" w:cs="Arial"/>
+          <w:sz w:val="24"/>
+          <w:szCs w:val="24"/>
+        </w:rPr>
+      </w:pPr>
+      <w:r>
+        <w:rPr>
+          <w:rFonts w:ascii="Arial" w:eastAsia="Arial" w:hAnsi="Arial" w:cs="Arial"/>
+          <w:sz w:val="24"/>
+          <w:szCs w:val="24"/>
+        </w:rPr>
+        <w:lastRenderedPageBreak/>
         <w:t>Generator</w:t>
       </w:r>
       <w:r>
@@ -4347,31 +6238,7 @@
           <w:szCs w:val="24"/>
         </w:rPr>
         <w:tab/>
-        <w:t>Die Schutzschi</w:t>
-      </w:r>
-      <w:r>
-        <w:rPr>
-          <w:rFonts w:ascii="Arial" w:eastAsia="Arial" w:hAnsi="Arial" w:cs="Arial"/>
-          <w:sz w:val="24"/>
-          <w:szCs w:val="24"/>
-        </w:rPr>
-        <w:t>lde der Generatoren bauen sich von unten nach oben ab, wenn sie von Hammerjaeger angegriffen werden. Die Größe des Schutzschildes verrät, wie viel Lebenspunkte es noch besitzt und wann es vollständig verschwunden sein wird. Ist das Schutzschild komplett ab</w:t>
-      </w:r>
-      <w:r>
-        <w:rPr>
-          <w:rFonts w:ascii="Arial" w:eastAsia="Arial" w:hAnsi="Arial" w:cs="Arial"/>
-          <w:sz w:val="24"/>
-          <w:szCs w:val="24"/>
-        </w:rPr>
-        <w:t>gebaut und der Hammer trifft den Generator, ändert sich der Soundeffekt und Schrottpartikel fliegen bei jedem Aufprall des Hammers in alle Richtungen. Der rote Lebensbalken in der Mitte des Generators verringert sich bei jedem Schlag und zeigt damit die ve</w:t>
-      </w:r>
-      <w:r>
-        <w:rPr>
-          <w:rFonts w:ascii="Arial" w:eastAsia="Arial" w:hAnsi="Arial" w:cs="Arial"/>
-          <w:sz w:val="24"/>
-          <w:szCs w:val="24"/>
-        </w:rPr>
-        <w:t>rbleibenden Lebenspunkte des Generators an.</w:t>
+        <w:t>Die Schutzschilde der Generatoren bauen sich von unten nach oben ab, wenn sie von Hammerjaeger angegriffen werden. Die Größe des Schutzschildes verrät, wie viel Lebenspunkte es noch besitzt und wann es vollständig verschwunden sein wird. Ist das Schutzschild komplett abgebaut und der Hammer trifft den Generator, ändert sich der Soundeffekt und Schrottpartikel fliegen bei jedem Aufprall des Hammers in alle Richtungen. Der rote Lebensbalken in der Mitte des Generators verringert sich bei jedem Schlag und zeigt damit die verbleibenden Lebenspunkte des Generators an.</w:t>
       </w:r>
     </w:p>
     <w:p>
@@ -4499,13 +6366,6 @@
           <w:szCs w:val="24"/>
         </w:rPr>
         <w:tab/>
-      </w:r>
-      <w:r>
-        <w:rPr>
-          <w:rFonts w:ascii="Arial" w:eastAsia="Arial" w:hAnsi="Arial" w:cs="Arial"/>
-          <w:sz w:val="24"/>
-          <w:szCs w:val="24"/>
-        </w:rPr>
         <w:t>W oder Pfeiltaste nach oben</w:t>
       </w:r>
     </w:p>
@@ -4574,15 +6434,7 @@
           <w:szCs w:val="24"/>
         </w:rPr>
         <w:tab/>
-        <w:t>Leertaste, lässt Hammerjaeger über Roboter oder einen Abstan</w:t>
-      </w:r>
-      <w:r>
-        <w:rPr>
-          <w:rFonts w:ascii="Arial" w:eastAsia="Arial" w:hAnsi="Arial" w:cs="Arial"/>
-          <w:sz w:val="24"/>
-          <w:szCs w:val="24"/>
-        </w:rPr>
-        <w:t>d zwischen zwei Ebenen springen</w:t>
+        <w:t>Leertaste, lässt Hammerjaeger über Roboter oder einen Abstand zwischen zwei Ebenen springen</w:t>
       </w:r>
     </w:p>
     <w:p>
@@ -4601,36 +6453,318 @@
           <w:sz w:val="24"/>
           <w:szCs w:val="24"/>
         </w:rPr>
-        <w:t>8 Sound</w:t>
-      </w:r>
+        <w:t>8 Sound und Musik</w:t>
+      </w:r>
+    </w:p>
+    <w:p>
+      <w:pPr>
+        <w:rPr>
+          <w:rFonts w:ascii="Arial" w:eastAsia="Arial" w:hAnsi="Arial" w:cs="Arial"/>
+          <w:sz w:val="24"/>
+          <w:szCs w:val="24"/>
+        </w:rPr>
+      </w:pPr>
+      <w:r>
+        <w:rPr>
+          <w:rFonts w:ascii="Arial" w:eastAsia="Arial" w:hAnsi="Arial" w:cs="Arial"/>
+          <w:sz w:val="24"/>
+          <w:szCs w:val="24"/>
+        </w:rPr>
+        <w:t xml:space="preserve">Die </w:t>
+      </w:r>
+      <w:r>
+        <w:rPr>
+          <w:rFonts w:ascii="Arial" w:eastAsia="Arial" w:hAnsi="Arial" w:cs="Arial"/>
+          <w:sz w:val="24"/>
+          <w:szCs w:val="24"/>
+        </w:rPr>
+        <w:t xml:space="preserve">SFX und der Soundtrack sind alle </w:t>
+      </w:r>
+      <w:proofErr w:type="spellStart"/>
+      <w:r>
+        <w:rPr>
+          <w:rFonts w:ascii="Arial" w:eastAsia="Arial" w:hAnsi="Arial" w:cs="Arial"/>
+          <w:sz w:val="24"/>
+          <w:szCs w:val="24"/>
+        </w:rPr>
+        <w:t>Royalty</w:t>
+      </w:r>
+      <w:proofErr w:type="spellEnd"/>
+      <w:r>
+        <w:rPr>
+          <w:rFonts w:ascii="Arial" w:eastAsia="Arial" w:hAnsi="Arial" w:cs="Arial"/>
+          <w:sz w:val="24"/>
+          <w:szCs w:val="24"/>
+        </w:rPr>
+        <w:t xml:space="preserve"> Free</w:t>
+      </w:r>
+      <w:r>
+        <w:rPr>
+          <w:rFonts w:ascii="Arial" w:eastAsia="Arial" w:hAnsi="Arial" w:cs="Arial"/>
+          <w:sz w:val="24"/>
+          <w:szCs w:val="24"/>
+        </w:rPr>
+        <w:t xml:space="preserve"> und von folgenden Internetseiten zusammengesucht:</w:t>
+      </w:r>
+    </w:p>
+    <w:p>
+      <w:pPr>
+        <w:pStyle w:val="NormalWeb"/>
+        <w:spacing w:after="0"/>
+        <w:rPr>
+          <w:lang w:val="de-DE"/>
+        </w:rPr>
+      </w:pPr>
+      <w:hyperlink r:id="rId8" w:history="1">
+        <w:r>
+          <w:rPr>
+            <w:rStyle w:val="Hyperlink"/>
+            <w:lang w:val="de-DE"/>
+          </w:rPr>
+          <w:t>http://www.freesfx.co.uk/</w:t>
+        </w:r>
+      </w:hyperlink>
+      <w:r>
+        <w:rPr>
+          <w:lang w:val="de-DE"/>
+        </w:rPr>
+        <w:br/>
+      </w:r>
+      <w:hyperlink r:id="rId9" w:history="1">
+        <w:r>
+          <w:rPr>
+            <w:rStyle w:val="Hyperlink"/>
+            <w:lang w:val="de-DE"/>
+          </w:rPr>
+          <w:t>https://frees</w:t>
+        </w:r>
+        <w:r>
+          <w:rPr>
+            <w:rStyle w:val="Hyperlink"/>
+            <w:lang w:val="de-DE"/>
+          </w:rPr>
+          <w:t>o</w:t>
+        </w:r>
+        <w:r>
+          <w:rPr>
+            <w:rStyle w:val="Hyperlink"/>
+            <w:lang w:val="de-DE"/>
+          </w:rPr>
+          <w:t>und.org/</w:t>
+        </w:r>
+      </w:hyperlink>
+      <w:r>
+        <w:rPr>
+          <w:lang w:val="de-DE"/>
+        </w:rPr>
+        <w:br/>
+      </w:r>
+      <w:hyperlink r:id="rId10" w:history="1">
+        <w:r>
+          <w:rPr>
+            <w:rStyle w:val="Hyperlink"/>
+            <w:lang w:val="de-DE"/>
+          </w:rPr>
+          <w:t>https://www.zapsp</w:t>
+        </w:r>
+        <w:r>
+          <w:rPr>
+            <w:rStyle w:val="Hyperlink"/>
+            <w:lang w:val="de-DE"/>
+          </w:rPr>
+          <w:t>l</w:t>
+        </w:r>
+        <w:r>
+          <w:rPr>
+            <w:rStyle w:val="Hyperlink"/>
+            <w:lang w:val="de-DE"/>
+          </w:rPr>
+          <w:t>at.com/</w:t>
+        </w:r>
+      </w:hyperlink>
+      <w:r>
+        <w:rPr>
+          <w:lang w:val="de-DE"/>
+        </w:rPr>
+        <w:br/>
+      </w:r>
+      <w:hyperlink r:id="rId11" w:history="1">
+        <w:r>
+          <w:rPr>
+            <w:rStyle w:val="Hyperlink"/>
+            <w:lang w:val="de-DE"/>
+          </w:rPr>
+          <w:t>http://rpg.hamsterrepublic.com/ohrrpgce/Free_Sound_Effects</w:t>
+        </w:r>
+      </w:hyperlink>
+      <w:r>
+        <w:rPr>
+          <w:lang w:val="de-DE"/>
+        </w:rPr>
+        <w:br/>
+      </w:r>
+      <w:hyperlink r:id="rId12" w:history="1">
+        <w:r>
+          <w:rPr>
+            <w:rStyle w:val="Hyperlink"/>
+            <w:lang w:val="de-DE"/>
+          </w:rPr>
+          <w:t>http://www.mariomayhem.com/</w:t>
+        </w:r>
+      </w:hyperlink>
+    </w:p>
+    <w:p>
+      <w:pPr>
+        <w:pStyle w:val="NormalWeb"/>
+        <w:spacing w:after="0"/>
+        <w:rPr>
+          <w:lang w:val="de-DE"/>
+        </w:rPr>
+      </w:pPr>
+      <w:r>
+        <w:rPr>
+          <w:lang w:val="de-DE"/>
+        </w:rPr>
+        <w:t xml:space="preserve">Die SFX sind eine Sammlung relativ simpler </w:t>
+      </w:r>
+      <w:r>
+        <w:rPr>
+          <w:lang w:val="de-DE"/>
+        </w:rPr>
+        <w:t>Einschlagsgeräusche</w:t>
+      </w:r>
+      <w:r>
+        <w:rPr>
+          <w:lang w:val="de-DE"/>
+        </w:rPr>
+        <w:t>, ein Rumsen hier, ein Klirren da, die meisten für die Hammertreffer. Einen dumpfen Beat für den rhythmischen schlag des Hammers zur Musik</w:t>
+      </w:r>
+      <w:r>
+        <w:rPr>
+          <w:lang w:val="de-DE"/>
+        </w:rPr>
+        <w:t xml:space="preserve"> und noch ein paar besondere</w:t>
+      </w:r>
+      <w:r>
+        <w:rPr>
+          <w:lang w:val="de-DE"/>
+        </w:rPr>
+        <w:t xml:space="preserve"> wie etwa für das zerstören </w:t>
+      </w:r>
+      <w:r>
+        <w:rPr>
+          <w:lang w:val="de-DE"/>
+        </w:rPr>
+        <w:t>der</w:t>
+      </w:r>
+      <w:r>
+        <w:rPr>
+          <w:lang w:val="de-DE"/>
+        </w:rPr>
+        <w:t xml:space="preserve"> Möbel und das Treffen des Generators</w:t>
+      </w:r>
+      <w:r>
+        <w:rPr>
+          <w:lang w:val="de-DE"/>
+        </w:rPr>
+        <w:t>childes</w:t>
+      </w:r>
+      <w:r>
+        <w:rPr>
+          <w:lang w:val="de-DE"/>
+        </w:rPr>
+        <w:t>.</w:t>
+      </w:r>
+    </w:p>
+    <w:p>
+      <w:pPr>
+        <w:pStyle w:val="NormalWeb"/>
+        <w:spacing w:after="0"/>
+        <w:rPr>
+          <w:lang w:val="de-DE"/>
+        </w:rPr>
+      </w:pPr>
+      <w:r>
+        <w:rPr>
+          <w:lang w:val="de-DE"/>
+        </w:rPr>
+        <w:t xml:space="preserve">Der ursprüngliche Soundtrack ist von Zapsplat.com, heißt </w:t>
+      </w:r>
+      <w:proofErr w:type="spellStart"/>
+      <w:r>
+        <w:rPr>
+          <w:lang w:val="de-DE"/>
+        </w:rPr>
+        <w:t>Tortoise</w:t>
+      </w:r>
+      <w:proofErr w:type="spellEnd"/>
+      <w:r>
+        <w:rPr>
+          <w:lang w:val="de-DE"/>
+        </w:rPr>
+        <w:t xml:space="preserve"> </w:t>
+      </w:r>
+      <w:r>
+        <w:rPr>
+          <w:lang w:val="de-DE"/>
+        </w:rPr>
+        <w:t>Julius</w:t>
+      </w:r>
+      <w:r>
+        <w:rPr>
+          <w:lang w:val="de-DE"/>
+        </w:rPr>
+        <w:t xml:space="preserve"> </w:t>
+      </w:r>
+      <w:proofErr w:type="spellStart"/>
+      <w:r>
+        <w:rPr>
+          <w:lang w:val="de-DE"/>
+        </w:rPr>
+        <w:t>Nox</w:t>
+      </w:r>
+      <w:proofErr w:type="spellEnd"/>
+      <w:r>
+        <w:rPr>
+          <w:lang w:val="de-DE"/>
+        </w:rPr>
+        <w:t xml:space="preserve"> </w:t>
+      </w:r>
+      <w:r>
+        <w:rPr>
+          <w:lang w:val="de-DE"/>
+        </w:rPr>
+        <w:t>und wurde dann zusammengeschnitten und angepasst um den besonderen Anforderungen des Spiels zu entsprechen.</w:t>
+      </w:r>
+    </w:p>
+    <w:p>
+      <w:pPr>
+        <w:rPr>
+          <w:rFonts w:ascii="Arial" w:eastAsia="Arial" w:hAnsi="Arial" w:cs="Arial"/>
+          <w:b/>
+          <w:sz w:val="24"/>
+          <w:szCs w:val="24"/>
+        </w:rPr>
+      </w:pPr>
       <w:bookmarkStart w:id="1" w:name="_GoBack"/>
       <w:bookmarkEnd w:id="1"/>
-      <w:r>
+    </w:p>
+    <w:p>
+      <w:pPr>
         <w:rPr>
           <w:rFonts w:ascii="Arial" w:eastAsia="Arial" w:hAnsi="Arial" w:cs="Arial"/>
           <w:b/>
           <w:sz w:val="24"/>
           <w:szCs w:val="24"/>
         </w:rPr>
-        <w:t xml:space="preserve"> und Musik</w:t>
-      </w:r>
-    </w:p>
-    <w:p>
-      <w:pPr>
+      </w:pPr>
+      <w:r>
         <w:rPr>
           <w:rFonts w:ascii="Arial" w:eastAsia="Arial" w:hAnsi="Arial" w:cs="Arial"/>
           <w:b/>
           <w:sz w:val="24"/>
           <w:szCs w:val="24"/>
         </w:rPr>
-      </w:pPr>
-      <w:r>
-        <w:rPr>
-          <w:rFonts w:ascii="Arial" w:eastAsia="Arial" w:hAnsi="Arial" w:cs="Arial"/>
-          <w:b/>
-          <w:sz w:val="24"/>
-          <w:szCs w:val="24"/>
-        </w:rPr>
         <w:t>9 Das Team</w:t>
       </w:r>
     </w:p>
@@ -4648,6 +6782,7 @@
           <w:sz w:val="24"/>
           <w:szCs w:val="24"/>
         </w:rPr>
+        <w:lastRenderedPageBreak/>
         <w:t>Team Hammer Nice!</w:t>
       </w:r>
     </w:p>
@@ -4660,6 +6795,7 @@
           <w:lang w:val="en-GB"/>
         </w:rPr>
       </w:pPr>
+      <w:proofErr w:type="spellStart"/>
       <w:r>
         <w:rPr>
           <w:rFonts w:ascii="Arial" w:eastAsia="Arial" w:hAnsi="Arial" w:cs="Arial"/>
@@ -4667,9 +6803,29 @@
           <w:szCs w:val="24"/>
           <w:lang w:val="en-GB"/>
         </w:rPr>
-        <w:lastRenderedPageBreak/>
-        <w:t>Jaromir Paarmann</w:t>
-      </w:r>
+        <w:t>Jaromir</w:t>
+      </w:r>
+      <w:proofErr w:type="spellEnd"/>
+      <w:r>
+        <w:rPr>
+          <w:rFonts w:ascii="Arial" w:eastAsia="Arial" w:hAnsi="Arial" w:cs="Arial"/>
+          <w:sz w:val="24"/>
+          <w:szCs w:val="24"/>
+          <w:lang w:val="en-GB"/>
+        </w:rPr>
+        <w:t xml:space="preserve"> </w:t>
+      </w:r>
+      <w:proofErr w:type="spellStart"/>
+      <w:r>
+        <w:rPr>
+          <w:rFonts w:ascii="Arial" w:eastAsia="Arial" w:hAnsi="Arial" w:cs="Arial"/>
+          <w:sz w:val="24"/>
+          <w:szCs w:val="24"/>
+          <w:lang w:val="en-GB"/>
+        </w:rPr>
+        <w:t>Paarmann</w:t>
+      </w:r>
+      <w:proofErr w:type="spellEnd"/>
       <w:r>
         <w:rPr>
           <w:rFonts w:ascii="Arial" w:eastAsia="Arial" w:hAnsi="Arial" w:cs="Arial"/>
@@ -4752,8 +6908,19 @@
           <w:szCs w:val="24"/>
           <w:lang w:val="en-GB"/>
         </w:rPr>
-        <w:t>Alina Quentmeier</w:t>
-      </w:r>
+        <w:t xml:space="preserve">Alina </w:t>
+      </w:r>
+      <w:proofErr w:type="spellStart"/>
+      <w:r>
+        <w:rPr>
+          <w:rFonts w:ascii="Arial" w:eastAsia="Arial" w:hAnsi="Arial" w:cs="Arial"/>
+          <w:sz w:val="24"/>
+          <w:szCs w:val="24"/>
+          <w:lang w:val="en-GB"/>
+        </w:rPr>
+        <w:t>Quentmeier</w:t>
+      </w:r>
+      <w:proofErr w:type="spellEnd"/>
       <w:r>
         <w:rPr>
           <w:rFonts w:ascii="Arial" w:eastAsia="Arial" w:hAnsi="Arial" w:cs="Arial"/>
@@ -4834,8 +7001,18 @@
           <w:sz w:val="24"/>
           <w:szCs w:val="24"/>
         </w:rPr>
-        <w:t>Andreas Edmeier</w:t>
-      </w:r>
+        <w:t xml:space="preserve">Andreas </w:t>
+      </w:r>
+      <w:proofErr w:type="spellStart"/>
+      <w:r>
+        <w:rPr>
+          <w:rFonts w:ascii="Arial" w:eastAsia="Arial" w:hAnsi="Arial" w:cs="Arial"/>
+          <w:sz w:val="24"/>
+          <w:szCs w:val="24"/>
+        </w:rPr>
+        <w:t>Edmeier</w:t>
+      </w:r>
+      <w:proofErr w:type="spellEnd"/>
       <w:r>
         <w:rPr>
           <w:rFonts w:ascii="Arial" w:eastAsia="Arial" w:hAnsi="Arial" w:cs="Arial"/>
@@ -4851,25 +7028,44 @@
           <w:szCs w:val="24"/>
         </w:rPr>
         <w:tab/>
+      </w:r>
+      <w:proofErr w:type="spellStart"/>
+      <w:r>
+        <w:rPr>
+          <w:rFonts w:ascii="Arial" w:eastAsia="Arial" w:hAnsi="Arial" w:cs="Arial"/>
+          <w:sz w:val="24"/>
+          <w:szCs w:val="24"/>
+        </w:rPr>
         <w:t>Programming</w:t>
       </w:r>
-    </w:p>
-    <w:p>
-      <w:pPr>
-        <w:rPr>
-          <w:rFonts w:ascii="Arial" w:eastAsia="Arial" w:hAnsi="Arial" w:cs="Arial"/>
-          <w:sz w:val="24"/>
-          <w:szCs w:val="24"/>
-        </w:rPr>
-      </w:pPr>
-      <w:r>
-        <w:rPr>
-          <w:rFonts w:ascii="Arial" w:eastAsia="Arial" w:hAnsi="Arial" w:cs="Arial"/>
-          <w:sz w:val="24"/>
-          <w:szCs w:val="24"/>
-        </w:rPr>
-        <w:t>Harun Ahmadie</w:t>
-      </w:r>
+      <w:proofErr w:type="spellEnd"/>
+    </w:p>
+    <w:p>
+      <w:pPr>
+        <w:rPr>
+          <w:rFonts w:ascii="Arial" w:eastAsia="Arial" w:hAnsi="Arial" w:cs="Arial"/>
+          <w:sz w:val="24"/>
+          <w:szCs w:val="24"/>
+        </w:rPr>
+      </w:pPr>
+      <w:r>
+        <w:rPr>
+          <w:rFonts w:ascii="Arial" w:eastAsia="Arial" w:hAnsi="Arial" w:cs="Arial"/>
+          <w:sz w:val="24"/>
+          <w:szCs w:val="24"/>
+        </w:rPr>
+        <w:t xml:space="preserve">Harun </w:t>
+      </w:r>
+      <w:proofErr w:type="spellStart"/>
+      <w:r>
+        <w:rPr>
+          <w:rFonts w:ascii="Arial" w:eastAsia="Arial" w:hAnsi="Arial" w:cs="Arial"/>
+          <w:sz w:val="24"/>
+          <w:szCs w:val="24"/>
+        </w:rPr>
+        <w:t>Ahmadie</w:t>
+      </w:r>
+      <w:proofErr w:type="spellEnd"/>
       <w:r>
         <w:rPr>
           <w:rFonts w:ascii="Arial" w:eastAsia="Arial" w:hAnsi="Arial" w:cs="Arial"/>
@@ -4889,7 +7085,7 @@
       </w:r>
     </w:p>
     <w:sectPr>
-      <w:footerReference w:type="default" r:id="rId10"/>
+      <w:footerReference w:type="default" r:id="rId13"/>
       <w:pgSz w:w="11906" w:h="16838"/>
       <w:pgMar w:top="1417" w:right="1417" w:bottom="1134" w:left="1417" w:header="708" w:footer="708" w:gutter="0"/>
       <w:pgNumType w:start="1"/>
@@ -4969,7 +7165,7 @@
         <w:noProof/>
         <w:color w:val="000000"/>
       </w:rPr>
-      <w:t>3</w:t>
+      <w:t>9</w:t>
     </w:r>
     <w:r>
       <w:rPr>
@@ -5507,13 +7703,13 @@
     <w:lsdException w:name="Bibliography" w:uiPriority="37"/>
     <w:lsdException w:name="TOC Heading" w:uiPriority="39" w:qFormat="1"/>
   </w:latentStyles>
-  <w:style w:type="paragraph" w:default="1" w:styleId="Standard">
+  <w:style w:type="paragraph" w:default="1" w:styleId="Normal">
     <w:name w:val="Normal"/>
   </w:style>
-  <w:style w:type="paragraph" w:styleId="berschrift1">
+  <w:style w:type="paragraph" w:styleId="Heading1">
     <w:name w:val="heading 1"/>
-    <w:basedOn w:val="Standard"/>
-    <w:next w:val="Standard"/>
+    <w:basedOn w:val="Normal"/>
+    <w:next w:val="Normal"/>
     <w:pPr>
       <w:keepNext/>
       <w:keepLines/>
@@ -5526,10 +7722,10 @@
       <w:szCs w:val="48"/>
     </w:rPr>
   </w:style>
-  <w:style w:type="paragraph" w:styleId="berschrift2">
+  <w:style w:type="paragraph" w:styleId="Heading2">
     <w:name w:val="heading 2"/>
-    <w:basedOn w:val="Standard"/>
-    <w:next w:val="Standard"/>
+    <w:basedOn w:val="Normal"/>
+    <w:next w:val="Normal"/>
     <w:pPr>
       <w:keepNext/>
       <w:keepLines/>
@@ -5542,10 +7738,10 @@
       <w:szCs w:val="36"/>
     </w:rPr>
   </w:style>
-  <w:style w:type="paragraph" w:styleId="berschrift3">
+  <w:style w:type="paragraph" w:styleId="Heading3">
     <w:name w:val="heading 3"/>
-    <w:basedOn w:val="Standard"/>
-    <w:next w:val="Standard"/>
+    <w:basedOn w:val="Normal"/>
+    <w:next w:val="Normal"/>
     <w:pPr>
       <w:keepNext/>
       <w:keepLines/>
@@ -5558,10 +7754,10 @@
       <w:szCs w:val="28"/>
     </w:rPr>
   </w:style>
-  <w:style w:type="paragraph" w:styleId="berschrift4">
+  <w:style w:type="paragraph" w:styleId="Heading4">
     <w:name w:val="heading 4"/>
-    <w:basedOn w:val="Standard"/>
-    <w:next w:val="Standard"/>
+    <w:basedOn w:val="Normal"/>
+    <w:next w:val="Normal"/>
     <w:pPr>
       <w:keepNext/>
       <w:keepLines/>
@@ -5574,10 +7770,10 @@
       <w:szCs w:val="24"/>
     </w:rPr>
   </w:style>
-  <w:style w:type="paragraph" w:styleId="berschrift5">
+  <w:style w:type="paragraph" w:styleId="Heading5">
     <w:name w:val="heading 5"/>
-    <w:basedOn w:val="Standard"/>
-    <w:next w:val="Standard"/>
+    <w:basedOn w:val="Normal"/>
+    <w:next w:val="Normal"/>
     <w:pPr>
       <w:keepNext/>
       <w:keepLines/>
@@ -5588,10 +7784,10 @@
       <w:b/>
     </w:rPr>
   </w:style>
-  <w:style w:type="paragraph" w:styleId="berschrift6">
+  <w:style w:type="paragraph" w:styleId="Heading6">
     <w:name w:val="heading 6"/>
-    <w:basedOn w:val="Standard"/>
-    <w:next w:val="Standard"/>
+    <w:basedOn w:val="Normal"/>
+    <w:next w:val="Normal"/>
     <w:pPr>
       <w:keepNext/>
       <w:keepLines/>
@@ -5604,13 +7800,13 @@
       <w:szCs w:val="20"/>
     </w:rPr>
   </w:style>
-  <w:style w:type="character" w:default="1" w:styleId="Absatz-Standardschriftart">
+  <w:style w:type="character" w:default="1" w:styleId="DefaultParagraphFont">
     <w:name w:val="Default Paragraph Font"/>
     <w:uiPriority w:val="1"/>
     <w:semiHidden/>
     <w:unhideWhenUsed/>
   </w:style>
-  <w:style w:type="table" w:default="1" w:styleId="NormaleTabelle">
+  <w:style w:type="table" w:default="1" w:styleId="TableNormal">
     <w:name w:val="Normal Table"/>
     <w:uiPriority w:val="99"/>
     <w:semiHidden/>
@@ -5625,14 +7821,14 @@
       </w:tblCellMar>
     </w:tblPr>
   </w:style>
-  <w:style w:type="numbering" w:default="1" w:styleId="KeineListe">
+  <w:style w:type="numbering" w:default="1" w:styleId="NoList">
     <w:name w:val="No List"/>
     <w:uiPriority w:val="99"/>
     <w:semiHidden/>
     <w:unhideWhenUsed/>
   </w:style>
-  <w:style w:type="table" w:customStyle="1" w:styleId="TableNormal">
-    <w:name w:val="Table Normal"/>
+  <w:style w:type="table" w:customStyle="1" w:styleId="TableNormal1">
+    <w:name w:val="Table Normal1"/>
     <w:tblPr>
       <w:tblCellMar>
         <w:top w:w="0" w:type="dxa"/>
@@ -5642,10 +7838,10 @@
       </w:tblCellMar>
     </w:tblPr>
   </w:style>
-  <w:style w:type="paragraph" w:styleId="Titel">
+  <w:style w:type="paragraph" w:styleId="Title">
     <w:name w:val="Title"/>
-    <w:basedOn w:val="Standard"/>
-    <w:next w:val="Standard"/>
+    <w:basedOn w:val="Normal"/>
+    <w:next w:val="Normal"/>
     <w:pPr>
       <w:keepNext/>
       <w:keepLines/>
@@ -5657,10 +7853,10 @@
       <w:szCs w:val="72"/>
     </w:rPr>
   </w:style>
-  <w:style w:type="paragraph" w:styleId="Untertitel">
+  <w:style w:type="paragraph" w:styleId="Subtitle">
     <w:name w:val="Subtitle"/>
-    <w:basedOn w:val="Standard"/>
-    <w:next w:val="Standard"/>
+    <w:basedOn w:val="Normal"/>
+    <w:next w:val="Normal"/>
     <w:pPr>
       <w:keepNext/>
       <w:keepLines/>
@@ -5675,7 +7871,7 @@
     </w:rPr>
   </w:style>
   <w:style w:type="table" w:customStyle="1" w:styleId="a">
-    <w:basedOn w:val="TableNormal"/>
+    <w:basedOn w:val="TableNormal1"/>
     <w:tblPr>
       <w:tblStyleRowBandSize w:val="1"/>
       <w:tblStyleColBandSize w:val="1"/>
@@ -5686,6 +7882,47 @@
         <w:right w:w="100" w:type="dxa"/>
       </w:tblCellMar>
     </w:tblPr>
+  </w:style>
+  <w:style w:type="paragraph" w:styleId="NormalWeb">
+    <w:name w:val="Normal (Web)"/>
+    <w:basedOn w:val="Normal"/>
+    <w:uiPriority w:val="99"/>
+    <w:semiHidden/>
+    <w:unhideWhenUsed/>
+    <w:rsid w:val="002940B1"/>
+    <w:pPr>
+      <w:spacing w:before="100" w:beforeAutospacing="1" w:after="119" w:line="240" w:lineRule="auto"/>
+    </w:pPr>
+    <w:rPr>
+      <w:rFonts w:ascii="Times New Roman" w:eastAsia="Times New Roman" w:hAnsi="Times New Roman" w:cs="Times New Roman"/>
+      <w:sz w:val="24"/>
+      <w:szCs w:val="24"/>
+      <w:lang w:val="en-US" w:eastAsia="en-US"/>
+    </w:rPr>
+  </w:style>
+  <w:style w:type="character" w:styleId="Hyperlink">
+    <w:name w:val="Hyperlink"/>
+    <w:basedOn w:val="DefaultParagraphFont"/>
+    <w:uiPriority w:val="99"/>
+    <w:semiHidden/>
+    <w:unhideWhenUsed/>
+    <w:rsid w:val="002940B1"/>
+    <w:rPr>
+      <w:color w:val="0000FF"/>
+      <w:u w:val="single"/>
+    </w:rPr>
+  </w:style>
+  <w:style w:type="character" w:styleId="FollowedHyperlink">
+    <w:name w:val="FollowedHyperlink"/>
+    <w:basedOn w:val="DefaultParagraphFont"/>
+    <w:uiPriority w:val="99"/>
+    <w:semiHidden/>
+    <w:unhideWhenUsed/>
+    <w:rsid w:val="00745D03"/>
+    <w:rPr>
+      <w:color w:val="800080" w:themeColor="followedHyperlink"/>
+      <w:u w:val="single"/>
+    </w:rPr>
   </w:style>
 </w:styles>
 </file>
@@ -5846,13 +8083,13 @@
     <w:lsdException w:name="Bibliography" w:uiPriority="37"/>
     <w:lsdException w:name="TOC Heading" w:uiPriority="39" w:qFormat="1"/>
   </w:latentStyles>
-  <w:style w:type="paragraph" w:default="1" w:styleId="Standard">
+  <w:style w:type="paragraph" w:default="1" w:styleId="Normal">
     <w:name w:val="Normal"/>
   </w:style>
-  <w:style w:type="paragraph" w:styleId="berschrift1">
+  <w:style w:type="paragraph" w:styleId="Heading1">
     <w:name w:val="heading 1"/>
-    <w:basedOn w:val="Standard"/>
-    <w:next w:val="Standard"/>
+    <w:basedOn w:val="Normal"/>
+    <w:next w:val="Normal"/>
     <w:pPr>
       <w:keepNext/>
       <w:keepLines/>
@@ -5865,10 +8102,10 @@
       <w:szCs w:val="48"/>
     </w:rPr>
   </w:style>
-  <w:style w:type="paragraph" w:styleId="berschrift2">
+  <w:style w:type="paragraph" w:styleId="Heading2">
     <w:name w:val="heading 2"/>
-    <w:basedOn w:val="Standard"/>
-    <w:next w:val="Standard"/>
+    <w:basedOn w:val="Normal"/>
+    <w:next w:val="Normal"/>
     <w:pPr>
       <w:keepNext/>
       <w:keepLines/>
@@ -5881,10 +8118,10 @@
       <w:szCs w:val="36"/>
     </w:rPr>
   </w:style>
-  <w:style w:type="paragraph" w:styleId="berschrift3">
+  <w:style w:type="paragraph" w:styleId="Heading3">
     <w:name w:val="heading 3"/>
-    <w:basedOn w:val="Standard"/>
-    <w:next w:val="Standard"/>
+    <w:basedOn w:val="Normal"/>
+    <w:next w:val="Normal"/>
     <w:pPr>
       <w:keepNext/>
       <w:keepLines/>
@@ -5897,10 +8134,10 @@
       <w:szCs w:val="28"/>
     </w:rPr>
   </w:style>
-  <w:style w:type="paragraph" w:styleId="berschrift4">
+  <w:style w:type="paragraph" w:styleId="Heading4">
     <w:name w:val="heading 4"/>
-    <w:basedOn w:val="Standard"/>
-    <w:next w:val="Standard"/>
+    <w:basedOn w:val="Normal"/>
+    <w:next w:val="Normal"/>
     <w:pPr>
       <w:keepNext/>
       <w:keepLines/>
@@ -5913,10 +8150,10 @@
       <w:szCs w:val="24"/>
     </w:rPr>
   </w:style>
-  <w:style w:type="paragraph" w:styleId="berschrift5">
+  <w:style w:type="paragraph" w:styleId="Heading5">
     <w:name w:val="heading 5"/>
-    <w:basedOn w:val="Standard"/>
-    <w:next w:val="Standard"/>
+    <w:basedOn w:val="Normal"/>
+    <w:next w:val="Normal"/>
     <w:pPr>
       <w:keepNext/>
       <w:keepLines/>
@@ -5927,10 +8164,10 @@
       <w:b/>
     </w:rPr>
   </w:style>
-  <w:style w:type="paragraph" w:styleId="berschrift6">
+  <w:style w:type="paragraph" w:styleId="Heading6">
     <w:name w:val="heading 6"/>
-    <w:basedOn w:val="Standard"/>
-    <w:next w:val="Standard"/>
+    <w:basedOn w:val="Normal"/>
+    <w:next w:val="Normal"/>
     <w:pPr>
       <w:keepNext/>
       <w:keepLines/>
@@ -5943,13 +8180,13 @@
       <w:szCs w:val="20"/>
     </w:rPr>
   </w:style>
-  <w:style w:type="character" w:default="1" w:styleId="Absatz-Standardschriftart">
+  <w:style w:type="character" w:default="1" w:styleId="DefaultParagraphFont">
     <w:name w:val="Default Paragraph Font"/>
     <w:uiPriority w:val="1"/>
     <w:semiHidden/>
     <w:unhideWhenUsed/>
   </w:style>
-  <w:style w:type="table" w:default="1" w:styleId="NormaleTabelle">
+  <w:style w:type="table" w:default="1" w:styleId="TableNormal">
     <w:name w:val="Normal Table"/>
     <w:uiPriority w:val="99"/>
     <w:semiHidden/>
@@ -5964,14 +8201,14 @@
       </w:tblCellMar>
     </w:tblPr>
   </w:style>
-  <w:style w:type="numbering" w:default="1" w:styleId="KeineListe">
+  <w:style w:type="numbering" w:default="1" w:styleId="NoList">
     <w:name w:val="No List"/>
     <w:uiPriority w:val="99"/>
     <w:semiHidden/>
     <w:unhideWhenUsed/>
   </w:style>
-  <w:style w:type="table" w:customStyle="1" w:styleId="TableNormal">
-    <w:name w:val="Table Normal"/>
+  <w:style w:type="table" w:customStyle="1" w:styleId="TableNormal1">
+    <w:name w:val="Table Normal1"/>
     <w:tblPr>
       <w:tblCellMar>
         <w:top w:w="0" w:type="dxa"/>
@@ -5981,10 +8218,10 @@
       </w:tblCellMar>
     </w:tblPr>
   </w:style>
-  <w:style w:type="paragraph" w:styleId="Titel">
+  <w:style w:type="paragraph" w:styleId="Title">
     <w:name w:val="Title"/>
-    <w:basedOn w:val="Standard"/>
-    <w:next w:val="Standard"/>
+    <w:basedOn w:val="Normal"/>
+    <w:next w:val="Normal"/>
     <w:pPr>
       <w:keepNext/>
       <w:keepLines/>
@@ -5996,10 +8233,10 @@
       <w:szCs w:val="72"/>
     </w:rPr>
   </w:style>
-  <w:style w:type="paragraph" w:styleId="Untertitel">
+  <w:style w:type="paragraph" w:styleId="Subtitle">
     <w:name w:val="Subtitle"/>
-    <w:basedOn w:val="Standard"/>
-    <w:next w:val="Standard"/>
+    <w:basedOn w:val="Normal"/>
+    <w:next w:val="Normal"/>
     <w:pPr>
       <w:keepNext/>
       <w:keepLines/>
@@ -6014,7 +8251,7 @@
     </w:rPr>
   </w:style>
   <w:style w:type="table" w:customStyle="1" w:styleId="a">
-    <w:basedOn w:val="TableNormal"/>
+    <w:basedOn w:val="TableNormal1"/>
     <w:tblPr>
       <w:tblStyleRowBandSize w:val="1"/>
       <w:tblStyleColBandSize w:val="1"/>
@@ -6025,6 +8262,47 @@
         <w:right w:w="100" w:type="dxa"/>
       </w:tblCellMar>
     </w:tblPr>
+  </w:style>
+  <w:style w:type="paragraph" w:styleId="NormalWeb">
+    <w:name w:val="Normal (Web)"/>
+    <w:basedOn w:val="Normal"/>
+    <w:uiPriority w:val="99"/>
+    <w:semiHidden/>
+    <w:unhideWhenUsed/>
+    <w:rsid w:val="002940B1"/>
+    <w:pPr>
+      <w:spacing w:before="100" w:beforeAutospacing="1" w:after="119" w:line="240" w:lineRule="auto"/>
+    </w:pPr>
+    <w:rPr>
+      <w:rFonts w:ascii="Times New Roman" w:eastAsia="Times New Roman" w:hAnsi="Times New Roman" w:cs="Times New Roman"/>
+      <w:sz w:val="24"/>
+      <w:szCs w:val="24"/>
+      <w:lang w:val="en-US" w:eastAsia="en-US"/>
+    </w:rPr>
+  </w:style>
+  <w:style w:type="character" w:styleId="Hyperlink">
+    <w:name w:val="Hyperlink"/>
+    <w:basedOn w:val="DefaultParagraphFont"/>
+    <w:uiPriority w:val="99"/>
+    <w:semiHidden/>
+    <w:unhideWhenUsed/>
+    <w:rsid w:val="002940B1"/>
+    <w:rPr>
+      <w:color w:val="0000FF"/>
+      <w:u w:val="single"/>
+    </w:rPr>
+  </w:style>
+  <w:style w:type="character" w:styleId="FollowedHyperlink">
+    <w:name w:val="FollowedHyperlink"/>
+    <w:basedOn w:val="DefaultParagraphFont"/>
+    <w:uiPriority w:val="99"/>
+    <w:semiHidden/>
+    <w:unhideWhenUsed/>
+    <w:rsid w:val="00745D03"/>
+    <w:rPr>
+      <w:color w:val="800080" w:themeColor="followedHyperlink"/>
+      <w:u w:val="single"/>
+    </w:rPr>
   </w:style>
 </w:styles>
 </file>

</xml_diff>